<commit_message>
Some changes from Dan
</commit_message>
<xml_diff>
--- a/Final Documents/FinalReport.docx
+++ b/Final Documents/FinalReport.docx
@@ -1,6 +1,6 @@
 
 <file path=word/document.xml><?xml version="1.0" encoding="utf-8"?>
-<w:document xmlns:wpc="http://schemas.microsoft.com/office/word/2010/wordprocessingCanvas" xmlns:mo="http://schemas.microsoft.com/office/mac/office/2008/main" xmlns:mc="http://schemas.openxmlformats.org/markup-compatibility/2006" xmlns:mv="urn:schemas-microsoft-com:mac:vml" xmlns:o="urn:schemas-microsoft-com:office:office" xmlns:r="http://schemas.openxmlformats.org/officeDocument/2006/relationships" xmlns:m="http://schemas.openxmlformats.org/officeDocument/2006/math" xmlns:v="urn:schemas-microsoft-com:vml" xmlns:wp14="http://schemas.microsoft.com/office/word/2010/wordprocessingDrawing" xmlns:wp="http://schemas.openxmlformats.org/drawingml/2006/wordprocessingDrawing" xmlns:w10="urn:schemas-microsoft-com:office:word" xmlns:w="http://schemas.openxmlformats.org/wordprocessingml/2006/main" xmlns:w14="http://schemas.microsoft.com/office/word/2010/wordml" xmlns:w15="http://schemas.microsoft.com/office/word/2012/wordml" xmlns:wpg="http://schemas.microsoft.com/office/word/2010/wordprocessingGroup" xmlns:wpi="http://schemas.microsoft.com/office/word/2010/wordprocessingInk" xmlns:wne="http://schemas.microsoft.com/office/word/2006/wordml" xmlns:wps="http://schemas.microsoft.com/office/word/2010/wordprocessingShape" mc:Ignorable="w14 w15 wp14">
+<w:document xmlns:wpc="http://schemas.microsoft.com/office/word/2010/wordprocessingCanvas" xmlns:mc="http://schemas.openxmlformats.org/markup-compatibility/2006" xmlns:o="urn:schemas-microsoft-com:office:office" xmlns:r="http://schemas.openxmlformats.org/officeDocument/2006/relationships" xmlns:m="http://schemas.openxmlformats.org/officeDocument/2006/math" xmlns:v="urn:schemas-microsoft-com:vml" xmlns:wp14="http://schemas.microsoft.com/office/word/2010/wordprocessingDrawing" xmlns:wp="http://schemas.openxmlformats.org/drawingml/2006/wordprocessingDrawing" xmlns:w10="urn:schemas-microsoft-com:office:word" xmlns:w="http://schemas.openxmlformats.org/wordprocessingml/2006/main" xmlns:w14="http://schemas.microsoft.com/office/word/2010/wordml" xmlns:w15="http://schemas.microsoft.com/office/word/2012/wordml" xmlns:wpg="http://schemas.microsoft.com/office/word/2010/wordprocessingGroup" xmlns:wpi="http://schemas.microsoft.com/office/word/2010/wordprocessingInk" xmlns:wne="http://schemas.microsoft.com/office/word/2006/wordml" xmlns:wps="http://schemas.microsoft.com/office/word/2010/wordprocessingShape" mc:Ignorable="w14 w15 wp14">
   <w:body>
     <w:sdt>
       <w:sdtPr>
@@ -10,6 +10,7 @@
           <w:docPartUnique/>
         </w:docPartObj>
       </w:sdtPr>
+      <w:sdtEndPr/>
       <w:sdtContent>
         <w:p/>
         <w:p>
@@ -81,6 +82,7 @@
                                   <w:dataBinding w:prefixMappings="xmlns:ns0='http://purl.org/dc/elements/1.1/' xmlns:ns1='http://schemas.openxmlformats.org/package/2006/metadata/core-properties' " w:xpath="/ns1:coreProperties[1]/ns0:subject[1]" w:storeItemID="{6C3C8BC8-F283-45AE-878A-BAB7291924A1}"/>
                                   <w:text/>
                                 </w:sdtPr>
+                                <w:sdtEndPr/>
                                 <w:sdtContent>
                                   <w:p>
                                     <w:pPr>
@@ -119,6 +121,7 @@
                                   <w:dataBinding w:prefixMappings="xmlns:ns0='http://purl.org/dc/elements/1.1/' xmlns:ns1='http://schemas.openxmlformats.org/package/2006/metadata/core-properties' " w:xpath="/ns1:coreProperties[1]/ns0:creator[1]" w:storeItemID="{6C3C8BC8-F283-45AE-878A-BAB7291924A1}"/>
                                   <w:text/>
                                 </w:sdtPr>
+                                <w:sdtEndPr/>
                                 <w:sdtContent>
                                   <w:p>
                                     <w:pPr>
@@ -138,7 +141,27 @@
                                         <w:sz w:val="24"/>
                                         <w:szCs w:val="24"/>
                                       </w:rPr>
-                                      <w:t>BY: Connor Igo, DAN CARDIN, JOE GORSE, CHRIS HOLTSNIDER, GUNNAR BOEHM</w:t>
+                                      <w:t xml:space="preserve">BY: Connor Igo, DAN CARDIN, JOE GORSE, CHRIS HOLTSNIDER, </w:t>
+                                    </w:r>
+                                    <w:proofErr w:type="gramStart"/>
+                                    <w:r>
+                                      <w:rPr>
+                                        <w:caps/>
+                                        <w:color w:val="4472C4" w:themeColor="accent5"/>
+                                        <w:sz w:val="24"/>
+                                        <w:szCs w:val="24"/>
+                                      </w:rPr>
+                                      <w:t>GUNNAR</w:t>
+                                    </w:r>
+                                    <w:proofErr w:type="gramEnd"/>
+                                    <w:r>
+                                      <w:rPr>
+                                        <w:caps/>
+                                        <w:color w:val="4472C4" w:themeColor="accent5"/>
+                                        <w:sz w:val="24"/>
+                                        <w:szCs w:val="24"/>
+                                      </w:rPr>
+                                      <w:t xml:space="preserve"> BOEHM</w:t>
                                     </w:r>
                                   </w:p>
                                 </w:sdtContent>
@@ -184,7 +207,7 @@
                   </wp:anchor>
                 </w:drawing>
               </mc:Choice>
-              <mc:Fallback>
+              <mc:Fallback xmlns:mv="urn:schemas-microsoft-com:mac:vml" xmlns:mo="http://schemas.microsoft.com/office/mac/office/2008/main">
                 <w:pict>
                   <v:shapetype w14:anchorId="4884FB74" id="_x0000_t202" coordsize="21600,21600" o:spt="202" path="m0,0l0,21600,21600,21600,21600,0xe">
                     <v:stroke joinstyle="miter"/>
@@ -521,6 +544,7 @@
                                       <w:dataBinding w:prefixMappings="xmlns:ns0='http://purl.org/dc/elements/1.1/' xmlns:ns1='http://schemas.openxmlformats.org/package/2006/metadata/core-properties' " w:xpath="/ns1:coreProperties[1]/ns0:title[1]" w:storeItemID="{6C3C8BC8-F283-45AE-878A-BAB7291924A1}"/>
                                       <w:text/>
                                     </w:sdtPr>
+                                    <w:sdtEndPr/>
                                     <w:sdtContent>
                                       <w:r>
                                         <w:rPr>
@@ -657,7 +681,7 @@
                   </wp:anchor>
                 </w:drawing>
               </mc:Choice>
-              <mc:Fallback>
+              <mc:Fallback xmlns:mv="urn:schemas-microsoft-com:mac:vml" xmlns:mo="http://schemas.microsoft.com/office/mac/office/2008/main">
                 <w:pict>
                   <v:group w14:anchorId="2F2471BF" id="Group_x0020_125" o:spid="_x0000_s1027" style="position:absolute;margin-left:0;margin-top:0;width:540pt;height:556.55pt;z-index:-251657216;mso-width-percent:1154;mso-height-percent:670;mso-top-percent:45;mso-position-horizontal:center;mso-position-horizontal-relative:margin;mso-position-vertical-relative:page;mso-width-percent:1154;mso-height-percent:670;mso-top-percent:45;mso-width-relative:margin" coordsize="5561330,5404485" o:gfxdata="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">
                     <o:lock v:ext="edit" aspectratio="t"/>
@@ -794,6 +818,7 @@
                                     <w:dataBinding w:prefixMappings="xmlns:ns0='http://schemas.openxmlformats.org/officeDocument/2006/extended-properties' " w:xpath="/ns0:Properties[1]/ns0:Company[1]" w:storeItemID="{6668398D-A668-4E3E-A5EB-62B293D839F1}"/>
                                     <w:text/>
                                   </w:sdtPr>
+                                  <w:sdtEndPr/>
                                   <w:sdtContent>
                                     <w:r>
                                       <w:rPr>
@@ -836,6 +861,7 @@
                                     <w:dataBinding w:prefixMappings="xmlns:ns0='http://schemas.microsoft.com/office/2006/coverPageProps' " w:xpath="/ns0:CoverPageProperties[1]/ns0:CompanyAddress[1]" w:storeItemID="{55AF091B-3C7A-41E3-B477-F2FDAA23CFDA}"/>
                                     <w:text/>
                                   </w:sdtPr>
+                                  <w:sdtEndPr/>
                                   <w:sdtContent>
                                     <w:r>
                                       <w:rPr>
@@ -868,7 +894,7 @@
                   </wp:anchor>
                 </w:drawing>
               </mc:Choice>
-              <mc:Fallback>
+              <mc:Fallback xmlns:mv="urn:schemas-microsoft-com:mac:vml" xmlns:mo="http://schemas.microsoft.com/office/mac/office/2008/main">
                 <w:pict>
                   <v:shape w14:anchorId="5BA1CB2E" id="Text_x0020_Box_x0020_128" o:spid="_x0000_s1030" type="#_x0000_t202" style="position:absolute;margin-left:0;margin-top:0;width:540.05pt;height:11.5pt;z-index:251662336;visibility:visible;mso-wrap-style:square;mso-width-percent:1154;mso-height-percent:0;mso-wrap-distance-left:9pt;mso-wrap-distance-top:0;mso-wrap-distance-right:9pt;mso-wrap-distance-bottom:0;mso-position-horizontal:center;mso-position-horizontal-relative:page;mso-position-vertical:bottom;mso-position-vertical-relative:margin;mso-width-percent:1154;mso-height-percent:0;mso-width-relative:margin;mso-height-relative:margin;v-text-anchor:bottom" o:gfxdata="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" filled="f" stroked="f" strokeweight=".5pt">
                     <v:textbox style="mso-fit-shape-to-text:t" inset="1in,0,86.4pt,0">
@@ -1044,6 +1070,7 @@
                                     <w:calendar w:val="gregorian"/>
                                   </w:date>
                                 </w:sdtPr>
+                                <w:sdtEndPr/>
                                 <w:sdtContent>
                                   <w:p>
                                     <w:pPr>
@@ -1086,7 +1113,7 @@
                   </wp:anchor>
                 </w:drawing>
               </mc:Choice>
-              <mc:Fallback>
+              <mc:Fallback xmlns:mv="urn:schemas-microsoft-com:mac:vml" xmlns:mo="http://schemas.microsoft.com/office/mac/office/2008/main">
                 <w:pict>
                   <v:rect w14:anchorId="3B88A374" id="Rectangle_x0020_130" o:spid="_x0000_s1031" style="position:absolute;margin-left:-4.4pt;margin-top:0;width:46.8pt;height:77.75pt;z-index:251660288;visibility:visible;mso-wrap-style:square;mso-width-percent:76;mso-height-percent:98;mso-top-percent:23;mso-wrap-distance-left:9pt;mso-wrap-distance-top:0;mso-wrap-distance-right:9pt;mso-wrap-distance-bottom:0;mso-position-horizontal:right;mso-position-horizontal-relative:margin;mso-position-vertical-relative:page;mso-width-percent:76;mso-height-percent:98;mso-top-percent:23;mso-width-relative:page;mso-height-relative:page;v-text-anchor:bottom" o:gfxdata="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" fillcolor="#5b9bd5 [3204]" stroked="f" strokeweight="1pt">
                     <v:path arrowok="t"/>
@@ -1149,6 +1176,14 @@
     </w:sdt>
     <w:sdt>
       <w:sdtPr>
+        <w:rPr>
+          <w:rFonts w:asciiTheme="minorHAnsi" w:eastAsiaTheme="minorHAnsi" w:hAnsiTheme="minorHAnsi" w:cstheme="minorBidi"/>
+          <w:b w:val="0"/>
+          <w:bCs w:val="0"/>
+          <w:color w:val="auto"/>
+          <w:sz w:val="24"/>
+          <w:szCs w:val="24"/>
+        </w:rPr>
         <w:id w:val="-2100087355"/>
         <w:docPartObj>
           <w:docPartGallery w:val="Table of Contents"/>
@@ -1157,11 +1192,7 @@
       </w:sdtPr>
       <w:sdtEndPr>
         <w:rPr>
-          <w:rFonts w:asciiTheme="minorHAnsi" w:eastAsiaTheme="minorHAnsi" w:hAnsiTheme="minorHAnsi" w:cstheme="minorBidi"/>
           <w:noProof/>
-          <w:color w:val="auto"/>
-          <w:sz w:val="24"/>
-          <w:szCs w:val="24"/>
         </w:rPr>
       </w:sdtEndPr>
       <w:sdtContent>
@@ -1172,8 +1203,6 @@
           <w:r>
             <w:t>Table of Contents</w:t>
           </w:r>
-          <w:bookmarkStart w:id="0" w:name="_GoBack"/>
-          <w:bookmarkEnd w:id="0"/>
         </w:p>
         <w:p>
           <w:pPr>
@@ -2141,11 +2170,12 @@
         <w:pStyle w:val="Heading1"/>
         <w:jc w:val="center"/>
       </w:pPr>
-      <w:bookmarkStart w:id="1" w:name="_Toc437722420"/>
-      <w:r>
+      <w:bookmarkStart w:id="0" w:name="_Toc437722420"/>
+      <w:r>
+        <w:lastRenderedPageBreak/>
         <w:t>Abstract</w:t>
       </w:r>
-      <w:bookmarkEnd w:id="1"/>
+      <w:bookmarkEnd w:id="0"/>
     </w:p>
     <w:p/>
     <w:p>
@@ -2160,7 +2190,79 @@
         <w:rPr>
           <w:rFonts w:cs="Times New Roman"/>
         </w:rPr>
-        <w:t>Nosferatu improves the lives of its users by adding convenience and removing annoyances from their daily routines. At times it can be inconvenient or even dangerous to stumble around in the dark looking for a light switch. Accidentally leaving the lights on when leaving the house leads to a more expensive electricity bill while leaving them off while on vacation can make the home seem abandoned and a target for burglars. Current wireless light bulbs are expensive and eventually need to be replaced. Nosferatu will replace a basic light switch with its own self-contained unit that will add improved functionality without needing to replace each individual bulb. This unit adds a motion sensor as well as remote control through a web interface. The motion sensor allows a user to turn on a light simply by walking into a room while the web interface allows them to turn their lights on or off from anywhere. The web interface allows the user to turn off their lights from bed before going to sleep or turn them on after waking up. While the user is out and wonders whether or not they remembered to turn off their lights they are able to check the status on the page and turn them off if needed. A user can also turn them on if they are not going to be home and want a light on to prevent their home from appearing empty. The web interface also allows a user to schedule times for their lights to turn on or off.</w:t>
+        <w:t xml:space="preserve">Nosferatu improves the lives of its users by adding convenience and removing annoyances from their daily routines. At times it can be inconvenient or even dangerous to stumble around in the dark looking for a light switch. Accidentally leaving the lights on when leaving the house leads to a more expensive electricity bill while leaving them off while on vacation can make </w:t>
+      </w:r>
+      <w:r>
+        <w:rPr>
+          <w:rFonts w:cs="Times New Roman"/>
+        </w:rPr>
+        <w:t>a</w:t>
+      </w:r>
+      <w:r>
+        <w:rPr>
+          <w:rFonts w:cs="Times New Roman"/>
+        </w:rPr>
+        <w:t xml:space="preserve"> home seem abandoned and a </w:t>
+      </w:r>
+      <w:r>
+        <w:rPr>
+          <w:rFonts w:cs="Times New Roman"/>
+        </w:rPr>
+        <w:t xml:space="preserve">prime </w:t>
+      </w:r>
+      <w:r>
+        <w:rPr>
+          <w:rFonts w:cs="Times New Roman"/>
+        </w:rPr>
+        <w:t xml:space="preserve">target for burglars. Current wireless light bulbs are expensive and </w:t>
+      </w:r>
+      <w:r>
+        <w:rPr>
+          <w:rFonts w:cs="Times New Roman"/>
+        </w:rPr>
+        <w:t xml:space="preserve">will </w:t>
+      </w:r>
+      <w:r>
+        <w:rPr>
+          <w:rFonts w:cs="Times New Roman"/>
+        </w:rPr>
+        <w:t>eventually need to be replaced. Nosferatu replace</w:t>
+      </w:r>
+      <w:r>
+        <w:rPr>
+          <w:rFonts w:cs="Times New Roman"/>
+        </w:rPr>
+        <w:t>s</w:t>
+      </w:r>
+      <w:r>
+        <w:rPr>
+          <w:rFonts w:cs="Times New Roman"/>
+        </w:rPr>
+        <w:t xml:space="preserve"> a basic light switch </w:t>
+      </w:r>
+      <w:r>
+        <w:rPr>
+          <w:rFonts w:cs="Times New Roman"/>
+        </w:rPr>
+        <w:t xml:space="preserve">and box </w:t>
+      </w:r>
+      <w:r>
+        <w:rPr>
+          <w:rFonts w:cs="Times New Roman"/>
+        </w:rPr>
+        <w:t>with its own self-contained unit that will add improved functionality without needing to replace each individual bulb. This unit adds a motion sensor as well as remote control through a web interface. The motion sensor allows a user to turn on a light simply by walking into a room while the web interface allows them to turn their lights on or off from anywhere. The web interface allows the user to turn off their lights from bed before going to sleep or turn them on after waking up. While the user is out and wonders whether or not they remembered to turn off their lights they are able to check the status on the page and turn them off if needed. A user can also turn them on</w:t>
+      </w:r>
+      <w:r>
+        <w:rPr>
+          <w:rFonts w:cs="Times New Roman"/>
+        </w:rPr>
+        <w:t xml:space="preserve"> </w:t>
+      </w:r>
+      <w:r>
+        <w:rPr>
+          <w:rFonts w:cs="Times New Roman"/>
+        </w:rPr>
+        <w:t>if they are not going to be home and want a light on to prevent their home from appearing empty. The web interface also allows a user to schedule times for their lights to turn on or off.</w:t>
       </w:r>
     </w:p>
     <w:p>
@@ -2184,7 +2286,134 @@
         <w:rPr>
           <w:rFonts w:cs="Times New Roman"/>
         </w:rPr>
-        <w:t>Each of the nodes is a NodeMCU board with a built in ESP Wireless Chip that can act as both an Access Point and Station, if the node has no active connection it will broadcast otherwise it will connect to the station. While broadcasting the node will just host a web page for a user to enter the SSID and Password of the station, which will then be used to connect and stop broadcasting. After the node connects to the station, the user is able to search for all nodes on their network and name them to better identify them later. From there the user is able to add rules to individual nodes. These rules can be set to change the status of a node automatically at a specified time. On the page the user is also able to disable motion control on an individual node. There is also a button on the node allowing manual control of the node’s status. Manual control of the node from the button or the web interface will automatically disable motion control for the node to prevent motion control from contradicting the user’s intentions.</w:t>
+        <w:t xml:space="preserve">Each of the nodes is a </w:t>
+      </w:r>
+      <w:proofErr w:type="spellStart"/>
+      <w:r>
+        <w:rPr>
+          <w:rFonts w:cs="Times New Roman"/>
+        </w:rPr>
+        <w:t>NodeMCU</w:t>
+      </w:r>
+      <w:proofErr w:type="spellEnd"/>
+      <w:r>
+        <w:rPr>
+          <w:rFonts w:cs="Times New Roman"/>
+        </w:rPr>
+        <w:t xml:space="preserve"> board with a built in ESP Wireless Chip that can act as both an Access Point and Station, if the node has no active connection it will broadcast otherwise it will connect to the station. While broadcasting the node will just host a web page for a user to enter the SS</w:t>
+      </w:r>
+      <w:r>
+        <w:rPr>
+          <w:rFonts w:cs="Times New Roman"/>
+        </w:rPr>
+        <w:t xml:space="preserve">ID and Password of the station. Once a user enters their </w:t>
+      </w:r>
+      <w:proofErr w:type="spellStart"/>
+      <w:r>
+        <w:rPr>
+          <w:rFonts w:cs="Times New Roman"/>
+        </w:rPr>
+        <w:t>WiFi</w:t>
+      </w:r>
+      <w:proofErr w:type="spellEnd"/>
+      <w:r>
+        <w:rPr>
+          <w:rFonts w:cs="Times New Roman"/>
+        </w:rPr>
+        <w:t xml:space="preserve"> information, the node will stop broadcasting and connect to their home </w:t>
+      </w:r>
+      <w:proofErr w:type="spellStart"/>
+      <w:r>
+        <w:rPr>
+          <w:rFonts w:cs="Times New Roman"/>
+        </w:rPr>
+        <w:t>WiFi</w:t>
+      </w:r>
+      <w:proofErr w:type="spellEnd"/>
+      <w:r>
+        <w:rPr>
+          <w:rFonts w:cs="Times New Roman"/>
+        </w:rPr>
+        <w:t>. After the node connects to the statio</w:t>
+      </w:r>
+      <w:r>
+        <w:rPr>
+          <w:rFonts w:cs="Times New Roman"/>
+        </w:rPr>
+        <w:t>n</w:t>
+      </w:r>
+      <w:r>
+        <w:rPr>
+          <w:rFonts w:cs="Times New Roman"/>
+        </w:rPr>
+        <w:t xml:space="preserve">, the user is able to search for all nodes on their network and name them to better identify them later. From there the user </w:t>
+      </w:r>
+      <w:r>
+        <w:rPr>
+          <w:rFonts w:cs="Times New Roman"/>
+        </w:rPr>
+        <w:t xml:space="preserve">can </w:t>
+      </w:r>
+      <w:r>
+        <w:rPr>
+          <w:rFonts w:cs="Times New Roman"/>
+        </w:rPr>
+        <w:t>add rules to individual nodes</w:t>
+      </w:r>
+      <w:r>
+        <w:rPr>
+          <w:rFonts w:cs="Times New Roman"/>
+        </w:rPr>
+        <w:t xml:space="preserve">, which each </w:t>
+      </w:r>
+      <w:r>
+        <w:rPr>
+          <w:rFonts w:cs="Times New Roman"/>
+        </w:rPr>
+        <w:t>can be set to change the status of a node</w:t>
+      </w:r>
+      <w:r>
+        <w:rPr>
+          <w:rFonts w:cs="Times New Roman"/>
+        </w:rPr>
+        <w:t>’s light or motion sensing</w:t>
+      </w:r>
+      <w:r>
+        <w:rPr>
+          <w:rFonts w:cs="Times New Roman"/>
+        </w:rPr>
+        <w:t xml:space="preserve"> </w:t>
+      </w:r>
+      <w:r>
+        <w:rPr>
+          <w:rFonts w:cs="Times New Roman"/>
+        </w:rPr>
+        <w:t>based on whatever criteria the user wants. This can be either based on a schedule, specific times of day, or even the statuses of other nodes.</w:t>
+      </w:r>
+      <w:r>
+        <w:rPr>
+          <w:rFonts w:cs="Times New Roman"/>
+        </w:rPr>
+        <w:t xml:space="preserve"> </w:t>
+      </w:r>
+      <w:r>
+        <w:rPr>
+          <w:rFonts w:cs="Times New Roman"/>
+        </w:rPr>
+        <w:t>Finally, t</w:t>
+      </w:r>
+      <w:r>
+        <w:rPr>
+          <w:rFonts w:cs="Times New Roman"/>
+        </w:rPr>
+        <w:t xml:space="preserve">here is also a button on the node allowing manual control of </w:t>
+      </w:r>
+      <w:r>
+        <w:rPr>
+          <w:rFonts w:cs="Times New Roman"/>
+        </w:rPr>
+        <w:lastRenderedPageBreak/>
+        <w:t>the node’s status. Manual control of the node from the button or the web interface will automatically disable motion control for the node to prevent motion control from contradicting the user’s intentions.</w:t>
       </w:r>
     </w:p>
     <w:p>
@@ -2228,18 +2457,18 @@
         <w:pStyle w:val="Heading1"/>
         <w:jc w:val="center"/>
       </w:pPr>
-      <w:bookmarkStart w:id="2" w:name="_Toc437722421"/>
-      <w:r>
+      <w:bookmarkStart w:id="1" w:name="_Toc437722421"/>
+      <w:r>
+        <w:lastRenderedPageBreak/>
         <w:t>Introduction</w:t>
       </w:r>
-      <w:bookmarkEnd w:id="2"/>
+      <w:bookmarkEnd w:id="1"/>
     </w:p>
     <w:p/>
     <w:p>
       <w:pPr>
         <w:spacing w:line="360" w:lineRule="auto"/>
         <w:ind w:firstLine="720"/>
-        <w:jc w:val="both"/>
       </w:pPr>
       <w:r>
         <w:t xml:space="preserve">You leave your house in the morning, you get to work, and you remember that you left your bedroom light on. You think, “Great. Money wasted”. With the use of the Nosferatu system, this is no longer a problem. </w:t>
@@ -2255,14 +2484,12 @@
       <w:pPr>
         <w:spacing w:line="360" w:lineRule="auto"/>
         <w:ind w:firstLine="720"/>
-        <w:jc w:val="both"/>
       </w:pPr>
     </w:p>
     <w:p>
       <w:pPr>
         <w:spacing w:line="360" w:lineRule="auto"/>
         <w:ind w:firstLine="720"/>
-        <w:jc w:val="both"/>
       </w:pPr>
       <w:r>
         <w:t>In order to automate a given light switch in your home, that switch will be replaced with a Nosferatu</w:t>
@@ -2271,7 +2498,19 @@
         <w:t xml:space="preserve"> switch</w:t>
       </w:r>
       <w:r>
-        <w:t xml:space="preserve">.  Each of these new “switches” will look similar to a normal light switch plate, except instead of a simply a switch sticking out, there will a few things. The most prominent will be a small dome shape, which is the </w:t>
+        <w:t xml:space="preserve">.  Each of these new “switches” will look similar to a normal light switch plate, except instead of a simply a switch sticking out, there will </w:t>
+      </w:r>
+      <w:r>
+        <w:t xml:space="preserve">be </w:t>
+      </w:r>
+      <w:r>
+        <w:t xml:space="preserve">a few </w:t>
+      </w:r>
+      <w:r>
+        <w:t>differences</w:t>
+      </w:r>
+      <w:r>
+        <w:t xml:space="preserve">. The most prominent will be a small dome shape, which is the </w:t>
       </w:r>
       <w:r>
         <w:t xml:space="preserve">front of a </w:t>
@@ -2284,14 +2523,12 @@
       <w:pPr>
         <w:spacing w:line="360" w:lineRule="auto"/>
         <w:ind w:firstLine="720"/>
-        <w:jc w:val="both"/>
       </w:pPr>
     </w:p>
     <w:p>
       <w:pPr>
         <w:spacing w:line="360" w:lineRule="auto"/>
         <w:ind w:firstLine="720"/>
-        <w:jc w:val="both"/>
       </w:pPr>
       <w:r>
         <w:t>Any given switch can be manually turned on and off, through the web service, which</w:t>
@@ -2307,14 +2544,12 @@
       <w:pPr>
         <w:spacing w:line="360" w:lineRule="auto"/>
         <w:ind w:firstLine="720"/>
-        <w:jc w:val="both"/>
       </w:pPr>
     </w:p>
     <w:p>
       <w:pPr>
         <w:spacing w:line="360" w:lineRule="auto"/>
         <w:ind w:firstLine="720"/>
-        <w:jc w:val="both"/>
       </w:pPr>
       <w:r>
         <w:t>Each switch also has a Wi-Fi chip inside of it, allowing it to network to the other switches through a centralized hub. This hub will be responsible for communicating with all the switches in your network, as well as hosting a web service that is used to do any configuration of the system. Through any Internet browser, any switch can be connected to, and then controlled through a number of inputs.</w:t>
@@ -2324,14 +2559,12 @@
       <w:pPr>
         <w:spacing w:line="360" w:lineRule="auto"/>
         <w:ind w:firstLine="720"/>
-        <w:jc w:val="both"/>
       </w:pPr>
     </w:p>
     <w:p>
       <w:pPr>
         <w:spacing w:line="360" w:lineRule="auto"/>
         <w:ind w:firstLine="720"/>
-        <w:jc w:val="both"/>
       </w:pPr>
       <w:r>
         <w:t xml:space="preserve">Currently there are very few existing consumer available solutions </w:t>
@@ -2340,7 +2573,11 @@
         <w:t xml:space="preserve">for automated lighting. </w:t>
       </w:r>
       <w:r>
-        <w:t xml:space="preserve">Wi-Fi enabled light bulbs and the Belkin WeMo are the only real competition in the market. Even </w:t>
+        <w:t xml:space="preserve">Wi-Fi enabled light bulbs and the Belkin WeMo are the only real competition in the </w:t>
+      </w:r>
+      <w:r>
+        <w:lastRenderedPageBreak/>
+        <w:t xml:space="preserve">market. Even </w:t>
       </w:r>
       <w:r>
         <w:t>in the space of patents</w:t>
@@ -2353,45 +2590,60 @@
       <w:pPr>
         <w:spacing w:line="360" w:lineRule="auto"/>
         <w:ind w:firstLine="720"/>
-        <w:jc w:val="both"/>
       </w:pPr>
     </w:p>
     <w:p>
       <w:pPr>
         <w:spacing w:line="360" w:lineRule="auto"/>
         <w:ind w:firstLine="720"/>
-        <w:jc w:val="both"/>
       </w:pPr>
       <w:r>
-        <w:t>Wi-Fi enabled light bulbs like the LumenB</w:t>
+        <w:t xml:space="preserve">Wi-Fi enabled light bulbs like the </w:t>
+      </w:r>
+      <w:proofErr w:type="spellStart"/>
+      <w:proofErr w:type="gramStart"/>
+      <w:r>
+        <w:t>LumenB</w:t>
       </w:r>
       <w:r>
         <w:t>ulb</w:t>
       </w:r>
+      <w:proofErr w:type="spellEnd"/>
       <w:r>
         <w:rPr>
           <w:vertAlign w:val="superscript"/>
         </w:rPr>
-        <w:t>[1]</w:t>
+        <w:t>[</w:t>
+      </w:r>
+      <w:proofErr w:type="gramEnd"/>
+      <w:r>
+        <w:rPr>
+          <w:vertAlign w:val="superscript"/>
+        </w:rPr>
+        <w:t>1]</w:t>
       </w:r>
       <w:r>
         <w:t xml:space="preserve"> </w:t>
       </w:r>
       <w:r>
-        <w:t>have been the most common to date. Their main drawback, however being that any time a bulb burns out, the whole light needs to be replaced. Given that each light costs many times more than a normal light bulb, this can become expensive very quickly. This also become unnecessarily expensive when a single switch turns on more than a single light bulb, or actually impossible if the bulbs being controlled are more esoteric and not in a size where Wi-Fi light bulbs are sold. Even ignoring all of these issues, they tend to be sold singularly, so any attempt at controlling the lights as a whole system, rather than individually essentially requires a lot of manual setup.</w:t>
+        <w:t xml:space="preserve">have been the most common to date. Their main drawback, however </w:t>
+      </w:r>
+      <w:r>
+        <w:t>is</w:t>
+      </w:r>
+      <w:r>
+        <w:t xml:space="preserve"> that any time a bulb burns out, the whole light needs to be replaced. Given that each light costs many times more than a normal light bulb, this can become expensive very quickly. This also become unnecessarily expensive when a single switch turns on more than a single light bulb, or actually impossible if the bulbs being controlled are more esoteric and not in a size where Wi-Fi light bulbs are sold. Even ignoring all of these issues, they tend to be sold singularly, so any attempt at controlling the lights as a whole system, rather than individually essentially requires a lot of manual setup.</w:t>
       </w:r>
     </w:p>
     <w:p>
       <w:pPr>
         <w:spacing w:line="360" w:lineRule="auto"/>
         <w:ind w:firstLine="720"/>
-        <w:jc w:val="both"/>
       </w:pPr>
     </w:p>
     <w:p>
       <w:pPr>
         <w:spacing w:line="360" w:lineRule="auto"/>
-        <w:jc w:val="both"/>
       </w:pPr>
       <w:r>
         <w:tab/>
@@ -2399,6 +2651,7 @@
       <w:r>
         <w:t xml:space="preserve">For in wall solutions, the Belkin </w:t>
       </w:r>
+      <w:proofErr w:type="gramStart"/>
       <w:r>
         <w:t>WeMo</w:t>
       </w:r>
@@ -2406,7 +2659,14 @@
         <w:rPr>
           <w:vertAlign w:val="superscript"/>
         </w:rPr>
-        <w:t>[2]</w:t>
+        <w:t>[</w:t>
+      </w:r>
+      <w:proofErr w:type="gramEnd"/>
+      <w:r>
+        <w:rPr>
+          <w:vertAlign w:val="superscript"/>
+        </w:rPr>
+        <w:t>2]</w:t>
       </w:r>
       <w:r>
         <w:t xml:space="preserve"> </w:t>
@@ -2436,6 +2696,7 @@
           <w:noProof/>
           <w:sz w:val="28"/>
         </w:rPr>
+        <w:lastRenderedPageBreak/>
         <w:drawing>
           <wp:anchor distT="0" distB="0" distL="114300" distR="114300" simplePos="0" relativeHeight="251664384" behindDoc="1" locked="0" layoutInCell="1" allowOverlap="1" wp14:anchorId="4AAD5268" wp14:editId="3C8C59C7">
             <wp:simplePos x="0" y="0"/>
@@ -2518,22 +2779,23 @@
         <w:pStyle w:val="Heading1"/>
         <w:jc w:val="center"/>
       </w:pPr>
-      <w:bookmarkStart w:id="3" w:name="_Toc437722422"/>
-      <w:r>
+      <w:bookmarkStart w:id="2" w:name="_Toc437722422"/>
+      <w:r>
+        <w:lastRenderedPageBreak/>
         <w:t>Body</w:t>
       </w:r>
-      <w:bookmarkEnd w:id="3"/>
+      <w:bookmarkEnd w:id="2"/>
     </w:p>
     <w:p>
       <w:pPr>
         <w:pStyle w:val="Heading2"/>
         <w:jc w:val="center"/>
       </w:pPr>
-      <w:bookmarkStart w:id="4" w:name="_Toc437722423"/>
+      <w:bookmarkStart w:id="3" w:name="_Toc437722423"/>
       <w:r>
         <w:t>Hardware</w:t>
       </w:r>
-      <w:bookmarkEnd w:id="4"/>
+      <w:bookmarkEnd w:id="3"/>
     </w:p>
     <w:p/>
     <w:p>
@@ -2542,7 +2804,61 @@
         <w:ind w:firstLine="720"/>
       </w:pPr>
       <w:r>
-        <w:t xml:space="preserve">The hardware of Nosferatu is a fairly straightforward setup of a Raspberry pi and a series of nodes connected over a network broadcasted by the pi.  The server that contains the rules and schedules and such are all contained on the pi as mentioned in the software section.  The pi has a wireless module via USB attached to it that does the broadcasting.  In an ideal home setup, the pi would be connected directly to the router or modem and broadcast silently and encrypted to each of the nodes within the household so as to make interception more difficult.  Once again, in an ideal household scenario, there would be as many nodes as there are light switches with the idea that every light and switch-driven appliance in the house would be able to be controlled by Nosferatu.  </w:t>
+        <w:t xml:space="preserve">The hardware of Nosferatu is a fairly straightforward </w:t>
+      </w:r>
+      <w:r>
+        <w:t>spoke-and-hub setup. There is a Raspberry P</w:t>
+      </w:r>
+      <w:r>
+        <w:t>i</w:t>
+      </w:r>
+      <w:r>
+        <w:t xml:space="preserve"> which acts as the server and the hub, </w:t>
+      </w:r>
+      <w:r>
+        <w:t>and a series of nodes connected over</w:t>
+      </w:r>
+      <w:r>
+        <w:t xml:space="preserve"> a network broadcasted by the Pi, which act as the spokes</w:t>
+      </w:r>
+      <w:r>
+        <w:t>. The</w:t>
+      </w:r>
+      <w:r>
+        <w:t xml:space="preserve"> server contains the rules, </w:t>
+      </w:r>
+      <w:r>
+        <w:t xml:space="preserve">schedules and </w:t>
+      </w:r>
+      <w:r>
+        <w:t>all other configuration</w:t>
+      </w:r>
+      <w:r>
+        <w:t xml:space="preserve"> as mentioned in the software section.  </w:t>
+      </w:r>
+      <w:r>
+        <w:t>In its current configuration, the server hosts its own separate Wi-Fi network. This is not ideal from a usability perspective, however there is no hardware or software reason that the server cannot be piggybacked into the user’s network directly or even be remotely hosted.</w:t>
+      </w:r>
+      <w:r>
+        <w:t xml:space="preserve"> </w:t>
+      </w:r>
+      <w:r>
+        <w:t>I</w:t>
+      </w:r>
+      <w:r>
+        <w:t xml:space="preserve">n an ideal household scenario, there would be as many nodes as there are light switches with the idea that every light </w:t>
+      </w:r>
+      <w:r>
+        <w:t xml:space="preserve">or wall-driven </w:t>
+      </w:r>
+      <w:r>
+        <w:t xml:space="preserve">appliance in the house </w:t>
+      </w:r>
+      <w:r>
+        <w:t xml:space="preserve">could </w:t>
+      </w:r>
+      <w:r>
+        <w:t xml:space="preserve">be able to be controlled by Nosferatu.  </w:t>
       </w:r>
     </w:p>
     <w:p>
@@ -2563,8 +2879,13 @@
         <w:t>ESP8266</w:t>
       </w:r>
       <w:r>
-        <w:t xml:space="preserve"> NodeMCU</w:t>
-      </w:r>
+        <w:t xml:space="preserve"> </w:t>
+      </w:r>
+      <w:proofErr w:type="spellStart"/>
+      <w:r>
+        <w:t>NodeMCU</w:t>
+      </w:r>
+      <w:proofErr w:type="spellEnd"/>
       <w:r>
         <w:t xml:space="preserve"> Arduino that controls everything within the box via GPIOs.  The motion sensor and </w:t>
       </w:r>
@@ -2602,7 +2923,19 @@
         <w:t>Arduino</w:t>
       </w:r>
       <w:r>
-        <w:t xml:space="preserve">.  From USB to microUSB, the 5V rail on the </w:t>
+        <w:t xml:space="preserve">.  From USB to </w:t>
+      </w:r>
+      <w:proofErr w:type="spellStart"/>
+      <w:r>
+        <w:t>microUSB</w:t>
+      </w:r>
+      <w:proofErr w:type="spellEnd"/>
+      <w:r>
+        <w:t xml:space="preserve">, the 5V rail </w:t>
+      </w:r>
+      <w:r>
+        <w:lastRenderedPageBreak/>
+        <w:t xml:space="preserve">on the </w:t>
       </w:r>
       <w:r>
         <w:t>Arduino</w:t>
@@ -2620,7 +2953,73 @@
         <w:t>fly back</w:t>
       </w:r>
       <w:r>
-        <w:t xml:space="preserve"> diode here to regulate the spike in voltage that occurs when current is no longer flowing through the coil.  </w:t>
+        <w:t xml:space="preserve"> diode here to regulate the spike in voltage that occurs when current is no lo</w:t>
+      </w:r>
+      <w:r>
+        <w:t>nger flowing through the coil.</w:t>
+      </w:r>
+    </w:p>
+    <w:p>
+      <w:pPr>
+        <w:spacing w:line="360" w:lineRule="auto"/>
+        <w:ind w:firstLine="720"/>
+      </w:pPr>
+      <w:r>
+        <w:t xml:space="preserve">In many ways, the hardware that is in this iteration of the Nosferatu nodes are not how they would be in a final product. The whole enclosed device would be in a small box, similar in size to a wall switch; with an appearance meant to mimic the switches that most people are used to. Also, much or all of the circuitry that is currently in each node would be put onto a single integrated circuit. Not only would this be much cheaper than individually sourced components, but it would also result </w:t>
+      </w:r>
+      <w:r>
+        <w:t>in decreased power consumption.</w:t>
+      </w:r>
+    </w:p>
+    <w:p>
+      <w:pPr>
+        <w:spacing w:line="360" w:lineRule="auto"/>
+        <w:ind w:firstLine="720"/>
+      </w:pPr>
+      <w:r>
+        <w:t>To measure success for the hardware, our only real requirement was that it save the user electricity. Luckily</w:t>
+      </w:r>
+      <w:r>
+        <w:t xml:space="preserve">, even in </w:t>
+      </w:r>
+      <w:proofErr w:type="spellStart"/>
+      <w:proofErr w:type="gramStart"/>
+      <w:r>
+        <w:t>it’s</w:t>
+      </w:r>
+      <w:proofErr w:type="spellEnd"/>
+      <w:proofErr w:type="gramEnd"/>
+      <w:r>
+        <w:t xml:space="preserve"> current iteration, with a current standby power draw of 0.09 amperes at 5 volts, or 0.18 amps</w:t>
+      </w:r>
+      <w:r>
+        <w:t xml:space="preserve"> while power a light</w:t>
+      </w:r>
+      <w:r>
+        <w:t>. This means that in order for a node to use less electricity than it saves, a node only needs to save 15 minutes per light per day. If a single light were to be turned off for an hour a day when it would otherwise have been on, then it could save upwards of $50 per year.</w:t>
+      </w:r>
+      <w:r>
+        <w:t xml:space="preserve"> This is not even considering power improvements that could be had through utilizing the low power modes in the </w:t>
+      </w:r>
+      <w:r>
+        <w:t>ESP8266</w:t>
+      </w:r>
+      <w:r>
+        <w:t xml:space="preserve"> or </w:t>
+      </w:r>
+      <w:proofErr w:type="spellStart"/>
+      <w:r>
+        <w:t>ATMega</w:t>
+      </w:r>
+      <w:proofErr w:type="spellEnd"/>
+      <w:r>
+        <w:t xml:space="preserve"> chips, or a more power efficient relay. </w:t>
+      </w:r>
+      <w:r>
+        <w:t>A savings of 15 minutes is actually significa</w:t>
+      </w:r>
+      <w:r>
+        <w:t>ntly less than what we believe a typical user would end up saving, so in this regard it was certainly adequate.</w:t>
       </w:r>
     </w:p>
     <w:p>
@@ -2638,11 +3037,12 @@
         <w:pStyle w:val="Heading2"/>
         <w:jc w:val="center"/>
       </w:pPr>
-      <w:bookmarkStart w:id="5" w:name="_Toc437722424"/>
-      <w:r>
+      <w:bookmarkStart w:id="4" w:name="_Toc437722424"/>
+      <w:r>
+        <w:lastRenderedPageBreak/>
         <w:t>Software</w:t>
       </w:r>
-      <w:bookmarkEnd w:id="5"/>
+      <w:bookmarkEnd w:id="4"/>
     </w:p>
     <w:p/>
     <w:p>
@@ -2765,6 +3165,7 @@
         </w:rPr>
         <w:t xml:space="preserve"> (for dynamic functionality). However, we used SCSS for styling and </w:t>
       </w:r>
+      <w:proofErr w:type="spellStart"/>
       <w:r>
         <w:rPr>
           <w:rFonts w:cs="Helvetica"/>
@@ -2777,6 +3178,7 @@
         </w:rPr>
         <w:t>cript</w:t>
       </w:r>
+      <w:proofErr w:type="spellEnd"/>
       <w:r>
         <w:rPr>
           <w:rFonts w:cs="Helvetica"/>
@@ -2888,7 +3290,21 @@
         <w:rPr>
           <w:rFonts w:cs="Helvetica"/>
         </w:rPr>
-        <w:t xml:space="preserve"> we had planned to use Cron (a scheduling framework built into </w:t>
+        <w:t xml:space="preserve"> we had planned to use </w:t>
+      </w:r>
+      <w:proofErr w:type="spellStart"/>
+      <w:r>
+        <w:rPr>
+          <w:rFonts w:cs="Helvetica"/>
+        </w:rPr>
+        <w:t>Cron</w:t>
+      </w:r>
+      <w:proofErr w:type="spellEnd"/>
+      <w:r>
+        <w:rPr>
+          <w:rFonts w:cs="Helvetica"/>
+        </w:rPr>
+        <w:t xml:space="preserve"> (a scheduling framework built into </w:t>
       </w:r>
       <w:r>
         <w:rPr>
@@ -2900,7 +3316,21 @@
         <w:rPr>
           <w:rFonts w:cs="Helvetica"/>
         </w:rPr>
-        <w:t xml:space="preserve">) for the light schedules but switched instead, to a separate in-memory SQLite database that could run an action on an arbitrarily complex schedule. Cron would have been far too complex to dynamically create and delete rules whenever the server starts and stops, in addition to intrinsically tying the server software to Linux. The SQLite database in this particular case actually turned out to be ideal because SQLite databases do not need to be stored on disk like other databases. So every time the server starts, it creates an in-memory table of schedules stored in the actual </w:t>
+        <w:t xml:space="preserve">) for the light schedules but switched instead, to a separate in-memory SQLite database that could run an action on an arbitrarily complex schedule. </w:t>
+      </w:r>
+      <w:proofErr w:type="spellStart"/>
+      <w:r>
+        <w:rPr>
+          <w:rFonts w:cs="Helvetica"/>
+        </w:rPr>
+        <w:t>Cron</w:t>
+      </w:r>
+      <w:proofErr w:type="spellEnd"/>
+      <w:r>
+        <w:rPr>
+          <w:rFonts w:cs="Helvetica"/>
+        </w:rPr>
+        <w:t xml:space="preserve"> would have been far too complex to dynamically create and delete rules whenever the server starts and stops, in addition to intrinsically tying the server software to Linux. The SQLite database in this particular case actually turned out to be ideal because SQLite databases do not need to be stored on disk like other databases. So every time the server starts, it creates an in-memory table of schedules stored in the actual </w:t>
       </w:r>
       <w:r>
         <w:rPr>
@@ -2976,13 +3406,34 @@
         <w:rPr>
           <w:rFonts w:cs="Helvetica"/>
         </w:rPr>
-        <w:t>The firmware running on each node was developed in the Arduino IDE environment, which is a C/C++ based environment. The advantage the NodeMCU board brings over a different Arduino is the use of built in user libraries for wireless communications</w:t>
-      </w:r>
+        <w:t xml:space="preserve">The firmware running on each node was developed in the Arduino IDE environment, which is a C/C++ based environment. The advantage the </w:t>
+      </w:r>
+      <w:proofErr w:type="spellStart"/>
       <w:r>
         <w:rPr>
           <w:rFonts w:cs="Helvetica"/>
         </w:rPr>
-        <w:t xml:space="preserve">, which allows for a lightweight and diverse setup. Using TCP connections, the communication between the board and server were able to complete in less than 5ms timeframes, allowing for fast processing of commands and updates. The motion sensor, relay and LED were all controlled via digital pins which is very fast and using simple logic the controls for these components was completed. The board also allows access to a file system in its onboard memory through C </w:t>
+        <w:t>NodeMCU</w:t>
+      </w:r>
+      <w:proofErr w:type="spellEnd"/>
+      <w:r>
+        <w:rPr>
+          <w:rFonts w:cs="Helvetica"/>
+        </w:rPr>
+        <w:t xml:space="preserve"> board brings over a different Arduino is the use of built in user libraries for wireless communications</w:t>
+      </w:r>
+      <w:r>
+        <w:rPr>
+          <w:rFonts w:cs="Helvetica"/>
+        </w:rPr>
+        <w:t xml:space="preserve">, which allows for a lightweight and diverse setup. Using TCP connections, the communication between the board and server were able to complete in less than 5ms timeframes, allowing for fast </w:t>
+      </w:r>
+      <w:r>
+        <w:rPr>
+          <w:rFonts w:cs="Helvetica"/>
+        </w:rPr>
+        <w:lastRenderedPageBreak/>
+        <w:t xml:space="preserve">processing of commands and updates. The motion sensor, relay and LED were all controlled via digital pins which is very fast and using simple logic the controls for these components was completed. The board also allows access to a file system in its onboard memory through C </w:t>
       </w:r>
       <w:r>
         <w:rPr>
@@ -3053,7 +3504,19 @@
         <w:rPr>
           <w:rFonts w:cs="Helvetica"/>
         </w:rPr>
-        <w:t xml:space="preserve"> we only communicate while a user has the web-app open with saved nodes, but when it is communicating we issue requests once per second. After measuring the network traffic of our page loaded with three nodes over the course of 10 minutes, we were able to calculate that it would take our web-app 72 minutes to reach the same amount of traffic as loading the front page of reddit.com. Given that its likely that someone would only be actually viewing the web-app for a few minutes at a time</w:t>
+        <w:t xml:space="preserve"> we only communicate while a user has the web-app open with saved nodes, but when it is communicating we issue requests once per second. After measuring the network traffic of our page loaded with three nodes over the course of 10 minutes, we were able to calculate that it would take our web-app 72 minutes to reach the same amount of traffic as loading the front page of reddit.com. Given that </w:t>
+      </w:r>
+      <w:r>
+        <w:rPr>
+          <w:rFonts w:cs="Helvetica"/>
+        </w:rPr>
+        <w:t>it’s</w:t>
+      </w:r>
+      <w:r>
+        <w:rPr>
+          <w:rFonts w:cs="Helvetica"/>
+        </w:rPr>
+        <w:t xml:space="preserve"> likely that someone would only be actually viewing the web-app for a few minutes at a time</w:t>
       </w:r>
       <w:r>
         <w:rPr>
@@ -3080,11 +3543,12 @@
         <w:pStyle w:val="Heading1"/>
         <w:jc w:val="center"/>
       </w:pPr>
-      <w:bookmarkStart w:id="6" w:name="_Toc437722425"/>
-      <w:r>
+      <w:bookmarkStart w:id="5" w:name="_Toc437722425"/>
+      <w:r>
+        <w:lastRenderedPageBreak/>
         <w:t>Budget</w:t>
       </w:r>
-      <w:bookmarkEnd w:id="6"/>
+      <w:bookmarkEnd w:id="5"/>
     </w:p>
     <w:p/>
     <w:tbl>
@@ -3769,12 +4233,21 @@
                 <w:color w:val="000000"/>
               </w:rPr>
             </w:pPr>
+            <w:proofErr w:type="spellStart"/>
             <w:r>
               <w:rPr>
                 <w:rFonts w:eastAsia="Times New Roman" w:cs="Times New Roman"/>
                 <w:color w:val="000000"/>
               </w:rPr>
-              <w:t>Wifi Module</w:t>
+              <w:t>Wifi</w:t>
+            </w:r>
+            <w:proofErr w:type="spellEnd"/>
+            <w:r>
+              <w:rPr>
+                <w:rFonts w:eastAsia="Times New Roman" w:cs="Times New Roman"/>
+                <w:color w:val="000000"/>
+              </w:rPr>
+              <w:t xml:space="preserve"> Module</w:t>
             </w:r>
           </w:p>
         </w:tc>
@@ -4027,12 +4500,21 @@
                 <w:color w:val="000000"/>
               </w:rPr>
             </w:pPr>
+            <w:proofErr w:type="spellStart"/>
             <w:r>
               <w:rPr>
                 <w:rFonts w:eastAsia="Times New Roman" w:cs="Times New Roman"/>
                 <w:color w:val="000000"/>
               </w:rPr>
-              <w:t>Wifi Adapter</w:t>
+              <w:t>Wifi</w:t>
+            </w:r>
+            <w:proofErr w:type="spellEnd"/>
+            <w:r>
+              <w:rPr>
+                <w:rFonts w:eastAsia="Times New Roman" w:cs="Times New Roman"/>
+                <w:color w:val="000000"/>
+              </w:rPr>
+              <w:t xml:space="preserve"> Adapter</w:t>
             </w:r>
           </w:p>
         </w:tc>
@@ -5704,13 +6186,31 @@
                 <w:color w:val="000000"/>
               </w:rPr>
             </w:pPr>
+            <w:proofErr w:type="spellStart"/>
             <w:r>
               <w:rPr>
                 <w:rFonts w:eastAsia="Times New Roman" w:cs="Times New Roman"/>
                 <w:color w:val="000000"/>
               </w:rPr>
-              <w:t>NodeMCU Devkit</w:t>
+              <w:t>NodeMCU</w:t>
             </w:r>
+            <w:proofErr w:type="spellEnd"/>
+            <w:r>
+              <w:rPr>
+                <w:rFonts w:eastAsia="Times New Roman" w:cs="Times New Roman"/>
+                <w:color w:val="000000"/>
+              </w:rPr>
+              <w:t xml:space="preserve"> </w:t>
+            </w:r>
+            <w:proofErr w:type="spellStart"/>
+            <w:r>
+              <w:rPr>
+                <w:rFonts w:eastAsia="Times New Roman" w:cs="Times New Roman"/>
+                <w:color w:val="000000"/>
+              </w:rPr>
+              <w:t>Devkit</w:t>
+            </w:r>
+            <w:proofErr w:type="spellEnd"/>
           </w:p>
         </w:tc>
         <w:tc>
@@ -5962,6 +6462,7 @@
                 <w:color w:val="000000"/>
               </w:rPr>
             </w:pPr>
+            <w:proofErr w:type="spellStart"/>
             <w:r>
               <w:rPr>
                 <w:rFonts w:eastAsia="Times New Roman" w:cs="Times New Roman"/>
@@ -5969,6 +6470,7 @@
               </w:rPr>
               <w:t>NodeMCU</w:t>
             </w:r>
+            <w:proofErr w:type="spellEnd"/>
           </w:p>
         </w:tc>
         <w:tc>
@@ -6293,6 +6795,116 @@
             <w:shd w:val="clear" w:color="auto" w:fill="auto"/>
             <w:noWrap/>
             <w:vAlign w:val="bottom"/>
+          </w:tcPr>
+          <w:p>
+            <w:pPr>
+              <w:jc w:val="center"/>
+              <w:rPr>
+                <w:rFonts w:eastAsia="Times New Roman" w:cs="Times New Roman"/>
+                <w:color w:val="000000"/>
+              </w:rPr>
+            </w:pPr>
+            <w:r>
+              <w:rPr>
+                <w:rFonts w:eastAsia="Times New Roman" w:cs="Times New Roman"/>
+                <w:color w:val="000000"/>
+              </w:rPr>
+              <w:t>Server BOM Cost</w:t>
+            </w:r>
+          </w:p>
+        </w:tc>
+        <w:tc>
+          <w:tcPr>
+            <w:tcW w:w="1235" w:type="dxa"/>
+            <w:tcBorders>
+              <w:top w:val="nil"/>
+              <w:left w:val="nil"/>
+              <w:bottom w:val="nil"/>
+              <w:right w:val="nil"/>
+            </w:tcBorders>
+            <w:shd w:val="clear" w:color="auto" w:fill="auto"/>
+            <w:noWrap/>
+            <w:vAlign w:val="bottom"/>
+          </w:tcPr>
+          <w:p>
+            <w:pPr>
+              <w:jc w:val="center"/>
+              <w:rPr>
+                <w:rFonts w:eastAsia="Times New Roman" w:cs="Times New Roman"/>
+                <w:color w:val="000000"/>
+              </w:rPr>
+            </w:pPr>
+          </w:p>
+        </w:tc>
+        <w:tc>
+          <w:tcPr>
+            <w:tcW w:w="1722" w:type="dxa"/>
+            <w:tcBorders>
+              <w:top w:val="nil"/>
+              <w:left w:val="nil"/>
+              <w:bottom w:val="nil"/>
+              <w:right w:val="nil"/>
+            </w:tcBorders>
+            <w:shd w:val="clear" w:color="auto" w:fill="auto"/>
+            <w:noWrap/>
+            <w:vAlign w:val="bottom"/>
+          </w:tcPr>
+          <w:p>
+            <w:pPr>
+              <w:jc w:val="center"/>
+              <w:rPr>
+                <w:rFonts w:eastAsia="Times New Roman" w:cs="Times New Roman"/>
+              </w:rPr>
+            </w:pPr>
+          </w:p>
+        </w:tc>
+        <w:tc>
+          <w:tcPr>
+            <w:tcW w:w="1235" w:type="dxa"/>
+            <w:tcBorders>
+              <w:top w:val="nil"/>
+              <w:left w:val="nil"/>
+              <w:bottom w:val="nil"/>
+              <w:right w:val="nil"/>
+            </w:tcBorders>
+            <w:shd w:val="clear" w:color="auto" w:fill="auto"/>
+            <w:noWrap/>
+            <w:vAlign w:val="bottom"/>
+          </w:tcPr>
+          <w:p>
+            <w:pPr>
+              <w:jc w:val="center"/>
+              <w:rPr>
+                <w:rFonts w:eastAsia="Times New Roman" w:cs="Times New Roman"/>
+                <w:color w:val="000000"/>
+              </w:rPr>
+            </w:pPr>
+            <w:r>
+              <w:rPr>
+                <w:rFonts w:eastAsia="Times New Roman" w:cs="Times New Roman"/>
+                <w:color w:val="000000"/>
+              </w:rPr>
+              <w:t>89.73</w:t>
+            </w:r>
+          </w:p>
+        </w:tc>
+      </w:tr>
+      <w:tr>
+        <w:trPr>
+          <w:trHeight w:val="300"/>
+        </w:trPr>
+        <w:tc>
+          <w:tcPr>
+            <w:tcW w:w="4354" w:type="dxa"/>
+            <w:tcBorders>
+              <w:top w:val="nil"/>
+              <w:left w:val="nil"/>
+              <w:bottom w:val="nil"/>
+              <w:right w:val="nil"/>
+            </w:tcBorders>
+            <w:shd w:val="clear" w:color="auto" w:fill="auto"/>
+            <w:noWrap/>
+            <w:vAlign w:val="bottom"/>
             <w:hideMark/>
           </w:tcPr>
           <w:p>
@@ -6303,6 +6915,13 @@
                 <w:color w:val="000000"/>
               </w:rPr>
             </w:pPr>
+            <w:r>
+              <w:rPr>
+                <w:rFonts w:eastAsia="Times New Roman" w:cs="Times New Roman"/>
+                <w:color w:val="000000"/>
+              </w:rPr>
+              <w:t xml:space="preserve">Estimated BOM </w:t>
+            </w:r>
             <w:r>
               <w:rPr>
                 <w:rFonts w:eastAsia="Times New Roman" w:cs="Times New Roman"/>
@@ -6386,7 +7005,14 @@
                 <w:rFonts w:eastAsia="Times New Roman" w:cs="Times New Roman"/>
                 <w:color w:val="000000"/>
               </w:rPr>
-              <w:t>73.36</w:t>
+              <w:t>36.6</w:t>
+            </w:r>
+            <w:r>
+              <w:rPr>
+                <w:rFonts w:eastAsia="Times New Roman" w:cs="Times New Roman"/>
+                <w:color w:val="000000"/>
+              </w:rPr>
+              <w:t>6</w:t>
             </w:r>
           </w:p>
         </w:tc>
@@ -6424,19 +7050,152 @@
         <w:rPr>
           <w:szCs w:val="32"/>
         </w:rPr>
-        <w:t xml:space="preserve"> modules as during the soldering process they would occasionally stop working. We made the decision to switch from the Arduino Pro Mini to the NodeMCU as the Arduino was giving us an unreliable connection. We purchased two different types of MOSFETS so we would be able to test which one was better for our node. Various parts including the headers, wires, and </w:t>
-      </w:r>
+        <w:t xml:space="preserve"> modules as during the soldering process they would occasionally stop working. We made the decision to switch from the Arduino Pro Mini to the </w:t>
+      </w:r>
+      <w:proofErr w:type="spellStart"/>
       <w:r>
         <w:rPr>
           <w:szCs w:val="32"/>
         </w:rPr>
-        <w:t>Dev kits</w:t>
-      </w:r>
+        <w:t>NodeMCU</w:t>
+      </w:r>
+      <w:proofErr w:type="spellEnd"/>
       <w:r>
         <w:rPr>
           <w:szCs w:val="32"/>
         </w:rPr>
-        <w:t xml:space="preserve"> were purchased for development and testing and do not contribute to the total cost of the node. The Raspberry Pi and accessories for it are one-time costs and do not contribute to the node cost.</w:t>
+        <w:t xml:space="preserve"> as the Arduino was giving us an unreliable connection. We purchased two different types of MOSFETS so we would be able to test which one was better for our node. Various parts i</w:t>
+      </w:r>
+      <w:r>
+        <w:rPr>
+          <w:szCs w:val="32"/>
+        </w:rPr>
+        <w:t>ncluding the headers and wires</w:t>
+      </w:r>
+      <w:r>
+        <w:rPr>
+          <w:szCs w:val="32"/>
+        </w:rPr>
+        <w:t xml:space="preserve">. The Raspberry Pi and accessories for it are one-time costs and do not contribute to </w:t>
+      </w:r>
+      <w:r>
+        <w:rPr>
+          <w:szCs w:val="32"/>
+        </w:rPr>
+        <w:t xml:space="preserve">each </w:t>
+      </w:r>
+      <w:r>
+        <w:rPr>
+          <w:szCs w:val="32"/>
+        </w:rPr>
+        <w:t>the node cost.</w:t>
+      </w:r>
+    </w:p>
+    <w:p>
+      <w:pPr>
+        <w:spacing w:line="360" w:lineRule="auto"/>
+        <w:rPr>
+          <w:szCs w:val="32"/>
+        </w:rPr>
+      </w:pPr>
+      <w:r>
+        <w:rPr>
+          <w:szCs w:val="32"/>
+        </w:rPr>
+        <w:lastRenderedPageBreak/>
+        <w:tab/>
+        <w:t xml:space="preserve">For an actual product, these costs are almost completely unrepresentative of what they could be. For each node, given that the cost of individually sourcing each component was only about $36.66, printing ICs and mass production vastly reduce that cost, even including an added cost for and enclosure. </w:t>
+      </w:r>
+      <w:r>
+        <w:rPr>
+          <w:szCs w:val="32"/>
+        </w:rPr>
+        <w:t xml:space="preserve">As for the server, </w:t>
+      </w:r>
+      <w:r>
+        <w:rPr>
+          <w:szCs w:val="32"/>
+        </w:rPr>
+        <w:t xml:space="preserve">in a productized version </w:t>
+      </w:r>
+      <w:r>
+        <w:rPr>
+          <w:szCs w:val="32"/>
+        </w:rPr>
+        <w:t>the server would not even need to cost anything to a user.</w:t>
+      </w:r>
+      <w:r>
+        <w:rPr>
+          <w:szCs w:val="32"/>
+        </w:rPr>
+        <w:t xml:space="preserve"> </w:t>
+      </w:r>
+      <w:r>
+        <w:rPr>
+          <w:szCs w:val="32"/>
+        </w:rPr>
+        <w:t>A remotely hosted solution</w:t>
+      </w:r>
+      <w:r>
+        <w:rPr>
+          <w:szCs w:val="32"/>
+        </w:rPr>
+        <w:t xml:space="preserve"> server or a locally hosted always-on machine that the user already owns could easily server as free alternatives to the Raspberry Pi. Even if we sold a separate server, it </w:t>
+      </w:r>
+      <w:r>
+        <w:rPr>
+          <w:szCs w:val="32"/>
+        </w:rPr>
+        <w:t xml:space="preserve">would </w:t>
+      </w:r>
+      <w:r>
+        <w:rPr>
+          <w:szCs w:val="32"/>
+        </w:rPr>
+        <w:t xml:space="preserve">likely </w:t>
+      </w:r>
+      <w:r>
+        <w:rPr>
+          <w:szCs w:val="32"/>
+        </w:rPr>
+        <w:t xml:space="preserve">not </w:t>
+      </w:r>
+      <w:r>
+        <w:rPr>
+          <w:szCs w:val="32"/>
+        </w:rPr>
+        <w:t xml:space="preserve">be an actual </w:t>
+      </w:r>
+      <w:r>
+        <w:rPr>
+          <w:szCs w:val="32"/>
+        </w:rPr>
+        <w:t>Raspberry Pi, which because of all the required extra components led something a fair amount more expensive than necessary</w:t>
+      </w:r>
+      <w:r>
+        <w:rPr>
+          <w:szCs w:val="32"/>
+        </w:rPr>
+        <w:t>.</w:t>
+      </w:r>
+      <w:r>
+        <w:rPr>
+          <w:szCs w:val="32"/>
+        </w:rPr>
+        <w:t xml:space="preserve"> </w:t>
+      </w:r>
+    </w:p>
+    <w:p>
+      <w:pPr>
+        <w:rPr>
+          <w:szCs w:val="32"/>
+        </w:rPr>
+      </w:pPr>
+      <w:r>
+        <w:rPr>
+          <w:szCs w:val="32"/>
+        </w:rPr>
+        <w:br w:type="page"/>
       </w:r>
     </w:p>
     <w:p>
@@ -6444,11 +7203,12 @@
         <w:pStyle w:val="Heading1"/>
         <w:jc w:val="center"/>
       </w:pPr>
-      <w:bookmarkStart w:id="7" w:name="_Toc437722426"/>
-      <w:r>
+      <w:bookmarkStart w:id="6" w:name="_Toc437722426"/>
+      <w:r>
+        <w:lastRenderedPageBreak/>
         <w:t>Conclusion</w:t>
       </w:r>
-      <w:bookmarkEnd w:id="7"/>
+      <w:bookmarkEnd w:id="6"/>
     </w:p>
     <w:p/>
     <w:p>
@@ -6489,7 +7249,19 @@
         <w:ind w:firstLine="720"/>
       </w:pPr>
       <w:r>
-        <w:t xml:space="preserve">Compared to its competitors Nosferatu is both cheaper and easier to use. Each unit even with the additional hub is cheaper when compared to the WeMo with a motion sensor and Nosferatu can be used from any device with a web browser. Unlike simply buying a smart </w:t>
+        <w:t>Compared to its competitors Nosferatu is both cheaper and easier to use. Each unit even with the additional hub is che</w:t>
+      </w:r>
+      <w:r>
+        <w:t xml:space="preserve">aper when compared to the WeMo, even without </w:t>
+      </w:r>
+      <w:r>
+        <w:t>a motion sensor</w:t>
+      </w:r>
+      <w:r>
+        <w:t>,</w:t>
+      </w:r>
+      <w:r>
+        <w:t xml:space="preserve"> and Nosferatu can be used from any device with a web browser. Unlike simply buying a smart </w:t>
       </w:r>
       <w:r>
         <w:t>light bulb</w:t>
@@ -6508,11 +7280,12 @@
         <w:pStyle w:val="Heading1"/>
         <w:jc w:val="center"/>
       </w:pPr>
-      <w:bookmarkStart w:id="8" w:name="_Toc437722427"/>
-      <w:r>
+      <w:bookmarkStart w:id="7" w:name="_Toc437722427"/>
+      <w:r>
+        <w:lastRenderedPageBreak/>
         <w:t>References</w:t>
       </w:r>
-      <w:bookmarkEnd w:id="8"/>
+      <w:bookmarkEnd w:id="7"/>
     </w:p>
     <w:p>
       <w:pPr>
@@ -6564,32 +7337,33 @@
         <w:pStyle w:val="Heading1"/>
         <w:jc w:val="center"/>
       </w:pPr>
-      <w:bookmarkStart w:id="9" w:name="_Toc437722428"/>
-      <w:r>
+      <w:bookmarkStart w:id="8" w:name="_Toc437722428"/>
+      <w:r>
+        <w:lastRenderedPageBreak/>
         <w:t>Appendix</w:t>
       </w:r>
-      <w:bookmarkEnd w:id="9"/>
+      <w:bookmarkEnd w:id="8"/>
     </w:p>
     <w:p>
       <w:pPr>
         <w:pStyle w:val="Heading2"/>
         <w:jc w:val="center"/>
       </w:pPr>
-      <w:bookmarkStart w:id="10" w:name="_Toc437722429"/>
+      <w:bookmarkStart w:id="9" w:name="_Toc437722429"/>
       <w:r>
         <w:t>Hardware Schematics</w:t>
       </w:r>
-      <w:bookmarkEnd w:id="10"/>
+      <w:bookmarkEnd w:id="9"/>
     </w:p>
     <w:p>
       <w:pPr>
         <w:pStyle w:val="Heading3"/>
       </w:pPr>
-      <w:bookmarkStart w:id="11" w:name="_Toc437722430"/>
+      <w:bookmarkStart w:id="10" w:name="_Toc437722430"/>
       <w:r>
         <w:t>Relay Circuit</w:t>
       </w:r>
-      <w:bookmarkEnd w:id="11"/>
+      <w:bookmarkEnd w:id="10"/>
     </w:p>
     <w:p>
       <w:r>
@@ -6639,11 +7413,11 @@
       <w:pPr>
         <w:pStyle w:val="Heading3"/>
       </w:pPr>
-      <w:bookmarkStart w:id="12" w:name="_Toc437722431"/>
+      <w:bookmarkStart w:id="11" w:name="_Toc437722431"/>
       <w:r>
         <w:t>Nosferatu Schematic</w:t>
       </w:r>
-      <w:bookmarkEnd w:id="12"/>
+      <w:bookmarkEnd w:id="11"/>
     </w:p>
     <w:p>
       <w:pPr>
@@ -6711,13 +7485,15 @@
       <w:pPr>
         <w:pStyle w:val="Heading3"/>
       </w:pPr>
-      <w:bookmarkStart w:id="13" w:name="_Toc437722432"/>
-      <w:r>
+      <w:bookmarkStart w:id="12" w:name="_Toc437722432"/>
+      <w:r>
+        <w:lastRenderedPageBreak/>
         <w:t>ESP Schematic</w:t>
       </w:r>
-      <w:bookmarkEnd w:id="13"/>
+      <w:bookmarkEnd w:id="12"/>
     </w:p>
     <w:p>
+      <w:bookmarkStart w:id="13" w:name="_GoBack"/>
       <w:r>
         <w:rPr>
           <w:noProof/>
@@ -6771,6 +7547,7 @@
           </wp:inline>
         </w:drawing>
       </w:r>
+      <w:bookmarkEnd w:id="13"/>
     </w:p>
     <w:sectPr>
       <w:footerReference w:type="default" r:id="rId18"/>
@@ -6785,7 +7562,7 @@
 </file>
 
 <file path=word/endnotes.xml><?xml version="1.0" encoding="utf-8"?>
-<w:endnotes xmlns:wpc="http://schemas.microsoft.com/office/word/2010/wordprocessingCanvas" xmlns:mo="http://schemas.microsoft.com/office/mac/office/2008/main" xmlns:mc="http://schemas.openxmlformats.org/markup-compatibility/2006" xmlns:mv="urn:schemas-microsoft-com:mac:vml" xmlns:o="urn:schemas-microsoft-com:office:office" xmlns:r="http://schemas.openxmlformats.org/officeDocument/2006/relationships" xmlns:m="http://schemas.openxmlformats.org/officeDocument/2006/math" xmlns:v="urn:schemas-microsoft-com:vml" xmlns:wp14="http://schemas.microsoft.com/office/word/2010/wordprocessingDrawing" xmlns:wp="http://schemas.openxmlformats.org/drawingml/2006/wordprocessingDrawing" xmlns:w10="urn:schemas-microsoft-com:office:word" xmlns:w="http://schemas.openxmlformats.org/wordprocessingml/2006/main" xmlns:w14="http://schemas.microsoft.com/office/word/2010/wordml" xmlns:w15="http://schemas.microsoft.com/office/word/2012/wordml" xmlns:wpg="http://schemas.microsoft.com/office/word/2010/wordprocessingGroup" xmlns:wpi="http://schemas.microsoft.com/office/word/2010/wordprocessingInk" xmlns:wne="http://schemas.microsoft.com/office/word/2006/wordml" xmlns:wps="http://schemas.microsoft.com/office/word/2010/wordprocessingShape" mc:Ignorable="w14 w15 wp14">
+<w:endnotes xmlns:wpc="http://schemas.microsoft.com/office/word/2010/wordprocessingCanvas" xmlns:mc="http://schemas.openxmlformats.org/markup-compatibility/2006" xmlns:o="urn:schemas-microsoft-com:office:office" xmlns:r="http://schemas.openxmlformats.org/officeDocument/2006/relationships" xmlns:m="http://schemas.openxmlformats.org/officeDocument/2006/math" xmlns:v="urn:schemas-microsoft-com:vml" xmlns:wp14="http://schemas.microsoft.com/office/word/2010/wordprocessingDrawing" xmlns:wp="http://schemas.openxmlformats.org/drawingml/2006/wordprocessingDrawing" xmlns:w10="urn:schemas-microsoft-com:office:word" xmlns:w="http://schemas.openxmlformats.org/wordprocessingml/2006/main" xmlns:w14="http://schemas.microsoft.com/office/word/2010/wordml" xmlns:w15="http://schemas.microsoft.com/office/word/2012/wordml" xmlns:wpg="http://schemas.microsoft.com/office/word/2010/wordprocessingGroup" xmlns:wpi="http://schemas.microsoft.com/office/word/2010/wordprocessingInk" xmlns:wne="http://schemas.microsoft.com/office/word/2006/wordml" xmlns:wps="http://schemas.microsoft.com/office/word/2010/wordprocessingShape" mc:Ignorable="w14 w15 wp14">
   <w:endnote w:type="separator" w:id="-1">
     <w:p>
       <w:r>
@@ -6804,7 +7581,7 @@
 </file>
 
 <file path=word/footer1.xml><?xml version="1.0" encoding="utf-8"?>
-<w:ftr xmlns:wpc="http://schemas.microsoft.com/office/word/2010/wordprocessingCanvas" xmlns:mo="http://schemas.microsoft.com/office/mac/office/2008/main" xmlns:mc="http://schemas.openxmlformats.org/markup-compatibility/2006" xmlns:mv="urn:schemas-microsoft-com:mac:vml" xmlns:o="urn:schemas-microsoft-com:office:office" xmlns:r="http://schemas.openxmlformats.org/officeDocument/2006/relationships" xmlns:m="http://schemas.openxmlformats.org/officeDocument/2006/math" xmlns:v="urn:schemas-microsoft-com:vml" xmlns:wp14="http://schemas.microsoft.com/office/word/2010/wordprocessingDrawing" xmlns:wp="http://schemas.openxmlformats.org/drawingml/2006/wordprocessingDrawing" xmlns:w10="urn:schemas-microsoft-com:office:word" xmlns:w="http://schemas.openxmlformats.org/wordprocessingml/2006/main" xmlns:w14="http://schemas.microsoft.com/office/word/2010/wordml" xmlns:w15="http://schemas.microsoft.com/office/word/2012/wordml" xmlns:wpg="http://schemas.microsoft.com/office/word/2010/wordprocessingGroup" xmlns:wpi="http://schemas.microsoft.com/office/word/2010/wordprocessingInk" xmlns:wne="http://schemas.microsoft.com/office/word/2006/wordml" xmlns:wps="http://schemas.microsoft.com/office/word/2010/wordprocessingShape" mc:Ignorable="w14 w15 wp14">
+<w:ftr xmlns:wpc="http://schemas.microsoft.com/office/word/2010/wordprocessingCanvas" xmlns:mc="http://schemas.openxmlformats.org/markup-compatibility/2006" xmlns:o="urn:schemas-microsoft-com:office:office" xmlns:r="http://schemas.openxmlformats.org/officeDocument/2006/relationships" xmlns:m="http://schemas.openxmlformats.org/officeDocument/2006/math" xmlns:v="urn:schemas-microsoft-com:vml" xmlns:wp14="http://schemas.microsoft.com/office/word/2010/wordprocessingDrawing" xmlns:wp="http://schemas.openxmlformats.org/drawingml/2006/wordprocessingDrawing" xmlns:w10="urn:schemas-microsoft-com:office:word" xmlns:w="http://schemas.openxmlformats.org/wordprocessingml/2006/main" xmlns:w14="http://schemas.microsoft.com/office/word/2010/wordml" xmlns:w15="http://schemas.microsoft.com/office/word/2012/wordml" xmlns:wpg="http://schemas.microsoft.com/office/word/2010/wordprocessingGroup" xmlns:wpi="http://schemas.microsoft.com/office/word/2010/wordprocessingInk" xmlns:wne="http://schemas.microsoft.com/office/word/2006/wordml" xmlns:wps="http://schemas.microsoft.com/office/word/2010/wordprocessingShape" mc:Ignorable="w14 w15 wp14">
   <w:p>
     <w:pPr>
       <w:pStyle w:val="Footer"/>
@@ -6926,7 +7703,7 @@
 </file>
 
 <file path=word/footer2.xml><?xml version="1.0" encoding="utf-8"?>
-<w:ftr xmlns:wpc="http://schemas.microsoft.com/office/word/2010/wordprocessingCanvas" xmlns:mo="http://schemas.microsoft.com/office/mac/office/2008/main" xmlns:mc="http://schemas.openxmlformats.org/markup-compatibility/2006" xmlns:mv="urn:schemas-microsoft-com:mac:vml" xmlns:o="urn:schemas-microsoft-com:office:office" xmlns:r="http://schemas.openxmlformats.org/officeDocument/2006/relationships" xmlns:m="http://schemas.openxmlformats.org/officeDocument/2006/math" xmlns:v="urn:schemas-microsoft-com:vml" xmlns:wp14="http://schemas.microsoft.com/office/word/2010/wordprocessingDrawing" xmlns:wp="http://schemas.openxmlformats.org/drawingml/2006/wordprocessingDrawing" xmlns:w10="urn:schemas-microsoft-com:office:word" xmlns:w="http://schemas.openxmlformats.org/wordprocessingml/2006/main" xmlns:w14="http://schemas.microsoft.com/office/word/2010/wordml" xmlns:w15="http://schemas.microsoft.com/office/word/2012/wordml" xmlns:wpg="http://schemas.microsoft.com/office/word/2010/wordprocessingGroup" xmlns:wpi="http://schemas.microsoft.com/office/word/2010/wordprocessingInk" xmlns:wne="http://schemas.microsoft.com/office/word/2006/wordml" xmlns:wps="http://schemas.microsoft.com/office/word/2010/wordprocessingShape" mc:Ignorable="w14 w15 wp14">
+<w:ftr xmlns:wpc="http://schemas.microsoft.com/office/word/2010/wordprocessingCanvas" xmlns:mc="http://schemas.openxmlformats.org/markup-compatibility/2006" xmlns:o="urn:schemas-microsoft-com:office:office" xmlns:r="http://schemas.openxmlformats.org/officeDocument/2006/relationships" xmlns:m="http://schemas.openxmlformats.org/officeDocument/2006/math" xmlns:v="urn:schemas-microsoft-com:vml" xmlns:wp14="http://schemas.microsoft.com/office/word/2010/wordprocessingDrawing" xmlns:wp="http://schemas.openxmlformats.org/drawingml/2006/wordprocessingDrawing" xmlns:w10="urn:schemas-microsoft-com:office:word" xmlns:w="http://schemas.openxmlformats.org/wordprocessingml/2006/main" xmlns:w14="http://schemas.microsoft.com/office/word/2010/wordml" xmlns:w15="http://schemas.microsoft.com/office/word/2012/wordml" xmlns:wpg="http://schemas.microsoft.com/office/word/2010/wordprocessingGroup" xmlns:wpi="http://schemas.microsoft.com/office/word/2010/wordprocessingInk" xmlns:wne="http://schemas.microsoft.com/office/word/2006/wordml" xmlns:wps="http://schemas.microsoft.com/office/word/2010/wordprocessingShape" mc:Ignorable="w14 w15 wp14">
   <w:p>
     <w:pPr>
       <w:pStyle w:val="Footer"/>
@@ -6937,7 +7714,7 @@
 </file>
 
 <file path=word/footer3.xml><?xml version="1.0" encoding="utf-8"?>
-<w:ftr xmlns:wpc="http://schemas.microsoft.com/office/word/2010/wordprocessingCanvas" xmlns:mo="http://schemas.microsoft.com/office/mac/office/2008/main" xmlns:mc="http://schemas.openxmlformats.org/markup-compatibility/2006" xmlns:mv="urn:schemas-microsoft-com:mac:vml" xmlns:o="urn:schemas-microsoft-com:office:office" xmlns:r="http://schemas.openxmlformats.org/officeDocument/2006/relationships" xmlns:m="http://schemas.openxmlformats.org/officeDocument/2006/math" xmlns:v="urn:schemas-microsoft-com:vml" xmlns:wp14="http://schemas.microsoft.com/office/word/2010/wordprocessingDrawing" xmlns:wp="http://schemas.openxmlformats.org/drawingml/2006/wordprocessingDrawing" xmlns:w10="urn:schemas-microsoft-com:office:word" xmlns:w="http://schemas.openxmlformats.org/wordprocessingml/2006/main" xmlns:w14="http://schemas.microsoft.com/office/word/2010/wordml" xmlns:w15="http://schemas.microsoft.com/office/word/2012/wordml" xmlns:wpg="http://schemas.microsoft.com/office/word/2010/wordprocessingGroup" xmlns:wpi="http://schemas.microsoft.com/office/word/2010/wordprocessingInk" xmlns:wne="http://schemas.microsoft.com/office/word/2006/wordml" xmlns:wps="http://schemas.microsoft.com/office/word/2010/wordprocessingShape" mc:Ignorable="w14 w15 wp14">
+<w:ftr xmlns:wpc="http://schemas.microsoft.com/office/word/2010/wordprocessingCanvas" xmlns:mc="http://schemas.openxmlformats.org/markup-compatibility/2006" xmlns:o="urn:schemas-microsoft-com:office:office" xmlns:r="http://schemas.openxmlformats.org/officeDocument/2006/relationships" xmlns:m="http://schemas.openxmlformats.org/officeDocument/2006/math" xmlns:v="urn:schemas-microsoft-com:vml" xmlns:wp14="http://schemas.microsoft.com/office/word/2010/wordprocessingDrawing" xmlns:wp="http://schemas.openxmlformats.org/drawingml/2006/wordprocessingDrawing" xmlns:w10="urn:schemas-microsoft-com:office:word" xmlns:w="http://schemas.openxmlformats.org/wordprocessingml/2006/main" xmlns:w14="http://schemas.microsoft.com/office/word/2010/wordml" xmlns:w15="http://schemas.microsoft.com/office/word/2012/wordml" xmlns:wpg="http://schemas.microsoft.com/office/word/2010/wordprocessingGroup" xmlns:wpi="http://schemas.microsoft.com/office/word/2010/wordprocessingInk" xmlns:wne="http://schemas.microsoft.com/office/word/2006/wordml" xmlns:wps="http://schemas.microsoft.com/office/word/2010/wordprocessingShape" mc:Ignorable="w14 w15 wp14">
   <w:p>
     <w:pPr>
       <w:pStyle w:val="Footer"/>
@@ -6948,7 +7725,7 @@
 </file>
 
 <file path=word/footer4.xml><?xml version="1.0" encoding="utf-8"?>
-<w:ftr xmlns:wpc="http://schemas.microsoft.com/office/word/2010/wordprocessingCanvas" xmlns:mo="http://schemas.microsoft.com/office/mac/office/2008/main" xmlns:mc="http://schemas.openxmlformats.org/markup-compatibility/2006" xmlns:mv="urn:schemas-microsoft-com:mac:vml" xmlns:o="urn:schemas-microsoft-com:office:office" xmlns:r="http://schemas.openxmlformats.org/officeDocument/2006/relationships" xmlns:m="http://schemas.openxmlformats.org/officeDocument/2006/math" xmlns:v="urn:schemas-microsoft-com:vml" xmlns:wp14="http://schemas.microsoft.com/office/word/2010/wordprocessingDrawing" xmlns:wp="http://schemas.openxmlformats.org/drawingml/2006/wordprocessingDrawing" xmlns:w10="urn:schemas-microsoft-com:office:word" xmlns:w="http://schemas.openxmlformats.org/wordprocessingml/2006/main" xmlns:w14="http://schemas.microsoft.com/office/word/2010/wordml" xmlns:w15="http://schemas.microsoft.com/office/word/2012/wordml" xmlns:wpg="http://schemas.microsoft.com/office/word/2010/wordprocessingGroup" xmlns:wpi="http://schemas.microsoft.com/office/word/2010/wordprocessingInk" xmlns:wne="http://schemas.microsoft.com/office/word/2006/wordml" xmlns:wps="http://schemas.microsoft.com/office/word/2010/wordprocessingShape" mc:Ignorable="w14 w15 wp14">
+<w:ftr xmlns:wpc="http://schemas.microsoft.com/office/word/2010/wordprocessingCanvas" xmlns:mc="http://schemas.openxmlformats.org/markup-compatibility/2006" xmlns:o="urn:schemas-microsoft-com:office:office" xmlns:r="http://schemas.openxmlformats.org/officeDocument/2006/relationships" xmlns:m="http://schemas.openxmlformats.org/officeDocument/2006/math" xmlns:v="urn:schemas-microsoft-com:vml" xmlns:wp14="http://schemas.microsoft.com/office/word/2010/wordprocessingDrawing" xmlns:wp="http://schemas.openxmlformats.org/drawingml/2006/wordprocessingDrawing" xmlns:w10="urn:schemas-microsoft-com:office:word" xmlns:w="http://schemas.openxmlformats.org/wordprocessingml/2006/main" xmlns:w14="http://schemas.microsoft.com/office/word/2010/wordml" xmlns:w15="http://schemas.microsoft.com/office/word/2012/wordml" xmlns:wpg="http://schemas.microsoft.com/office/word/2010/wordprocessingGroup" xmlns:wpi="http://schemas.microsoft.com/office/word/2010/wordprocessingInk" xmlns:wne="http://schemas.microsoft.com/office/word/2006/wordml" xmlns:wps="http://schemas.microsoft.com/office/word/2010/wordprocessingShape" mc:Ignorable="w14 w15 wp14">
   <w:p>
     <w:pPr>
       <w:pStyle w:val="Footer"/>
@@ -20557,7 +21334,7 @@
                                 <w:sz w:val="78"/>
                                 <w:szCs w:val="78"/>
                               </w:rPr>
-                              <w:t>1</w:t>
+                              <w:t>16</w:t>
                             </w:r>
                             <w:r>
                               <w:rPr>
@@ -20593,19 +21370,19 @@
         </mc:Choice>
         <mc:Fallback>
           <w:pict>
-            <v:group w14:anchorId="6B36683A" id="Group_x0020_26" o:spid="_x0000_s1032" alt="Title: Drawing of feather behind page number" style="position:absolute;margin-left:0;margin-top:0;width:97.9pt;height:97.9pt;z-index:251659264;mso-position-horizontal:left;mso-position-horizontal-relative:page;mso-position-vertical:bottom;mso-position-vertical-relative:page;mso-width-relative:margin;mso-height-relative:margin" coordsize="1243584,1243584" o:gfxdata="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">
-              <v:group id="Group_x0020_27" o:spid="_x0000_s1033" style="position:absolute;width:1243584;height:1243584" coordsize="1244600,1243584" o:gfxdata="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">
-                <v:shape id="Freeform_x0020_6" o:spid="_x0000_s1034" style="position:absolute;left:276225;width:968375;height:968375;visibility:visible;mso-wrap-style:square;v-text-anchor:top" coordsize="296,296" o:gfxdata="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" path="m94,91c95,91,94,88,93,89,92,88,92,87,91,85,90,83,89,83,88,80,86,76,83,72,83,70,80,67,77,64,75,59,71,55,67,49,63,45,61,42,59,40,57,38,55,35,53,34,51,31,53,30,54,33,55,34,57,35,58,36,59,38,60,40,62,40,63,43,64,43,65,46,67,46,69,49,72,52,74,56,76,59,79,61,81,65,82,64,80,62,80,61,79,60,79,59,78,58,78,57,77,55,77,54,77,53,74,53,76,52,73,48,72,46,69,42,63,35,58,28,54,22,52,21,51,18,49,18,49,17,48,17,47,15,47,16,45,15,46,15,48,13,49,17,51,17,52,18,53,20,54,20,56,24,58,25,61,29,64,33,67,35,69,40,71,40,71,44,73,44,74,47,76,48,77,50,78,51,77,51,78,52,79,54,79,53,79,55,80,54,80,57,81,57,81,58,82,58,83,59,84,64,87,70,89,77,92,76,88,73,89,72,88,70,89,69,88,67,88,65,86,61,85,58,83,54,81,49,79,45,77,40,75,36,74,34,73,34,73,32,72,31,71,31,71,30,70,29,69,28,68,25,67,24,65,20,62,19,60,15,57,12,54,10,52,6,54,6,54,9,56,9,57,11,59,11,60,13,62,16,64,18,67,21,69,24,71,27,74,30,73,30,74,32,74,31,75,32,74,33,75,33,76,35,77,37,78,38,82,46,85,53,89,61,91,67,92,72,93,77,95,83,94,88,98,93,99,91,98,90,98,88,98,86,98,85,97,83,96,80,96,77,95,73,95,73,94,72,94,71,94,70,94,69,94,68,94,66,93,67,93,64,93,61,91,60,91,56,89,52,87,48,86,44,85,42,84,41,83,40,82,38,82,36,81,34,79,32,78,31,77,28,76,29,76,26,75,26,74,26,75,25,74,24,72,21,70,19,68,15,68,15,67,14,66,13,65,13,65,12,64,11,63,9,62,8,60,7,58,4,54,4,52,,54,,56,2,58,3,59,5,61,5,63,8,64,9,66,11,68,12,68,14,69,13,70,15,71,15,71,18,72,17,76,25,80,30,85,38,88,43,90,49,93,55,94,58,94,60,95,62,95,63,96,65,95,66,96,67,97,69,96,69,98,74,98,78,100,83,101,82,100,79,100,77,100,76,98,74,99,74,99,73,97,71,98,71,98,70,97,68,97,67,99,67,95,65,97,64,96,63,96,62,96,61,97,61,95,59,96,58,94,53,92,47,90,42,88,37,86,33,85,29,83,26,81,24,81,21,80,21,80,21,80,20,79,20,79,19,79,19,78,19,78,18,78,17,78,17,77,16,77,16,76,16,74,13,72,11,69,8,67,6,64,3,65,2,66,3,67,4,68,4,68,5,69,6,70,7,72,9,74,10,74,11,75,11,76,13,76,14,78,13,78,15,79,16,80,19,82,20,88,29,89,34,94,45,96,50,97,55,99,59,100,61,98,62,99,63,99,65,100,66,99,67,103,74,102,80,104,87,104,90,105,94,106,97,105,98,107,101,107,102,106,103,107,103,108,104,107,104,108,105,108,106,109,104,106,100,107,97,107,95,107,92,106,89,107,84,106,79,105,73,106,71,104,67,105,65,104,62,104,60,103,57,104,56,102,54,102,52,102,51,102,50,101,48,102,47,100,47,101,45,100,44,100,43,100,41,99,39,98,37,98,36,97,32,95,29,94,26,92,23,90,20,88,16,87,14,85,14,84,12,86,11,87,13,88,14,89,14,89,16,90,17,91,17,92,18,92,18,96,25,97,28,100,36,103,42,103,48,105,54,105,55,106,57,106,59,106,60,107,62,107,63,108,64,107,65,107,67,108,68,108,70,108,71,109,73,108,74,107,75,108,76,108,78,108,79,109,81,108,82,109,83,108,84,110,86,109,87,109,90,109,93,110,96,110,98,111,101,110,103,112,108,111,112,115,117,117,117,114,114,115,113,114,112,115,111,114,109,115,108,114,106,114,105,113,103,115,102,115,101,114,99,114,96,114,94,114,92,113,89,114,87,114,85,113,83,114,81,112,78,114,77,113,74,115,70,111,65,113,61,112,58,112,56,111,53,113,53,110,51,111,50,112,49,110,48,111,47,111,46,110,44,110,44,108,40,107,36,105,32,103,29,101,27,100,24,99,23,97,23,97,20,96,20,94,20,95,18,97,17,97,20,99,20,99,23,101,23,101,25,103,24,103,28,104,28,105,30,106,31,107,32,109,36,110,39,112,43,113,45,113,49,115,53,114,55,114,57,115,60,114,61,116,64,115,66,115,69,116,71,115,73,116,75,115,77,116,79,116,81,115,82,116,83,114,83,118,86,116,86,117,88,116,89,116,90,117,91,117,92,117,93,118,96,116,97,117,100,116,102,118,104,116,106,118,109,118,112,117,114,119,119,118,120,121,124,124,123,121,120,122,119,120,117,121,115,121,114,120,112,121,111,120,109,121,107,120,106,119,104,120,101,120,97,120,94,120,93,119,92,120,92,120,91,119,89,120,89,119,87,120,86,119,84,120,81,120,77,121,74,121,71,121,68,122,65,120,62,122,59,121,55,123,53,120,49,120,46,122,46,122,49,122,51,123,52,123,54,123,56,123,59,123,62,123,65,123,69,123,72,123,75,122,77,123,78,122,80,122,82,121,83,123,85,122,88,123,92,122,95,123,96,123,96,123,97,122,98,123,99,122,100,123,101,122,101,123,102,122,103,124,104,123,104,124,106,122,106,122,107,123,108,124,109,123,110,124,111,123,111,123,112,123,113,124,114,123,115,125,118,124,121,125,125,127,129,128,129,129,133,130,132,128,129,128,127,127,126,128,125,127,124,129,124,126,121,128,121,127,117,127,113,126,110,127,108,126,106,127,104,125,102,127,100,126,99,125,97,127,97,126,96,127,95,125,93,126,93,127,91,126,89,127,88,125,85,126,84,127,82,126,80,127,79,126,77,127,73,126,69,126,66,126,64,126,62,125,60,126,58,125,56,126,54,124,52,127,51,125,48,126,47,125,45,126,43,124,39,124,36,123,32,121,27,120,23,117,17,118,17,118,20,119,20,121,23,123,27,125,31,125,34,125,36,127,39,126,40,128,43,127,45,128,49,127,53,128,58,127,59,129,62,128,64,130,66,128,68,129,70,128,74,130,79,129,83,129,87,129,91,128,95,130,97,128,98,128,99,130,100,128,101,129,102,128,104,129,106,129,108,129,117,130,125,132,134,134,135,133,136,134,138,136,137,134,137,134,136,134,135,134,134,134,133,134,131,134,129,132,127,134,126,131,124,133,123,131,121,134,121,132,119,133,117,132,115,132,112,132,110,132,107,133,105,133,102,133,100,133,98,134,95,133,92,133,90,133,88,134,86,133,83,134,82,134,81,133,80,134,80,134,79,133,78,134,77,134,75,134,74,133,70,134,66,133,61,134,57,133,53,132,49,131,40,129,31,125,22,128,22,128,25,129,27,130,30,129,31,131,34,130,34,132,36,132,38,131,38,133,40,133,41,131,41,133,43,134,44,132,44,134,46,134,47,134,48,134,49,135,50,135,51,134,53,135,53,135,55,135,58,135,60,135,64,135,69,137,74,136,77,136,80,136,83,137,85,135,86,136,88,136,89,136,91,136,92,136,95,136,98,135,101,136,103,135,105,134,106,135,108,135,109,134,110,137,115,134,117,135,122,134,122,136,124,135,124,135,125,135,126,136,127,136,129,136,131,136,132,138,136,138,140,140,145,142,147,141,148,142,151,141,153,144,154,145,155,147,155,143,152,145,152,144,150,143,149,143,148,144,145,142,142,142,139,142,136,142,134,141,131,142,127,142,123,141,119,142,118,141,117,141,116,142,115,142,114,141,113,142,111,142,110,142,107,143,106,140,103,142,101,142,100,142,98,142,96,142,94,142,92,143,90,142,88,143,86,143,84,143,80,142,76,142,72,143,71,142,69,142,67,143,66,141,64,142,64,142,63,142,62,141,61,142,60,141,58,141,58,141,57,139,55,141,55,139,52,141,50,139,49,138,45,136,40,135,36,133,33,132,30,130,26,128,22,124,19,122,13,124,13,124,15,125,17,127,16,126,21,128,20,130,23,131,26,133,28,134,30,134,30,135,33,134,34,137,36,137,38,139,42,139,43,141,47,141,51,143,55,143,58,144,60,144,62,144,64,144,66,145,68,145,69,146,73,144,75,145,79,144,80,145,83,145,84,146,86,144,87,145,89,144,90,146,93,144,94,144,96,145,97,145,99,145,101,144,102,144,104,144,106,145,108,144,109,144,116,144,122,145,129,146,128,144,126,145,124,146,123,146,121,146,120,146,116,146,113,146,110,146,107,148,104,147,100,148,98,147,94,149,91,148,88,150,85,149,81,151,81,149,78,150,77,150,76,149,75,150,75,150,74,150,73,150,72,150,71,150,69,150,68,150,66,149,64,150,63,149,61,151,60,149,58,150,56,149,54,150,53,147,45,145,38,142,32,143,31,143,33,144,34,144,36,145,35,146,37,147,39,148,41,149,44,150,47,150,49,152,53,151,54,153,56,151,57,153,58,151,59,152,61,152,62,152,63,152,65,151,65,153,67,152,68,153,71,152,73,152,76,152,78,153,81,151,83,152,85,153,86,151,87,151,88,151,90,151,91,151,93,150,96,150,98,150,101,150,103,149,105,149,107,150,108,149,109,149,110,150,112,148,112,149,114,148,116,149,118,149,120,148,122,148,124,147,127,148,131,147,135,148,137,148,139,148,141,149,142,149,143,149,144,148,145,150,146,149,147,150,151,151,155,152,159,153,162,153,162,154,165,156,167,154,170,157,171,158,171,156,169,156,168,158,168,154,166,156,165,156,164,154,163,155,162,155,161,154,160,155,160,153,155,154,152,152,148,154,147,152,144,153,142,151,141,153,140,153,139,152,137,153,137,153,136,153,132,153,128,153,124,154,122,154,120,154,118,155,116,155,114,155,112,156,110,155,108,156,106,157,104,157,103,157,100,157,99,157,97,157,94,158,93,158,91,158,89,159,85,159,81,159,77,161,76,159,74,160,74,161,73,161,72,160,71,161,70,160,68,161,68,161,67,160,65,161,65,161,63,160,60,161,58,160,56,159,54,160,52,158,48,157,44,156,40,155,37,154,34,152,32,152,29,150,28,150,25,151,25,152,27,152,28,154,31,156,36,158,40,158,43,160,47,161,51,161,54,163,57,162,60,163,63,163,67,162,70,162,73,162,76,162,78,161,82,161,85,160,87,161,89,160,91,160,92,160,94,160,95,159,96,160,98,160,99,159,101,159,103,159,104,158,105,159,106,158,107,158,108,157,108,158,109,157,110,158,112,157,113,157,114,158,115,158,114,158,113,158,113,158,112,158,112,159,111,159,110,159,109,159,107,160,105,160,103,160,100,162,99,162,97,162,96,163,95,162,93,163,93,164,92,163,90,165,87,166,83,166,78,168,78,167,76,167,75,168,74,169,73,168,72,169,70,168,68,170,66,169,63,170,60,169,57,171,55,168,51,169,49,167,45,166,41,165,38,168,37,167,41,168,42,169,44,169,46,170,48,171,51,170,52,172,55,170,56,172,58,171,58,172,60,171,61,172,62,172,65,171,67,171,69,172,71,170,72,170,73,170,74,170,76,169,76,170,79,168,81,168,83,167,84,168,86,167,87,167,88,166,89,166,90,164,92,166,95,164,96,164,98,164,99,163,100,163,101,163,103,162,103,163,105,162,106,162,107,162,108,162,109,161,110,161,111,161,113,161,114,160,115,160,116,160,118,159,120,160,122,159,124,159,127,159,129,159,132,160,133,158,133,158,135,159,135,159,135,159,136,159,136,158,137,158,137,158,138,159,139,158,139,159,144,159,149,159,154,159,155,160,157,160,158,159,159,159,159,160,160,160,161,160,161,160,161,161,163,159,163,161,165,162,166,161,167,161,169,163,170,161,171,163,173,164,171,162,168,163,166,161,163,162,161,161,159,162,158,162,156,161,155,161,153,162,153,161,151,162,150,160,149,161,148,162,147,160,145,162,145,161,141,161,138,162,135,162,133,162,132,163,130,162,129,162,127,164,126,163,122,165,120,165,117,166,114,166,111,168,108,168,108,168,107,169,106,169,106,170,105,169,104,169,102,171,102,171,100,172,97,173,94,174,92,176,89,176,86,178,83,179,81,179,77,181,75,181,71,183,67,182,62,183,61,182,58,183,56,183,54,183,52,184,51,185,50,184,52,184,52,184,53,184,54,184,55,185,56,184,57,184,59,185,61,183,62,184,64,183,65,184,67,183,68,184,71,182,73,182,76,180,78,182,82,180,84,178,90,176,95,174,100,174,101,173,101,173,102,173,102,173,103,173,103,173,104,172,104,172,104,172,105,172,106,171,106,172,107,171,108,171,108,170,109,170,111,170,112,168,113,169,115,168,116,167,120,167,124,165,128,165,132,164,136,164,140,164,143,163,144,164,147,162,148,164,150,164,150,164,151,164,152,164,153,165,158,164,162,166,167,167,168,165,169,166,170,165,171,167,172,166,173,168,177,167,180,170,185,172,185,171,184,170,183,170,182,170,181,170,180,171,180,169,178,170,178,171,177,169,175,170,175,168,170,170,167,168,163,169,160,169,156,169,153,170,151,169,149,170,148,170,146,169,144,170,143,169,142,172,141,170,139,172,138,171,137,172,136,172,133,173,131,173,128,173,127,174,126,174,125,175,123,174,122,175,121,174,118,177,116,176,114,178,112,177,110,179,109,180,107,180,105,182,103,182,100,185,96,186,93,187,91,187,89,189,88,188,87,191,86,190,85,192,85,191,83,192,83,192,81,194,79,194,77,195,77,195,76,196,75,195,74,199,74,197,73,199,72,197,74,197,75,196,76,196,77,196,78,193,79,194,82,193,83,191,85,191,87,190,89,189,91,188,93,187,95,186,99,183,102,182,106,182,107,182,108,180,109,181,110,180,111,180,112,179,114,178,116,177,117,177,120,177,122,176,124,176,125,177,126,175,127,175,128,176,129,175,130,173,133,174,137,173,141,172,145,172,149,171,153,172,155,172,157,171,159,171,161,172,164,171,165,174,173,171,178,175,186,174,187,175,188,175,189,175,190,173,190,174,191,175,192,176,194,178,195,179,194,177,192,177,190,177,189,176,187,176,185,175,182,176,179,176,176,176,174,175,172,175,171,176,170,174,167,176,167,175,166,176,165,175,164,176,164,174,162,175,162,175,160,176,159,175,158,176,156,176,154,176,153,177,152,177,150,177,149,178,146,178,143,179,141,179,135,182,130,182,124,184,118,186,113,188,107,190,102,192,96,194,91,196,90,195,88,197,87,197,86,197,86,198,85,197,84,198,84,198,84,199,82,199,81,200,79,200,79,201,78,201,77,201,77,201,76,202,76,202,74,202,73,203,72,203,70,204,69,204,68,204,66,205,65,206,63,206,62,206,61,208,60,208,61,207,62,207,64,206,65,207,67,206,68,205,70,204,72,204,75,202,76,203,78,202,79,202,79,202,80,201,80,201,81,201,82,200,82,200,85,198,87,197,89,195,94,193,99,192,104,191,106,189,108,189,111,188,112,189,114,188,115,188,115,188,116,187,116,187,117,187,118,186,118,186,121,185,125,184,128,183,129,183,131,183,133,181,133,184,135,182,136,183,136,182,137,182,138,181,141,180,145,180,148,180,149,179,150,179,151,179,152,178,152,179,153,179,155,178,156,179,158,178,159,179,160,179,161,178,162,178,163,178,164,177,164,178,165,178,167,178,167,178,168,178,169,178,171,178,173,178,174,177,176,179,178,178,179,180,180,179,183,179,185,179,187,179,188,180,189,180,193,183,197,183,201,185,200,183,198,183,197,182,195,183,194,183,192,181,190,183,190,182,188,182,186,181,185,181,184,180,178,181,172,180,166,181,165,180,163,180,162,180,161,181,160,181,158,182,156,181,153,182,150,183,148,182,145,183,143,183,140,185,138,184,135,186,134,184,131,186,130,184,129,188,129,186,127,186,127,187,126,187,125,188,122,189,120,190,116,191,113,193,111,194,108,195,105,195,102,197,99,199,96,201,93,201,90,204,87,203,84,206,82,205,80,208,79,207,77,208,75,209,74,209,73,210,72,209,71,210,70,210,69,211,69,210,68,211,66,211,65,212,64,213,63,212,65,212,65,212,66,212,66,212,67,212,68,211,69,211,71,210,71,212,74,210,74,209,76,209,77,209,78,208,79,208,81,207,82,208,83,205,83,206,85,205,87,204,89,203,92,201,96,199,101,197,106,195,107,198,109,195,110,195,111,194,112,194,113,193,115,192,117,192,120,191,122,189,124,189,127,187,128,189,130,188,131,188,132,187,133,187,135,187,135,186,136,187,137,187,137,187,138,186,138,186,139,186,140,186,140,185,141,186,141,185,142,185,145,184,147,184,150,184,151,184,152,184,154,183,155,184,157,184,158,183,159,184,161,183,162,183,163,184,165,183,165,184,167,184,169,183,170,183,171,184,173,183,174,183,176,184,179,183,181,185,187,184,192,186,197,187,200,188,202,188,204,190,205,188,208,190,210,192,208,189,205,190,203,190,202,189,200,190,200,190,198,189,197,189,196,189,194,190,192,190,190,188,189,191,187,189,187,189,186,189,186,190,185,189,185,189,184,190,184,189,181,190,179,190,177,189,174,192,173,191,170,190,169,193,169,191,167,191,166,192,165,191,164,192,161,192,159,193,156,194,154,193,151,195,149,194,148,195,147,196,146,195,144,198,143,197,141,198,140,197,138,198,137,199,135,199,133,200,132,200,130,201,129,201,127,202,126,200,124,203,123,201,121,205,120,204,118,205,117,204,115,205,114,205,113,205,112,206,112,205,111,206,110,206,109,206,106,208,103,208,100,210,97,210,93,211,90,212,87,212,84,213,81,214,80,213,78,214,76,215,75,214,73,216,72,215,75,216,78,214,81,215,83,213,83,214,85,213,86,214,88,213,89,213,95,210,100,209,105,208,106,208,108,208,109,208,111,207,112,208,114,207,115,207,116,207,118,206,119,205,120,206,122,203,122,205,124,204,125,204,127,203,128,203,129,202,132,201,134,200,137,201,139,200,140,200,143,198,144,199,147,197,149,197,151,196,153,196,156,194,160,195,164,193,169,194,171,193,173,193,176,193,178,193,180,192,183,194,186,191,187,193,190,192,192,192,195,192,197,193,200,194,203,193,205,195,209,194,213,197,216,196,216,196,215,196,215,195,215,196,215,195,216,196,218,198,217,198,220,199,218,199,217,198,214,198,213,197,210,197,209,196,207,196,205,196,203,196,201,196,200,197,198,195,197,197,196,196,195,197,195,195,193,196,193,195,191,197,190,196,187,196,186,197,184,196,182,198,181,195,179,198,178,196,174,198,171,198,167,199,165,198,161,200,158,199,155,201,152,201,148,202,148,202,147,201,145,202,145,203,144,203,143,203,142,203,141,203,139,205,136,205,132,206,129,207,126,208,123,209,120,208,118,209,117,210,115,210,114,210,112,211,111,211,107,213,105,213,101,214,100,214,98,214,97,216,95,215,93,216,92,217,89,217,85,218,82,217,80,219,79,218,77,219,76,217,73,218,72,217,70,218,69,218,67,218,65,218,64,218,62,220,62,218,64,219,65,218,65,220,67,219,68,219,69,219,70,219,71,219,72,220,73,219,74,220,76,219,78,219,80,219,82,219,84,218,86,219,88,218,89,218,92,218,94,216,95,217,97,215,99,216,101,215,103,214,104,215,107,213,108,213,112,212,116,211,120,209,123,209,127,208,131,208,133,206,134,207,136,205,137,206,138,206,140,205,140,205,141,205,142,204,144,204,146,204,148,204,149,204,150,203,150,203,151,204,152,202,153,203,155,202,157,202,159,200,159,203,161,201,162,202,163,201,163,201,164,200,166,201,169,200,170,201,172,200,174,199,176,200,180,200,184,199,187,199,189,199,190,199,191,198,192,200,193,199,194,199,196,199,198,199,199,200,202,199,203,200,207,200,209,199,211,201,214,200,216,202,220,203,221,202,222,203,222,203,223,202,223,203,224,203,225,204,225,205,226,206,227,207,225,204,221,205,218,203,215,204,213,203,209,203,208,203,207,203,205,203,204,203,202,203,201,203,200,203,198,203,197,203,195,204,194,203,193,205,191,203,187,205,185,205,183,205,180,206,178,207,172,208,167,210,162,209,161,211,161,210,160,210,160,210,159,211,158,212,157,211,156,212,155,211,153,214,153,213,151,214,150,213,149,214,148,216,143,217,138,219,133,218,130,219,127,221,125,221,122,221,120,222,118,222,116,223,115,223,114,222,112,224,112,223,111,223,111,223,110,224,110,223,108,225,107,224,105,224,104,224,103,224,102,224,96,225,91,224,85,225,85,225,88,224,88,226,90,225,91,226,92,224,93,227,95,226,95,225,96,226,98,226,99,225,100,226,101,225,102,225,103,226,104,225,105,225,106,226,108,225,108,227,110,224,110,225,112,224,113,225,114,224,115,224,116,224,117,224,118,223,120,223,122,222,124,222,126,222,129,221,131,221,132,221,133,220,134,222,135,220,136,220,137,219,139,219,141,218,143,219,145,216,145,217,146,218,148,216,148,217,150,215,150,217,152,215,152,216,154,214,154,214,155,214,156,215,157,214,157,213,157,214,158,214,159,212,159,213,160,213,162,211,163,212,166,211,168,210,168,210,169,210,171,209,171,209,173,210,174,209,175,209,176,208,177,210,178,207,178,208,180,207,182,208,184,206,186,207,188,207,190,206,191,206,193,207,195,206,196,206,199,206,202,206,206,205,209,206,213,207,216,208,221,209,222,210,226,211,225,210,223,209,220,209,218,209,217,209,215,209,213,210,211,209,209,209,207,210,206,209,204,211,203,210,201,210,200,210,199,212,198,211,197,211,196,212,195,211,193,211,192,212,191,211,189,212,188,213,187,213,186,214,185,212,183,214,183,214,181,215,179,215,176,215,176,216,175,216,174,216,173,217,172,217,171,219,169,218,167,219,165,218,163,220,163,220,162,219,160,222,160,221,159,222,158,221,157,222,156,223,155,222,154,223,153,224,151,225,149,225,147,225,146,226,145,226,144,226,143,226,143,227,142,227,137,230,134,230,130,231,129,230,128,231,127,233,126,230,125,232,124,231,123,232,122,233,121,233,120,231,118,233,118,234,117,232,115,234,115,234,114,234,112,234,111,234,109,234,107,235,105,235,104,235,103,235,102,235,101,234,100,235,99,235,97,236,95,235,93,235,92,235,90,236,89,235,88,235,87,235,86,234,84,236,82,234,79,237,80,235,83,237,84,236,85,237,87,236,89,236,90,237,92,236,93,237,95,237,97,236,98,237,99,236,100,237,101,236,101,237,103,236,103,237,106,236,108,236,110,236,111,235,111,236,112,237,114,235,114,235,115,236,116,236,116,235,117,237,119,234,120,235,122,234,125,234,128,233,131,232,133,231,136,231,139,230,141,229,142,229,144,229,145,229,147,228,148,228,149,227,151,227,152,226,153,226,155,225,156,224,159,223,162,222,164,220,167,220,170,219,173,219,174,218,174,218,175,218,175,219,176,218,176,218,176,217,176,218,177,217,178,217,180,216,181,216,183,216,184,215,186,215,187,215,187,214,188,215,189,215,189,214,190,214,193,213,196,213,199,213,202,211,205,213,208,212,211,212,214,212,218,213,221,212,224,214,227,214,228,214,227,215,227,214,226,215,226,215,225,216,225,214,223,215,223,215,220,216,219,215,216,216,215,215,212,216,210,217,210,215,208,216,207,216,206,217,206,216,204,218,201,218,197,219,193,219,191,221,190,221,187,221,187,222,186,222,185,223,184,222,183,223,182,222,180,226,179,224,177,227,176,225,175,226,174,225,173,227,172,226,171,228,170,227,167,228,166,229,164,229,162,230,160,231,156,232,153,234,149,234,147,234,145,236,143,236,142,236,140,237,138,237,136,238,134,238,132,238,131,238,129,239,127,240,124,240,120,241,116,241,112,242,109,242,105,241,104,243,104,242,102,243,102,241,100,242,100,242,98,241,95,242,94,244,93,242,95,243,96,244,97,243,98,244,99,243,101,244,103,243,104,245,106,243,107,244,110,243,111,243,113,243,115,242,116,242,118,243,120,242,121,241,123,242,125,240,126,242,128,241,130,240,131,241,133,240,134,240,136,239,138,239,140,239,141,237,142,238,144,236,145,238,148,236,149,235,150,236,152,235,154,234,155,234,157,233,158,232,160,234,162,231,163,231,165,231,166,230,168,231,170,229,171,230,173,229,174,228,174,228,176,229,177,226,177,227,178,227,179,227,180,226,181,227,183,226,183,226,184,224,187,222,191,222,195,221,196,221,198,221,200,220,201,220,202,220,203,221,204,218,204,220,206,217,209,219,213,217,217,219,219,217,220,218,222,216,223,218,225,217,226,217,227,219,229,217,230,219,233,218,235,219,237,221,236,219,233,221,232,220,229,221,228,221,226,220,223,222,222,220,219,222,218,222,216,222,214,223,212,223,210,223,208,223,206,225,204,224,202,225,200,224,198,225,196,226,194,225,192,227,190,225,189,228,189,227,187,227,186,228,185,228,185,228,183,230,181,230,179,231,178,231,175,232,174,232,171,234,170,233,168,235,167,233,166,234,165,234,164,235,163,235,162,236,161,235,160,236,159,234,158,238,158,236,157,237,156,236,154,238,154,239,153,237,152,238,151,238,149,241,148,239,146,239,144,239,145,241,144,240,141,242,139,242,136,243,134,243,131,244,128,244,127,244,126,245,124,244,123,245,122,245,120,246,118,246,115,245,112,247,111,246,109,246,108,247,107,245,105,246,104,246,101,245,98,245,95,245,94,246,93,245,91,246,90,244,88,245,87,243,85,244,83,243,82,244,81,241,78,244,78,244,83,245,87,247,92,246,94,247,96,248,99,246,100,248,103,248,105,247,107,248,109,248,112,248,113,248,114,247,115,248,116,248,117,247,118,248,120,247,122,247,124,248,126,246,128,246,130,246,134,244,137,244,142,243,144,243,146,242,147,242,148,242,150,242,150,241,151,241,152,241,153,239,154,241,155,239,156,239,157,239,158,238,158,239,160,238,161,238,161,237,162,238,164,237,164,238,166,235,168,236,170,234,171,235,174,234,176,233,177,233,178,232,179,233,181,231,182,231,184,230,185,231,186,230,187,229,188,230,189,229,191,229,192,230,193,228,194,229,195,227,196,228,197,227,199,226,201,227,204,226,206,225,208,226,211,225,212,225,213,225,214,225,215,224,216,225,217,224,219,224,220,224,221,224,222,223,223,223,224,222,228,224,234,223,238,225,241,224,244,226,245,227,246,227,245,227,245,228,244,228,244,227,243,228,242,227,240,227,239,227,238,228,237,227,237,228,236,228,236,228,235,228,234,228,232,228,231,230,230,227,227,229,227,228,225,229,224,229,222,230,221,228,219,230,218,229,217,231,216,230,214,232,213,230,211,231,210,232,209,232,208,231,206,233,204,233,201,233,199,234,197,235,196,234,195,236,194,235,192,235,191,237,190,237,189,236,187,237,186,238,185,237,183,239,182,238,181,239,180,238,179,239,178,240,178,239,177,240,177,240,176,240,175,241,173,241,172,240,170,243,169,242,167,243,165,243,161,244,159,244,157,244,156,245,155,244,153,246,152,246,150,246,149,246,148,247,148,246,147,246,146,246,145,247,144,247,143,248,142,248,139,249,136,249,133,250,130,250,127,250,124,251,121,250,118,251,115,249,112,252,109,250,106,251,106,251,107,251,107,252,109,251,109,252,110,251,112,252,113,252,115,251,116,252,118,252,120,252,121,252,123,252,124,252,130,251,136,250,142,250,145,248,148,248,151,248,152,248,152,248,153,247,154,247,154,247,155,246,156,247,158,247,159,245,161,245,162,246,164,244,165,246,167,244,168,244,169,244,171,243,172,244,173,243,173,243,174,243,175,243,176,243,176,241,179,241,182,240,185,239,188,239,191,238,193,237,194,238,196,236,197,237,198,236,199,236,199,236,200,236,201,235,202,235,203,235,205,235,206,233,207,235,209,234,210,233,213,233,216,232,219,232,220,232,221,231,221,232,222,232,223,232,224,231,225,231,226,232,228,230,231,231,234,230,237,230,238,230,240,230,241,230,243,231,245,230,246,230,247,232,246,232,247,232,248,232,249,232,250,231,251,233,251,233,253,234,252,235,254,235,254,236,253,234,250,235,249,235,247,234,245,235,244,234,240,235,238,234,234,235,232,234,230,235,229,235,227,235,226,235,224,234,222,235,221,236,220,236,219,236,218,236,217,237,217,236,216,237,215,237,213,237,212,238,210,237,209,238,207,239,206,238,204,239,203,239,201,240,201,239,199,240,199,240,198,240,198,240,197,242,194,242,191,242,187,243,185,244,182,244,179,246,176,246,172,247,170,248,167,248,164,249,161,249,159,251,158,251,156,251,155,251,154,250,154,251,153,251,152,251,152,252,149,253,146,253,142,254,140,254,136,254,133,255,132,254,130,254,128,255,127,255,126,255,124,255,122,254,120,256,119,254,116,256,116,255,114,254,110,254,107,253,104,255,103,254,106,255,106,255,108,255,109,255,109,255,112,255,112,257,115,255,116,257,118,256,118,256,120,257,121,257,122,257,125,257,127,256,130,257,132,255,134,256,137,256,138,255,139,256,140,255,141,255,142,256,144,254,145,255,149,254,150,255,153,252,155,253,158,252,158,252,160,252,161,252,161,252,162,252,163,251,163,251,164,252,164,251,165,251,165,251,166,251,166,250,167,250,167,251,169,249,169,250,171,248,172,249,175,248,177,248,179,247,181,246,184,245,186,245,188,245,190,243,192,244,195,242,197,243,204,240,210,239,217,239,218,238,219,238,219,239,221,238,221,238,222,237,224,237,226,238,227,236,229,238,231,237,233,237,234,238,236,237,238,237,240,238,242,237,244,237,245,238,248,237,249,239,252,239,255,240,258,241,260,242,260,244,261,245,262,246,261,247,264,247,262,247,261,246,259,247,258,246,256,245,255,246,254,244,251,246,250,244,248,245,247,244,245,245,243,245,241,244,238,245,238,243,236,245,235,245,234,245,233,245,232,245,230,245,227,246,226,246,223,247,222,246,219,248,217,247,215,248,213,248,212,248,211,248,210,247,208,249,208,249,207,249,205,250,205,249,203,249,202,250,202,249,200,251,198,250,196,252,194,251,191,253,189,251,187,254,182,254,177,255,172,255,171,256,171,256,170,255,170,256,169,257,169,255,167,257,167,257,165,257,164,257,163,257,161,259,161,257,159,258,158,259,157,259,156,260,155,258,153,260,152,259,151,260,149,260,148,260,147,260,146,261,145,261,144,260,141,262,139,261,136,262,134,260,130,262,129,260,126,261,124,259,121,260,120,259,119,259,118,259,116,258,115,259,114,257,107,255,101,252,94,254,94,254,97,255,98,256,99,255,100,256,102,258,104,258,107,259,109,260,111,260,112,261,112,261,113,262,114,263,116,263,120,265,123,265,127,266,130,268,132,269,135,271,141,272,145,273,150,272,151,274,153,273,154,273,156,273,157,273,158,274,161,273,163,274,166,274,168,274,171,275,174,274,174,276,176,274,177,276,179,273,179,275,181,274,185,274,190,273,195,273,195,273,196,274,197,273,197,273,197,273,198,272,199,273,201,273,202,273,203,272,203,272,204,272,204,272,205,271,205,273,207,270,207,272,209,271,209,271,210,271,210,271,211,270,211,270,212,270,213,271,214,270,215,270,217,270,220,269,222,268,223,269,225,268,226,268,227,269,228,268,229,268,231,267,232,268,233,267,234,266,235,267,236,265,240,266,245,265,250,265,251,265,251,265,252,266,253,265,254,266,254,266,257,265,261,267,265,266,268,268,272,268,275,268,276,269,277,269,278,270,278,270,279,270,279,270,281,271,282,272,282,273,281,272,282,272,281,271,280,271,280,271,279,271,278,271,277,270,276,271,274,269,272,269,270,268,266,270,262,268,257,269,256,267,252,269,251,268,249,269,248,268,247,269,246,270,245,268,243,270,239,269,234,271,230,270,227,272,226,271,223,272,222,272,222,272,221,272,221,273,220,273,220,274,219,273,217,274,217,275,207,279,199,278,188,280,186,279,181,281,178,281,177,280,176,281,175,281,174,280,173,281,172,280,171,280,170,280,169,281,168,279,167,280,166,279,160,278,154,275,148,276,146,276,149,277,150,278,151,278,152,279,153,280,157,281,160,282,164,281,166,283,168,282,170,283,172,282,174,283,176,282,178,283,180,282,182,281,183,282,186,280,187,281,189,281,190,280,191,280,192,281,194,280,195,281,198,279,200,279,203,279,204,279,206,279,207,279,208,277,209,278,211,277,213,277,215,277,218,276,220,274,222,275,224,274,226,274,228,273,230,273,235,271,238,272,243,272,245,271,247,272,249,271,250,271,251,272,253,270,253,271,255,271,256,271,257,271,258,271,259,273,261,270,261,272,263,272,265,273,267,272,269,272,270,273,271,273,272,274,273,272,273,273,274,275,279,276,280,278,286,280,285,279,283,280,281,281,280,281,279,281,277,283,276,283,275,283,274,285,273,285,271,286,270,287,269,288,267,289,266,291,264,292,261,295,259,296,261,293,262,293,265,290,266,292,269,289,270,289,272,287,274,287,276,287,277,286,278,285,279,286,280,285,281,285,281,286,284,284,285,285,287,287,292,291,290,292,295,291,295,291,296,290,296,289,295,288,296,288,295,286,295,284,295,283,294,281,296,281,292,280,292,278,292,276,291,274,290,273,291,273,291,273,290,271,291,270,290,268,291,267,290,264,292,263,291,260,292,258,295,255,292,255,290,257,291,258,290,259,290,260,289,261,289,261,289,260,287,261,287,263,286,264,287,266,286,265,286,264,285,263,286,262,285,261,285,259,286,258,285,255,288,253,285,256,283,258,284,260,283,259,282,257,283,255,282,252,283,251,281,249,283,247,283,244,283,242,284,240,283,237,286,236,283,238,283,238,282,238,281,239,281,240,280,240,281,242,280,244,280,245,280,249,279,252,280,255,280,255,278,253,279,252,278,251,278,250,278,249,278,248,276,246,277,244,276,243,277,243,276,243,276,242,275,241,276,241,276,240,276,239,275,239,275,237,274,235,275,234,273,231,273,229,273,226,273,226,271,224,274,224,272,223,272,222,272,222,271,220,271,219,271,217,270,215,271,215,269,213,270,212,270,211,269,210,269,209,268,207,269,206,268,205,268,204,268,204,268,203,267,203,268,202,267,199,267,196,267,193,266,192,266,191,266,189,265,188,265,187,265,185,265,184,264,183,265,182,263,181,264,180,263,178,263,178,263,177,262,177,262,176,262,175,262,175,262,174,262,173,261,171,261,170,261,169,261,168,260,167,259,165,260,165,259,163,258,162,259,161,258,160,257,159,257,158,256,153,255,149,252,145,251,142,250,141,247,138,247,137,245,134,245,132,243,128,243,124,241,120,239,117,239,116,237,113,236,112,235,110,235,108,233,107,232,105,232,104,231,103,232,103,230,102,231,101,230,100,231,99,230,98,228,102,230,102,230,101,229,101,228,99,227,99,225,97,227,97,226,94,225,92,225,90,224,89,223,90,223,90,223,91,223,92,223,92,224,94,223,94,224,95,225,98,224,100,225,102,225,107,226,111,225,116,226,120,226,125,227,130,226,132,227,135,225,137,226,139,226,141,226,143,227,144,226,144,227,145,226,145,226,145,225,146,226,146,226,147,226,148,226,148,226,149,225,149,225,150,226,154,226,156,226,159,227,163,227,167,227,170,229,174,228,178,229,180,229,182,229,183,230,185,229,186,232,189,231,190,232,192,231,194,233,196,232,197,233,199,233,201,235,204,235,206,237,208,235,209,238,211,237,211,237,210,237,210,236,210,236,209,236,209,235,208,234,207,235,207,233,205,233,203,231,201,231,200,230,198,230,196,229,195,229,194,228,194,228,193,227,191,228,191,227,189,227,187,225,185,226,184,224,181,225,180,224,176,224,172,223,169,222,165,222,162,221,159,221,156,221,152,221,149,220,147,221,146,219,144,221,143,220,141,221,139,221,138,220,136,220,135,220,133,219,131,221,130,219,126,221,124,220,120,221,117,221,114,221,111,222,107,222,105,221,101,222,99,221,95,223,92,222,89,222,86,221,83,222,80,221,77,221,74,220,73,221,71,220,69,220,69,219,67,221,66,219,62,220,60,218,57,218,57,216,58,216,59,217,60,217,61,217,61,218,64,217,65,219,68,218,71,219,76,218,79,219,84,218,87,220,92,219,95,221,100,218,104,220,106,218,107,220,110,218,112,218,113,218,115,218,117,218,119,218,121,218,121,219,123,217,124,218,124,218,125,217,125,217,127,218,129,217,130,217,132,217,134,218,136,218,139,218,142,218,146,217,148,218,151,217,153,218,156,218,158,218,161,218,163,219,166,218,168,219,171,219,173,220,176,221,178,220,180,222,183,221,185,223,187,223,190,224,191,225,192,224,193,225,194,225,195,227,197,225,197,227,199,226,200,227,201,227,202,229,203,228,204,228,202,227,202,227,201,227,201,227,200,227,199,225,198,224,197,225,196,223,195,222,193,223,193,221,191,222,190,221,186,219,181,218,176,216,174,217,172,216,170,215,169,215,168,216,167,215,166,214,165,216,164,215,160,215,157,213,152,215,151,214,149,214,146,214,145,213,142,215,140,214,138,214,136,215,134,214,132,214,130,216,128,215,124,215,119,216,115,216,114,215,113,216,112,216,111,215,110,217,109,217,107,216,105,217,103,218,101,216,98,219,96,218,94,218,92,218,90,218,89,217,86,218,84,218,82,218,81,217,79,218,78,217,78,217,77,217,76,217,76,216,75,216,74,217,73,215,72,216,70,215,67,216,66,213,70,213,73,215,77,215,79,214,79,215,81,214,81,217,83,214,83,215,85,214,85,216,86,215,87,216,88,215,89,216,91,216,93,215,95,215,97,215,99,215,101,215,105,214,109,215,113,212,114,214,117,212,118,213,120,213,121,213,123,212,123,213,124,212,125,213,126,212,126,213,127,212,129,212,130,212,132,212,133,212,136,213,136,211,137,211,137,212,138,211,139,212,140,211,140,212,143,211,146,212,149,211,151,210,151,213,153,211,153,212,155,210,156,212,158,211,160,212,163,211,166,213,171,212,175,213,176,213,174,212,174,212,173,212,172,212,172,211,170,211,169,211,168,210,166,210,165,211,164,209,163,210,163,209,162,209,161,209,160,209,160,208,157,208,155,207,152,207,149,207,146,208,143,206,142,208,141,206,139,207,137,206,135,207,133,207,131,206,129,207,127,206,124,208,122,207,120,208,117,207,115,207,112,207,110,207,108,207,106,206,103,207,101,206,99,208,97,206,95,208,94,207,93,207,91,206,90,207,87,206,84,207,81,207,79,207,78,207,76,207,75,205,73,207,72,206,69,206,67,204,64,205,62,204,61,204,59,203,59,201,57,203,56,202,54,202,53,200,52,200,50,200,49,199,48,199,47,198,46,199,46,198,45,197,44,197,44,197,42,196,41,196,40,195,38,193,34,193,34,190,35,190,36,190,36,192,38,191,38,192,39,193,41,193,42,194,44,195,47,196,50,199,54,199,55,200,57,201,59,201,60,201,61,201,61,202,62,202,64,201,64,203,66,202,67,204,70,203,71,204,73,203,74,204,77,204,78,205,80,204,82,204,84,204,86,204,88,204,90,203,92,204,94,204,95,204,97,204,101,205,105,203,109,204,110,203,111,205,112,204,112,205,114,203,115,204,116,204,118,204,120,205,123,203,126,205,129,203,132,205,136,204,139,205,143,204,146,204,150,204,151,205,153,204,155,204,156,205,158,205,159,205,160,206,163,205,164,206,165,208,167,207,168,207,172,209,176,211,180,211,184,213,188,215,192,216,190,214,189,212,188,212,187,213,186,210,185,211,185,211,184,211,183,210,182,210,182,208,181,209,180,208,179,209,179,208,177,208,176,207,174,206,173,207,173,205,172,206,171,205,170,206,169,206,169,205,168,205,167,205,166,205,166,204,165,205,162,203,158,203,155,203,152,202,149,202,145,201,143,202,142,200,140,202,139,200,137,202,135,201,132,201,129,201,125,201,122,201,118,202,115,200,108,203,103,201,96,202,93,201,90,201,86,201,83,201,80,201,77,200,76,201,75,199,73,200,72,200,70,202,70,200,80,197,90,195,100,192,103,193,106,191,108,192,111,190,112,192,115,191,116,192,119,190,120,191,124,190,127,192,131,191,133,192,134,191,136,192,138,191,140,193,141,192,143,192,144,194,146,193,148,195,150,193,151,195,153,193,154,196,156,195,157,196,158,195,159,195,159,195,160,196,161,195,162,196,164,196,165,197,166,197,167,199,168,197,169,198,169,199,170,199,171,198,171,200,173,200,173,200,174,201,175,200,176,201,178,202,179,202,181,201,178,201,178,200,177,200,177,198,177,198,175,197,173,197,172,196,170,196,169,195,167,194,166,194,164,194,163,193,161,192,159,193,158,192,157,193,156,190,155,191,154,191,154,190,153,190,150,189,146,190,143,188,139,189,136,188,133,187,129,187,126,187,122,187,119,186,115,187,112,187,108,187,105,188,101,187,101,188,99,187,98,188,96,187,94,189,93,188,91,188,89,189,87,188,82,190,78,190,74,190,72,190,69,192,67,191,66,191,65,191,65,190,63,191,62,191,62,190,59,191,58,191,56,190,53,192,52,188,50,190,48,188,45,190,44,188,42,188,40,188,38,187,38,186,39,185,39,186,40,186,41,186,41,187,43,185,43,188,45,187,48,187,50,188,53,188,55,188,56,188,57,188,59,189,60,187,62,188,65,188,67,189,70,188,73,188,76,187,79,187,80,187,82,187,83,186,85,187,86,185,86,186,89,185,92,186,95,185,98,185,101,184,104,184,105,185,107,184,108,183,109,185,111,184,113,183,114,184,116,183,117,184,118,184,119,183,120,184,124,183,126,184,129,184,131,184,131,185,133,185,134,185,135,185,137,186,140,185,142,186,145,186,146,187,148,186,149,187,150,187,152,187,153,188,153,187,154,188,155,188,155,189,156,188,156,189,158,189,159,189,160,189,161,190,163,189,164,191,165,191,166,191,167,191,166,189,164,189,162,188,159,188,158,186,155,187,154,186,153,187,153,186,153,186,152,185,151,186,150,185,149,186,148,185,147,186,146,183,145,185,144,183,143,184,142,183,136,184,132,182,127,182,124,182,122,182,119,182,117,182,115,180,111,183,109,181,105,182,102,181,101,182,99,181,97,183,96,182,93,182,91,182,89,182,86,184,85,182,82,184,81,181,78,184,76,182,73,184,72,183,70,183,68,184,66,184,64,186,65,183,63,184,62,183,62,184,61,183,57,184,54,182,51,183,49,181,47,183,46,182,44,182,42,181,40,182,37,181,34,182,31,180,29,180,28,179,26,179,25,177,22,179,21,176,23,175,23,178,24,177,25,177,26,177,27,178,29,177,30,179,32,178,34,179,36,179,38,179,40,179,41,180,43,180,46,181,50,180,53,181,54,180,55,180,56,181,57,181,58,181,59,181,61,181,62,181,64,182,68,181,72,181,76,180,80,180,83,181,87,179,89,180,91,179,93,180,95,179,97,180,100,178,103,180,107,178,111,179,113,178,115,179,118,178,120,179,122,179,124,179,126,180,128,179,130,180,133,179,134,181,136,180,137,181,139,180,139,181,141,179,141,182,143,181,144,182,147,181,148,182,150,183,152,183,155,183,156,183,156,184,158,184,158,185,160,184,160,185,161,184,160,184,159,184,159,183,158,184,157,183,156,182,154,182,153,181,152,181,151,181,151,180,150,180,150,179,149,180,147,180,146,179,145,178,142,177,138,178,136,176,134,176,133,176,131,175,130,176,128,176,127,175,124,175,121,175,118,175,114,175,112,174,108,174,107,173,105,175,104,174,102,174,100,174,99,174,96,174,93,174,90,173,86,174,83,173,80,174,77,172,74,173,71,172,68,171,65,172,62,171,60,171,58,171,57,170,55,171,54,170,52,170,46,169,40,168,35,166,31,166,29,164,26,164,25,163,23,163,22,162,20,162,19,160,17,161,16,159,14,159,12,158,11,158,10,157,9,157,8,157,8,155,7,155,6,153,8,155,9,155,10,155,11,156,12,156,13,158,15,157,17,159,18,160,20,159,21,160,23,160,23,161,25,161,27,163,30,163,33,164,34,163,34,165,35,164,36,164,36,165,37,165,38,165,38,166,39,165,40,165,40,166,41,166,44,167,47,166,49,168,51,167,52,167,53,168,55,168,57,168,58,168,61,168,64,168,66,169,69,169,72,170,75,170,76,169,77,171,79,170,80,170,82,170,83,171,88,170,92,171,97,171,99,172,102,171,104,171,106,171,108,172,111,171,113,172,115,172,118,172,119,171,120,173,121,172,122,173,123,171,124,172,127,171,129,174,131,173,132,173,133,173,134,173,135,174,136,174,138,173,141,175,146,175,149,177,150,177,152,176,152,177,153,178,154,177,154,178,154,179,155,178,156,178,157,179,159,181,161,180,161,179,160,179,159,179,159,178,158,178,157,178,156,176,155,177,154,175,153,174,151,175,150,174,149,173,147,174,146,173,144,171,141,170,138,170,137,170,136,169,135,169,133,170,133,167,131,168,128,167,125,167,122,167,121,166,121,166,119,166,119,165,118,166,117,165,115,165,114,164,112,164,110,164,108,165,107,163,101,164,97,162,91,163,89,163,86,163,83,163,81,163,78,163,75,164,73,163,70,164,67,163,64,164,63,162,60,163,57,163,54,164,52,163,49,163,47,162,45,163,44,161,43,163,42,162,41,161,40,161,39,162,39,160,37,161,37,161,36,160,35,160,34,161,32,158,29,160,27,157,24,158,23,155,20,156,16,153,11,153,7,149,10,148,11,151,12,151,14,151,15,153,17,152,18,155,21,153,22,154,24,154,25,156,27,156,27,156,28,156,29,157,30,156,31,157,32,157,32,158,34,157,34,158,35,158,36,158,37,158,40,159,43,159,47,160,50,160,54,160,57,160,59,160,61,161,63,161,64,161,66,160,68,161,71,161,75,161,79,160,80,161,81,159,82,160,83,160,83,160,84,160,86,160,88,160,89,161,91,160,91,161,93,160,95,160,98,161,101,160,103,161,106,161,109,161,111,162,114,161,117,162,119,162,121,164,124,164,126,164,129,164,131,165,133,165,134,166,135,166,136,167,137,167,139,167,140,167,141,168,143,168,144,169,145,169,146,169,148,170,150,171,153,172,151,170,150,169,148,168,146,167,143,166,139,166,137,164,134,164,132,163,131,163,130,163,129,162,129,162,128,163,127,162,126,161,124,162,123,161,120,161,118,160,114,161,112,159,109,160,108,158,102,158,97,158,91,156,88,157,84,157,81,155,80,157,79,155,78,155,77,156,77,155,76,156,74,155,72,155,71,155,69,154,67,156,66,154,64,155,62,154,61,154,57,153,54,152,50,153,49,152,48,151,46,151,46,151,45,150,44,151,44,150,43,150,42,150,41,149,40,150,39,149,37,149,36,147,35,148,33,147,32,146,31,145,29,146,28,144,27,144,27,143,25,144,25,143,24,143,24,142,23,142,22,141,21,142,19,141,17,138,14,139,12,136,14,135,16,138,18,139,19,139,20,141,21,140,22,140,23,141,24,141,28,144,33,144,36,147,38,147,39,147,40,147,41,147,42,148,43,148,45,149,48,149,50,150,52,150,54,151,57,151,59,152,61,152,63,152,64,152,66,153,67,152,67,154,69,152,70,153,73,152,75,154,77,153,82,153,86,154,91,154,93,154,95,155,97,155,99,155,101,156,103,155,105,156,107,155,109,156,110,157,111,157,112,157,113,157,114,158,115,157,117,158,119,158,121,158,123,159,125,159,127,159,130,160,133,160,136,161,137,162,137,162,138,163,138,163,139,162,139,162,139,162,139,163,140,163,142,163,143,163,145,164,143,162,141,162,140,160,139,160,139,158,138,159,137,157,136,160,135,157,135,157,133,158,133,156,132,156,131,157,130,155,129,155,127,155,126,153,122,153,119,152,116,150,115,151,114,150,113,150,112,149,111,150,110,150,108,150,107,148,105,149,104,148,103,147,102,148,100,148,100,146,99,147,97,147,95,146,93,147,93,145,91,147,90,145,90,145,89,145,88,145,86,145,84,145,82,144,80,144,79,143,76,144,75,142,72,144,71,142,68,143,65,141,61,141,58,141,55,141,52,140,50,140,49,138,47,139,45,139,44,138,43,138,41,138,39,138,38,136,37,136,36,136,35,137,35,136,34,135,33,136,32,134,30,135,29,133,28,134,27,133,27,132,26,133,26,132,25,132,23,131,22,131,20,130,18,130,17,129,16,128,13,127,10,126,7,124,6,124,5,122,4,121,2,122,1,121,,118,1,118,2,121,3,120,4,121,5,121,6,122,7,123,9,122,9,124,11,124,12,125,13,125,14,125,15,127,16,126,17,127,18,127,19,128,22,129,24,129,26,131,28,131,31,132,33,133,35,133,37,135,40,135,42,136,45,135,47,137,49,136,52,137,54,138,59,138,64,139,69,139,69,140,70,139,71,139,71,140,72,140,72,140,73,141,75,140,76,141,79,140,81,141,83,142,84,141,86,142,87,142,88,142,89,142,91,143,92,143,93,144,94,144,95,144,95,143,96,143,96,144,96,144,97,144,97,144,97,143,98,144,99,144,100,144,101,144,102,145,104,144,105,146,107,145,109,147,112,146,113,147,114,147,115,147,116,148,117,147,117,148,117,148,118,149,119,148,120,149,121,148,122,150,123,150,124,150,126,150,127,151,128,151,130,152,131,152,132,154,133,154,135,155,136,154,137,156,139,155,140,158,141,157,140,154,137,154,136,152,133,152,132,150,130,149,127,147,125,146,122,145,121,144,119,144,118,143,117,142,115,142,114,142,113,141,111,141,109,141,108,139,107,140,105,139,103,140,103,137,101,139,100,137,98,137,97,138,96,136,94,137,92,136,92,136,91,136,90,136,90,136,90,135,90,135,89,134,88,135,88,134,87,135,85,134,84,133,83,134,83,132,82,133,81,133,80,133,80,132,78,132,77,130,76,131,74,131,73,129,71,130,70,129,69,127,67,128,66,127,65,127,63,126,63,126,62,126,61,126,61,125,60,126,59,125,58,125,57,123,55,123,53,121,49,122,47,119,47,119,46,119,45,119,45,117,44,119,43,118,42,117,41,116,39,116,37,114,34,113,32,111,29,110,27,108,24,106,22,104,19,104,17,100,14,100,12,98,10,95,8,95,7,93,6,92,5,92,4,90,3,89,4,87,5,90,5,91,6,90,7,91,7,92,8,92,10,94,11,95,12,96,14,97,15,98,16,100,18,99,19,101,21,102,22,102,23,104,24,104,25,105,26,106,26,105,27,106,28,107,31,108,33,110,36,112,39,113,42,115,45,115,46,116,48,117,49,118,51,119,52,119,54,120,55,120,57,121,58,122,59,122,60,123,61,122,61,122,62,124,63,123,64,123,66,125,67,125,69,124,70,127,72,126,73,128,75,127,77,128,78,130,80,128,81,130,82,130,83,130,84,131,85,131,86,130,87,131,87,132,89,130,89,133,91,132,91,132,92,133,96,133,99,136,103,135,110,138,118,140,125,143,128,145,131,147,135,148,134,146,132,146,131,145,129,144,128,143,127,142,124,140,121,139,119,138,113,135,108,131,101,130,100,128,98,128,97,128,96,126,94,127,93,126,90,125,87,124,84,123,83,122,82,124,81,122,80,123,80,122,79,122,78,120,76,121,75,120,73,119,71,120,70,118,69,117,68,117,66,116,65,117,65,115,64,115,63,115,62,114,61,115,60,113,59,113,58,112,55,111,52,109,49,109,47,106,43,105,41,103,39,103,38,102,36,101,36,98,33,100,33,98,31,98,30,96,28,96,27,94,25,95,24,93,23,93,22,91,20,90,19,89,18,88,17,87,15,86,14,85,12,84,11,83,10,82,9,80,8,78,6,79,5,77,4,76,3,74,2,72,3,72,3,73,4,74,7,77,9,79,12,82,13,84,15,83,17,85,18,86,19,87,21,88,24,90,27,93,30,94,31,95,33,96,34,97,36,97,37,99,39,99,42,101,45,103,48,104,50,105,51,107,53,107,54,109,56,108,57,110,59,110,60,111,62,112,63,112,65,113,67,114,68,114,70,115,71,115,73,117,75,116,76,118,79,119,81,120,84,121,85,120,85,122,86,121,87,122,88,122,88,123,90,121,91,124,93,123,94,125,96,124,97,125,98,126,100,126,101,126,104,128,107,129,110,129,111,131,113,131,114,132,116,132,117,135,118,134,120,135,121,136,123,137,124,137,126,139,127,139,127,136,125,136,124,135,123,135,123,133,122,133,122,133,121,132,120,131,117,129,112,127,109,124,103,122,98,119,93,116,91,115,89,115,87,114,85,113,83,112,81,111,79,110,78,109,76,109,75,107,74,107,73,107,72,108,71,106,70,106,67,104,63,103,59,101,57,100,56,99,54,98,53,98,52,97,51,97,50,97,50,94,49,95,45,93,41,90,37,89,36,87,34,87,32,85,31,84,29,83,27,82,24,80,20,76,17,74,15,72,14,71,12,69,10,69,9,65,7,65,6,61,2,58,2,54,4,54,4,56,4,57,5,56,5,59,5,60,7,59,7,62,8,62,8,63,9,64,10,64,11,66,13,68,15,69,16,70,17,72,19,72,22,76,26,77,29,80,30,81,32,82,34,84,35,84,37,85,38,86,42,88,45,91,49,92,52,94,55,96,58,98,60,97,60,99,61,99,63,98,63,101,64,100,65,101,67,101,69,103,71,102,72,105,74,105,75,106,76,105,77,105,77,106,78,106,79,106,83,110,88,110,91,113,92,113,93,113,93,113,93,114,94,113,95,114,96,114,96,115,98,115,98,117,100,115,100,117,101,117,102,118,103,118,104,118,103,118,103,117,102,117,102,116,101,117,100,115,99,114,98,115,96,113,93,113,92,111,90,110,88,109,86,108,85,107,83,108,83,106,81,107,81,105,80,106,79,105,78,104,78,104,77,103,77,103,76,103,75,101,73,102,72,101,70,99,67,99,64,97,62,96,59,96,57,93,55,93,54,91,53,91,52,90,51,89,49,89,44,86,39,83,35,79,32,78,30,75,28,74,27,72,25,72,24,70,23,70,22,69,21,67,22,66,23,69,24,69,25,69,26,70,26,71,29,72,30,74,32,75,36,79,40,79,43,83,46,83,47,86,49,86,51,88,53,88,55,90,59,92,63,94,67,95,67,98,70,95,70,97,71,97,72,98,73,99,75,99,77,101,79,102,81,102,83,104,85,104,86,105,87,105,88,106,89,106,90,107,91,107,93,109,95,110,97,111,99,111,100,114,102,114,104,115,106,117,108,117,109,119,110,119,111,120,112,119,112,122,114,121,114,121,113,121,113,119,112,120,112,119,111,118,110,119,109,116,108,116,107,114,106,114,104,114,103,113,103,112,101,112,99,109,97,109,95,108,93,105,90,105,88,103,81,100,75,96,68,93,65,91,61,89,58,88,56,87,55,86,53,85,51,85,50,82,48,82,47,81,45,79,43,79,42,77,40,77,39,75,37,75,36,73,34,72,33,71,31,70,30,69,27,65,23,65,21,61,19,60,18,58,16,57,15,55,13,55,12,52,14,52,14,53,15,54,16,54,17,55,17,56,18,56,19,58,20,58,21,58,21,59,22,60,25,61,28,66,31,67,35,70,38,72,41,74,43,75,44,77,46,78,48,78,49,80,51,80,52,82,55,82,56,84,57,83,58,85,59,85,60,85,61,86,61,86,65,88,68,90,71,91,72,93,73,92,74,93,75,94,76,93,76,94,78,94,80,96,81,97,85,97,88,101,92,101,85,97,79,93,73,89,72,88,71,89,70,88,69,87,69,86,67,87,67,85,66,86,65,85,64,84,64,84,63,84,61,83,60,82,58,81,57,80,56,80,56,80,55,80,54,77,53,78,50,75,47,74,44,71,43,71,43,69,42,69,41,68,40,69,39,68,38,67,37,64,35,64,34,62,32,61,31,60,29,60,28,56,26,56,26,54,25,55,24,53,23,53,23,51,22,52,22,50,21,51,20,49,19,49,19,47,18,47,18,44,16,43,14,41,16,40,16,44,18,44,18,46,20,46,21,48,22,50,24,50,25,52,27,53,28,56,30,56,31,58,33,58,34,60,35,61,35,61,36,62,37,62,37,64,38,64,41,67,45,69,48,71,51,72,54,76,57,77,58,79,60,79,62,80,63,81,65,82,67,83,70,84,73,86,76,88,78,89,80,89,81,91,83,91,84,93,86,93,87,96,89,95,90,97,92,98,93,100,95,100,94,97,92,97,91,95,90,96,90,92,89,94,88,92,87,92,87,91,86,90,84,90,83,89,82,87,80,86,78,84,77,83,75,82,73,81,72,80,70,78,68,78,67,76,65,76,63,75,62,73,61,73,60,73,60,72,59,71,58,71,56,70,55,68,53,68,50,65,46,64,43,61,41,61,40,58,38,58,37,56,35,55,33,53,30,50,27,48,24,45,23,43,21,42,20,40,18,41,19,37,17,38,16,38,16,36,15,36,12,33,9,30,6,25,8,24,9,28,10,29,12,28,12,31,14,32,16,34,18,36,20,39,22,39,23,41,24,42,25,42,26,44,27,44,29,48,32,48,34,51,37,52,38,55,41,56,43,59,46,59,48,62,51,62,53,66,56,66,57,67,58,68,60,69,61,70,62,71,63,70,65,69,62,70,62,69,61,69,61,68,60,68,59,66,57,66,56,65,55,63,53,63,52,61,50,61,49,58,48,58,42,53,37,51,32,44,31,43,30,43,29,42,27,42,27,39,26,40,25,38,24,38,23,37,23,36,23,36,22,36,22,35,21,35,20,34,18,31,16,31,15,27,12,27,12,22,9,21,9,19,11,21,11,21,12,22,12,23,13,24,14,23,14,27,15,26,16,27,16,27,17,28,20,30,22,33,25,36,30,40,35,46,41,49,44,52,46,54,49,56,51,57,52,57,53,60,55,60,56,61,57,63,59,62,60,65,62,65,63,66,64,68,66,68,67,69,67,70,68,69,69,70,69,71,70,71,72,72,73,73,74,74,75,74,74,71,73,72,73,71,72,70,71,70,70,68,69,67,68,65,66,62,63,60,61,57,58,54,56,50,54,48,51,45,49,43,47,40,45,38,43,37,42,35,40,35,40,32,39,33,38,32,37,32,37,30,33,27,30,24,27,21,27,21,27,20,27,20,28,20,28,20,28,21,29,21,30,22,30,23,32,23,33,25,34,26,37,29,40,30,43,34,44,33,44,36,45,36,45,37,46,36,47,38,48,38,49,41,51,41,53,44,56,46,58,50,61,53,63,55,66,59,67,60,69,61,70,64,72,64,72,67,74,68,76,71,79,75,81,77,84,79,86,83,89,84,90,88,92,89,94,91xm65,72c65,72,66,73,66,72,66,72,65,70,64,71,64,72,65,72,65,72xm76,78c75,79,75,78,75,77,74,78,72,75,72,77,73,76,75,81,76,78xm102,94c102,95,101,96,100,95,102,96,102,100,104,100,102,96,103,93,101,88,103,88,100,85,101,87,101,90,101,91,102,94xm102,105c101,104,100,103,99,103,100,104,100,105,102,105xm156,119c158,121,155,123,157,123,157,122,157,120,158,120,156,118,159,116,157,116,157,117,157,119,156,119xm156,128c156,129,155,132,157,132,156,130,156,129,157,127,156,126,158,124,156,124,156,125,156,127,156,128xm145,133c145,133,146,130,144,131,145,132,143,134,145,133xm136,143c135,141,137,139,134,139,134,140,134,143,136,143xm146,143c146,142,146,139,145,141,145,142,145,143,146,143xm156,142c156,141,156,138,155,140,156,141,155,142,156,142xm89,199c92,199,95,199,98,199,100,200,103,198,106,199,109,198,112,199,115,198,121,199,127,199,134,197,136,199,140,198,143,199,146,198,149,199,152,199,154,200,155,199,157,200,158,200,160,201,161,201,163,201,164,201,165,202,166,202,167,203,168,202,168,202,171,203,170,201,168,201,166,200,164,199,162,200,161,198,160,199,159,198,157,199,156,198,155,198,154,198,154,197,153,198,152,197,151,198,150,197,149,196,147,197,145,195,142,195,140,195,139,195,138,195,138,194,137,195,136,195,135,195,134,194,132,195,131,194,128,194,125,194,122,194,119,193,116,195,113,194,110,195,107,194,104,195,103,195,101,195,100,195,98,195,96,196,95,195,92,197,90,197,87,197,85,200,82,197,81,200,84,198,86,200,89,199xm263,135c263,138,263,142,264,145,263,146,265,149,264,150,264,152,265,154,264,155,264,157,265,159,264,160,266,162,263,163,265,165,264,166,265,168,264,170,265,171,264,173,264,174,263,175,264,176,264,177,264,178,263,178,263,179,262,179,264,181,263,181,263,182,263,183,263,183,262,187,261,190,261,193,259,195,260,199,258,202,259,203,258,203,258,204,258,205,258,205,258,206,258,208,257,209,257,211,256,213,256,217,255,219,255,221,255,223,254,224,256,226,253,227,255,229,254,232,254,235,254,239,254,240,253,242,254,243,253,245,254,247,254,249,255,250,254,250,253,251,254,252,255,253,254,253,254,255,254,257,255,259,254,260,255,262,256,264,255,264,257,265,256,265,255,266,257,267,257,268,259,268,257,266,257,265,257,264,258,263,257,262,257,260,257,257,256,255,257,254,256,252,257,251,256,249,258,248,257,246,258,243,256,240,258,237,258,234,259,231,258,228,259,226,259,222,261,220,260,218,261,217,262,216,261,215,262,214,262,214,262,213,262,212,262,212,263,210,262,208,263,208,263,207,263,206,263,205,264,205,264,204,264,203,264,202,264,200,265,199,266,198,265,196,266,195,265,194,266,193,266,192,265,191,266,191,266,190,267,189,266,187,267,186,266,182,267,180,267,177,267,174,268,172,268,168,267,166,268,163,267,160,267,157,267,154,266,151,265,149,267,148,266,146,266,145,265,143,266,142,265,139,266,136,264,133,264,131,265,130,264,128,265,127,263,125,264,124,262,122,263,121,262,119,262,118,262,115,260,115,262,122,263,129,263,135xm267,138c266,139,268,141,267,141,268,143,268,144,267,145,268,147,268,148,268,149,269,155,269,160,271,166,270,168,270,170,271,172,270,174,269,176,270,178,269,180,270,182,269,184,268,186,270,188,268,190,270,191,268,192,268,193,267,193,269,195,268,196,268,198,267,200,267,202,265,202,268,204,266,204,266,205,267,205,266,206,265,206,266,207,265,207,265,209,265,211,265,213,263,214,265,215,264,216,264,217,263,218,263,219,264,221,262,223,262,225,261,225,263,227,262,227,263,229,260,229,262,231,260,232,261,235,260,237,260,241,260,245,260,249,260,251,259,253,260,255,259,257,261,260,259,262,260,263,260,264,261,266,261,267,260,268,261,269,262,272,262,276,265,276,264,274,265,273,264,271,265,270,263,268,264,267,263,265,263,264,263,262,264,261,262,259,263,258,264,256,261,254,263,253,263,252,262,250,263,249,261,245,264,243,263,239,264,237,263,234,265,232,265,230,265,229,265,227,266,226,266,224,266,223,265,221,268,221,267,219,267,218,267,217,267,217,267,216,268,215,267,214,269,213,268,212,268,210,269,209,269,207,270,206,269,203,270,200,271,198,270,196,272,195,271,194,271,192,271,190,272,189,272,186,271,183,272,180,271,178,272,177,273,176,273,174,272,173,272,171,272,168,272,165,272,162,271,161,272,160,272,158,271,156,271,155,272,153,271,150,271,147,270,144,269,142,270,141,268,139,267,137,268,134,266,134,267,136,266,136,267,138xm103,229c105,230,107,231,109,231,110,232,112,230,112,231,113,231,115,232,115,231,114,231,114,230,113,230,115,229,116,230,118,231,119,231,121,231,123,232,126,231,130,232,133,232,135,232,136,233,138,232,139,233,141,232,141,233,142,234,143,232,144,233,145,234,148,232,149,233,151,233,153,233,154,233,155,234,156,232,157,233,158,233,159,233,160,233,161,233,163,233,166,232,167,233,170,233,172,233,174,234,177,234,179,234,180,235,181,235,183,235,184,236,186,235,186,237,188,235,189,236,190,236,192,236,193,235,194,237,195,237,196,237,197,237,198,238,199,238,200,238,201,236,197,236,195,236,195,234,193,236,193,234,191,235,191,233,189,234,187,233,185,233,183,233,182,232,181,232,179,232,179,232,178,232,177,232,177,232,177,231,176,232,174,230,172,231,170,230,169,230,168,230,166,230,165,230,164,228,163,229,161,229,158,229,156,229,156,228,154,229,153,228,152,228,150,229,149,228,146,230,144,228,140,229,134,227,127,229,120,228,118,229,117,228,116,228,115,228,114,227,113,227,112,228,111,228,111,227,107,227,104,227,100,226,101,228,103,227,103,229xm261,160c259,161,261,163,259,164,260,166,258,167,259,169,258,170,259,172,257,173,258,175,257,177,256,179,257,180,256,180,256,181,256,182,257,183,255,184,256,185,256,186,255,186,254,187,255,188,254,189,254,194,253,198,252,202,252,204,252,205,252,207,251,208,251,210,250,211,251,216,248,220,249,225,247,227,248,231,247,233,247,235,247,236,247,238,247,239,246,240,247,242,246,243,248,246,247,247,247,247,247,248,248,249,248,250,248,251,248,252,248,253,249,255,249,256,249,258,250,260,249,261,251,263,250,268,253,268,253,269,254,269,254,268,254,268,253,268,253,267,253,265,253,261,251,259,252,257,251,255,251,253,251,253,251,252,251,252,250,251,251,251,250,250,251,249,251,248,250,247,252,243,250,238,252,235,250,230,252,228,251,224,253,223,252,220,253,219,253,217,254,216,254,214,255,212,254,210,255,209,255,207,256,205,256,203,256,202,257,202,256,201,256,200,257,200,256,198,258,197,257,195,258,193,258,189,260,187,260,183,260,182,260,181,260,181,262,180,260,179,261,178,262,176,261,174,262,173,263,169,261,165,263,162,262,160,263,159,263,157,263,156,262,154,263,154,262,153,264,151,262,152,262,155,260,157,261,160xm125,239c125,238,124,237,125,236,126,238,128,239,129,240,131,240,132,241,133,241,134,242,136,241,137,242,139,242,140,242,141,243,143,241,144,244,146,243,147,244,148,245,150,244,150,245,151,244,152,244,153,245,153,245,154,245,156,245,157,245,158,246,160,246,162,245,163,247,166,246,167,248,170,247,172,248,175,249,177,249,179,250,182,249,184,250,187,251,189,252,192,251,195,253,199,252,202,254,205,253,208,255,211,255,212,256,214,255,215,256,216,256,217,257,218,256,218,257,219,256,220,257,222,258,226,258,228,260,230,260,231,261,232,261,234,261,235,264,237,263,236,261,235,261,234,260,233,260,233,259,232,259,231,259,231,259,230,258,227,258,225,256,222,256,222,254,220,254,220,253,217,253,215,252,213,252,212,250,211,251,210,250,210,250,209,249,209,249,208,250,207,249,207,249,205,249,203,249,202,248,201,249,201,247,200,248,198,249,198,247,197,248,196,246,193,247,192,246,191,246,191,246,190,246,190,245,188,246,188,246,187,244,185,246,184,245,181,245,178,244,175,245,174,244,173,244,172,244,170,245,169,242,167,243,166,244,166,243,166,243,165,242,164,243,163,243,162,242,160,243,159,242,157,241,156,242,155,242,153,241,152,241,150,242,148,240,145,241,142,240,141,239,139,240,138,239,137,239,136,238,134,238,132,237,129,236,126,236,125,235,124,235,123,234,120,235,118,233,114,234,114,234,114,233,114,234,117,236,121,238,125,239xm143,238c147,238,149,239,153,239,154,240,155,239,155,239,157,239,157,240,158,239,159,239,159,239,159,240,161,240,162,239,163,240,166,241,170,241,174,242,175,241,176,242,178,241,179,242,181,241,183,242,184,242,185,242,187,243,188,243,190,243,191,244,193,243,194,244,195,244,196,246,198,244,200,245,203,245,205,247,208,246,210,248,212,248,214,248,214,249,216,248,216,249,217,250,218,250,219,250,220,252,221,251,222,252,222,251,222,252,223,253,223,253,224,252,224,253,225,253,226,253,227,254,228,254,230,256,230,254,229,254,228,253,228,252,227,252,226,253,226,251,224,251,223,250,221,250,219,247,216,247,214,245,212,245,211,246,210,244,208,244,207,243,206,243,205,243,204,243,203,242,201,241,200,241,199,241,196,240,194,239,191,239,191,239,191,239,190,239,190,239,190,239,190,239,189,239,188,239,188,239,187,239,186,238,186,238,185,238,184,238,183,239,182,238,181,237,179,238,178,236,176,238,176,237,175,237,174,235,173,237,172,235,170,236,168,236,166,236,164,235,162,236,160,235,157,236,154,235,152,235,149,236,147,236,145,236,144,235,143,236,142,236,141,235,139,236,138,235,137,235,135,235,135,235,132,234,132,235,132,235,133,236,133,235,136,237,140,237,143,238xm144,249c146,249,147,249,148,250,151,251,153,252,155,253,156,253,157,254,158,255,159,254,160,254,160,255,161,255,162,255,162,256,165,256,167,257,170,258,171,258,172,258,173,259,175,258,176,259,177,260,180,260,182,262,185,261,190,263,195,264,201,264,202,265,205,265,206,266,208,266,209,265,210,266,211,267,212,266,213,267,218,267,222,270,226,269,228,271,231,269,233,270,235,271,237,271,239,272,241,271,241,273,242,273,243,273,244,273,245,274,246,275,247,274,248,274,249,274,250,275,250,275,251,275,251,275,251,274,249,274,248,272,246,271,244,271,243,269,241,268,238,267,236,265,233,265,232,264,231,264,229,264,228,262,226,263,225,261,224,262,224,261,223,261,222,260,221,262,221,260,218,261,217,260,215,259,215,258,213,259,213,258,211,260,211,256,210,258,208,257,206,257,204,257,203,257,203,256,202,257,202,256,200,257,200,256,197,257,196,254,194,255,191,254,187,254,184,253,180,253,177,251,173,251,172,250,169,251,168,250,166,250,164,250,162,249,161,248,159,249,157,248,155,247,153,249,152,247,150,247,148,247,146,246,145,247,145,245,143,246,143,245,141,245,141,246,142,247,144,247,144,249xm207,240c207,241,210,241,209,240,207,241,206,238,204,239,205,241,206,239,207,240xm248,269c249,269,249,271,250,270,249,268,247,268,246,267,246,269,247,268,248,269xm259,272c258,271,258,270,257,270,257,271,257,273,259,272xe" fillcolor="#dbdbdb [1302]" stroked="f">
+            <v:group w14:anchorId="6B36683A" id="Group 26" o:spid="_x0000_s1032" alt="Title: Drawing of feather behind page number" style="position:absolute;margin-left:0;margin-top:0;width:97.9pt;height:97.9pt;z-index:251659264;mso-position-horizontal:left;mso-position-horizontal-relative:page;mso-position-vertical:bottom;mso-position-vertical-relative:page;mso-width-relative:margin;mso-height-relative:margin" coordsize="12435,12435" o:gfxdata="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">
+              <v:group id="Group 27" o:spid="_x0000_s1033" style="position:absolute;width:12435;height:12435" coordsize="12446,12435" o:gfxdata="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">
+                <v:shape id="Freeform 6" o:spid="_x0000_s1034" style="position:absolute;left:2762;width:9684;height:9683;visibility:visible;mso-wrap-style:square;v-text-anchor:top" coordsize="296,296" o:gfxdata="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" path="m94,91v1,,,-3,-1,-2c92,88,92,87,91,85,90,83,89,83,88,80,86,76,83,72,83,70,80,67,77,64,75,59,71,55,67,49,63,45,61,42,59,40,57,38,55,35,53,34,51,31v2,-1,3,2,4,3c57,35,58,36,59,38v1,2,3,2,4,5c64,43,65,46,67,46v2,3,5,6,7,10c76,59,79,61,81,65v1,-1,-1,-3,-1,-4c79,60,79,59,78,58v,-1,-1,-3,-1,-4c77,53,74,53,76,52,73,48,72,46,69,42,63,35,58,28,54,22,52,21,51,18,49,18v,-1,-1,-1,-2,-3c47,16,45,15,46,15v2,-2,3,2,5,2c52,18,53,20,54,20v2,4,4,5,7,9c64,33,67,35,69,40v2,,2,4,4,4c74,47,76,48,77,50v1,1,,1,1,2c79,54,79,53,79,55v1,-1,1,2,2,2c81,58,82,58,83,59v1,5,4,11,6,18c92,76,88,73,89,72v-1,-2,,-3,-1,-5c88,65,86,61,85,58,83,54,81,49,79,45,77,40,75,36,74,34v-1,,-1,-2,-2,-3c71,31,71,30,70,29,69,28,68,25,67,24,65,20,62,19,60,15,57,12,54,10,52,6v2,,2,3,4,3c57,11,59,11,60,13v2,3,4,5,7,8c69,24,71,27,74,30v-1,,,2,,1c75,32,74,33,75,33v1,2,2,4,3,5c82,46,85,53,89,61v2,6,3,11,4,16c95,83,94,88,98,93v1,-2,,-3,,-5c98,86,98,85,97,83,96,80,96,77,95,73v,,-1,-1,-1,-2c94,70,94,69,94,68v,-2,-1,-1,-1,-4c93,61,91,60,91,56,89,52,87,48,86,44,85,42,84,41,83,40,82,38,82,36,81,34,79,32,78,31,77,28v-1,1,-1,-2,-2,-2c74,26,75,25,74,24,72,21,70,19,68,15v,,-1,-1,-2,-2c65,13,65,12,64,11,63,9,62,8,60,7,58,4,54,4,52,v2,,4,2,6,3c59,5,61,5,63,8v1,1,3,3,5,4c68,14,69,13,70,15v1,,1,3,2,2c76,25,80,30,85,38v3,5,5,11,8,17c94,58,94,60,95,62v,1,1,3,,4c96,67,97,69,96,69v2,5,2,9,4,14c101,82,100,79,100,77v,-1,-2,-3,-1,-3c99,73,97,71,98,71v,-1,-1,-3,-1,-4c99,67,95,65,97,64,96,63,96,62,96,61v1,,-1,-2,,-3c94,53,92,47,90,42,88,37,86,33,85,29,83,26,81,24,81,21v-1,,-1,,-1,-1c79,20,79,19,79,19v-1,,-1,-1,-1,-2c78,17,77,16,77,16v-1,,-3,-3,-5,-5c69,8,67,6,64,3v1,-1,2,,3,1c68,4,68,5,69,6v1,1,3,3,5,4c74,11,75,11,76,13v,1,2,,2,2c79,16,80,19,82,20v6,9,7,14,12,25c96,50,97,55,99,59v1,2,-1,3,,4c99,65,100,66,99,67v4,7,3,13,5,20c104,90,105,94,106,97v-1,1,1,4,1,5c106,103,107,103,108,104v-1,,,1,,2c109,104,106,100,107,97v,-2,,-5,-1,-8c107,84,106,79,105,73v1,-2,-1,-6,,-8c104,62,104,60,103,57v1,-1,-1,-3,-1,-5c102,51,102,50,101,48v1,-1,-1,-1,,-3c100,44,100,43,100,41,99,39,98,37,98,36,97,32,95,29,94,26,92,23,90,20,88,16,87,14,85,14,84,12v2,-1,3,1,4,2c89,14,89,16,90,17v1,,2,1,2,1c96,25,97,28,100,36v3,6,3,12,5,18c105,55,106,57,106,59v,1,1,3,1,4c108,64,107,65,107,67v1,1,1,3,1,4c109,73,108,74,107,75v1,1,1,3,1,4c109,81,108,82,109,83v-1,1,1,3,,4c109,90,109,93,110,96v,2,1,5,,7c112,108,111,112,115,117v2,,-1,-3,,-4c114,112,115,111,114,109v1,-1,,-3,,-4c113,103,115,102,115,101v-1,-2,-1,-5,-1,-7c114,92,113,89,114,87v,-2,-1,-4,,-6c112,78,114,77,113,74v2,-4,-2,-9,,-13c112,58,112,56,111,53v2,,-1,-2,,-3c112,49,110,48,111,47v,-1,-1,-3,-1,-3c108,40,107,36,105,32v-2,-3,-4,-5,-5,-8c99,23,97,23,97,20v-1,,-3,,-2,-2c97,17,97,20,99,20v,3,2,3,2,5c103,24,103,28,104,28v1,2,2,3,3,4c109,36,110,39,112,43v1,2,1,6,3,10c114,55,114,57,115,60v-1,1,1,4,,6c115,69,116,71,115,73v1,2,,4,1,6c116,81,115,82,116,83v-2,,2,3,,3c117,88,116,89,116,90v1,1,1,2,1,3c118,96,116,97,117,100v-1,2,1,4,-1,6c118,109,118,112,117,114v2,5,1,6,4,10c124,123,121,120,122,119v-2,-2,-1,-4,-1,-5c120,112,121,111,120,109v1,-2,,-3,-1,-5c120,101,120,97,120,94v,-1,-1,-2,,-2c120,91,119,89,120,89v-1,-2,,-3,-1,-5c120,81,120,77,121,74v,-3,,-6,1,-9c120,62,122,59,121,55v2,-2,-1,-6,-1,-9c122,46,122,49,122,51v1,1,1,3,1,5c123,59,123,62,123,65v,4,,7,,10c122,77,123,78,122,80v,2,-1,3,1,5c122,88,123,92,122,95v1,1,1,1,1,2c122,98,123,99,122,100v1,1,,1,1,2c122,103,124,104,123,104v1,2,-1,2,-1,3c123,108,124,109,123,110v1,1,,1,,2c123,113,124,114,123,115v2,3,1,6,2,10c127,129,128,129,129,133v1,-1,-1,-4,-1,-6c127,126,128,125,127,124v2,,-1,-3,1,-3c127,117,127,113,126,110v1,-2,,-4,1,-6c125,102,127,100,126,99v-1,-2,1,-2,,-3c127,95,125,93,126,93v1,-2,,-4,1,-5c125,85,126,84,127,82v-1,-2,,-3,-1,-5c127,73,126,69,126,66v,-2,,-4,-1,-6c126,58,125,56,126,54v-2,-2,1,-3,-1,-6c126,47,125,45,126,43v-2,-4,-2,-7,-3,-11c121,27,120,23,117,17v1,,1,3,2,3c121,23,123,27,125,31v,3,,5,2,8c126,40,128,43,127,45v1,4,,8,1,13c127,59,129,62,128,64v2,2,,4,1,6c128,74,130,79,129,83v,4,,8,-1,12c130,97,128,98,128,99v2,1,,2,1,3c128,104,129,106,129,108v,9,1,17,3,26c134,135,133,136,134,138v2,-1,,-1,,-2c134,135,134,134,134,133v,-2,,-4,-2,-6c134,126,131,124,133,123v-2,-2,1,-2,-1,-4c133,117,132,115,132,112v,-2,,-5,1,-7c133,102,133,100,133,98v1,-3,,-6,,-8c133,88,134,86,133,83v1,-1,1,-2,,-3c134,80,134,79,133,78v1,-1,1,-3,1,-4c133,70,134,66,133,61v1,-4,,-8,-1,-12c131,40,129,31,125,22v3,,3,3,4,5c130,30,129,31,131,34v-1,,1,2,1,4c131,38,133,40,133,41v-2,,,2,1,3c132,44,134,46,134,47v,1,,2,1,3c135,51,134,53,135,53v,2,,5,,7c135,64,135,69,137,74v-1,3,-1,6,-1,9c137,85,135,86,136,88v,1,,3,,4c136,95,136,98,135,101v1,2,,4,-1,5c135,108,135,109,134,110v3,5,,7,1,12c134,122,136,124,135,124v,1,,2,1,3c136,129,136,131,136,132v2,4,2,8,4,13c142,147,141,148,142,151v-1,2,2,3,3,4c147,155,143,152,145,152v-1,-2,-2,-3,-2,-4c144,145,142,142,142,139v,-3,,-5,-1,-8c142,127,142,123,141,119v1,-1,,-2,,-3c142,115,142,114,141,113v1,-2,1,-3,1,-6c143,106,140,103,142,101v,-1,,-3,,-5c142,94,142,92,143,90v-1,-2,,-4,,-6c143,80,142,76,142,72v1,-1,,-3,,-5c143,66,141,64,142,64v,-1,,-2,-1,-3c142,60,141,58,141,58v,-1,-2,-3,,-3c139,52,141,50,139,49v-1,-4,-3,-9,-4,-13c133,33,132,30,130,26v-2,-4,-6,-7,-8,-13c124,13,124,15,125,17v2,-1,1,4,3,3c130,23,131,26,133,28v1,2,1,2,2,5c134,34,137,36,137,38v2,4,2,5,4,9c141,51,143,55,143,58v1,2,1,4,1,6c144,66,145,68,145,69v1,4,-1,6,,10c144,80,145,83,145,84v1,2,-1,3,,5c144,90,146,93,144,94v,2,1,3,1,5c145,101,144,102,144,104v,2,1,4,,5c144,116,144,122,145,129v1,-1,-1,-3,,-5c146,123,146,121,146,120v,-4,,-7,,-10c146,107,148,104,147,100v1,-2,,-6,2,-9c148,88,150,85,149,81v2,,,-3,1,-4c150,76,149,75,150,75v,-1,,-2,,-3c150,71,150,69,150,68v,-2,-1,-4,,-5c149,61,151,60,149,58v1,-2,,-4,1,-5c147,45,145,38,142,32v1,-1,1,1,2,2c144,36,145,35,146,37v1,2,2,4,3,7c150,47,150,49,152,53v-1,1,1,3,-1,4c153,58,151,59,152,61v,1,,2,,4c151,65,153,67,152,68v1,3,,5,,8c152,78,153,81,151,83v1,2,2,3,,4c151,88,151,90,151,91v,2,-1,5,-1,7c150,101,150,103,149,105v,2,1,3,,4c149,110,150,112,148,112v1,2,,4,1,6c149,120,148,122,148,124v-1,3,,7,-1,11c148,137,148,139,148,141v1,1,1,2,1,3c148,145,150,146,149,147v1,4,2,8,3,12c153,162,153,162,154,165v2,2,,5,3,6c158,171,156,169,156,168v2,,-2,-2,,-3c156,164,154,163,155,162v,-1,-1,-2,,-2c153,155,154,152,152,148v2,-1,,-4,1,-6c151,141,153,140,153,139v-1,-2,,-2,,-3c153,132,153,128,153,124v1,-2,1,-4,1,-6c155,116,155,114,155,112v1,-2,,-4,1,-6c157,104,157,103,157,100v,-1,,-3,,-6c158,93,158,91,158,89v1,-4,1,-8,1,-12c161,76,159,74,160,74v1,-1,1,-2,,-3c161,70,160,68,161,68v,-1,-1,-3,,-3c161,63,160,60,161,58v-1,-2,-2,-4,-1,-6c158,48,157,44,156,40v-1,-3,-2,-6,-4,-8c152,29,150,28,150,25v1,,2,2,2,3c154,31,156,36,158,40v,3,2,7,3,11c161,54,163,57,162,60v1,3,1,7,,10c162,73,162,76,162,78v-1,4,-1,7,-2,9c161,89,160,91,160,92v,2,,3,-1,4c160,98,160,99,159,101v,2,,3,-1,4c159,106,158,107,158,108v-1,,,1,-1,2c158,112,157,113,157,114v1,1,1,,1,-1c158,113,158,112,158,112v1,-1,1,-2,1,-3c159,107,160,105,160,103v,-3,2,-4,2,-6c162,96,163,95,162,93v1,,2,-1,1,-3c165,87,166,83,166,78v2,,1,-2,1,-3c168,74,169,73,168,72v1,-2,,-4,2,-6c169,63,170,60,169,57v2,-2,-1,-6,,-8c167,45,166,41,165,38v3,-1,2,3,3,4c169,44,169,46,170,48v1,3,,4,2,7c170,56,172,58,171,58v1,2,,3,1,4c172,65,171,67,171,69v1,2,-1,3,-1,4c170,74,170,76,169,76v1,3,-1,5,-1,7c167,84,168,86,167,87v,1,-1,2,-1,3c164,92,166,95,164,96v,2,,3,-1,4c163,101,163,103,162,103v1,2,,3,,4c162,108,162,109,161,110v,1,,3,,4c160,115,160,116,160,118v-1,2,,4,-1,6c159,127,159,129,159,132v1,1,-1,1,-1,3c159,135,159,135,159,136v,,-1,1,-1,1c158,138,159,139,158,139v1,5,1,10,1,15c159,155,160,157,160,158v-1,1,-1,1,,2c160,161,160,161,160,161v1,2,-1,2,1,4c162,166,161,167,161,169v2,1,,2,2,4c164,171,162,168,163,166v-2,-3,-1,-5,-2,-7c162,158,162,156,161,155v,-2,1,-2,,-4c162,150,160,149,161,148v1,-1,-1,-3,1,-3c161,141,161,138,162,135v,-2,,-3,1,-5c162,129,162,127,164,126v-1,-4,1,-6,1,-9c166,114,166,111,168,108v,,,-1,1,-2c169,106,170,105,169,104v,-2,2,-2,2,-4c172,97,173,94,174,92v2,-3,2,-6,4,-9c179,81,179,77,181,75v,-4,2,-8,1,-13c183,61,182,58,183,56v,-2,,-4,1,-5c185,50,184,52,184,52v,1,,2,,3c185,56,184,57,184,59v1,2,-1,3,,5c183,65,184,67,183,68v1,3,-1,5,-1,8c180,78,182,82,180,84v-2,6,-4,11,-6,16c174,101,173,101,173,102v,,,1,,1c173,104,172,104,172,104v,1,,2,-1,2c172,107,171,108,171,108v-1,1,-1,3,-1,4c168,113,169,115,168,116v-1,4,-1,8,-3,12c165,132,164,136,164,140v,3,-1,4,,7c162,148,164,150,164,150v,1,,2,,3c165,158,164,162,166,167v1,1,-1,2,,3c165,171,167,172,166,173v2,4,1,7,4,12c172,185,171,184,170,183v,-1,,-2,,-3c171,180,169,178,170,178v1,-1,-1,-3,,-3c168,170,170,167,168,163v1,-3,1,-7,1,-10c170,151,169,149,170,148v,-2,-1,-4,,-5c169,142,172,141,170,139v2,-1,1,-2,2,-3c172,133,173,131,173,128v,-1,1,-2,1,-3c175,123,174,122,175,121v-1,-3,2,-5,1,-7c178,112,177,110,179,109v1,-2,1,-4,3,-6c182,100,185,96,186,93v1,-2,1,-4,3,-5c188,87,191,86,190,85v2,,1,-2,2,-2c192,81,194,79,194,77v1,,1,-1,2,-2c195,74,199,74,197,73v2,-1,,1,,2c196,76,196,77,196,78v-3,1,-2,4,-3,5c191,85,191,87,190,89v-1,2,-2,4,-3,6c186,99,183,102,182,106v,1,,2,-2,3c181,110,180,111,180,112v-1,2,-2,4,-3,5c177,120,177,122,176,124v,1,1,2,-1,3c175,128,176,129,175,130v-2,3,-1,7,-2,11c172,145,172,149,171,153v1,2,1,4,,6c171,161,172,164,171,165v3,8,,13,4,21c174,187,175,188,175,189v,1,-2,1,-1,2c175,192,176,194,178,195v1,-1,-1,-3,-1,-5c177,189,176,187,176,185v-1,-3,,-6,,-9c176,174,175,172,175,171v1,-1,-1,-4,1,-4c175,166,176,165,175,164v1,,-1,-2,,-2c175,160,176,159,175,158v1,-2,1,-4,1,-5c177,152,177,150,177,149v1,-3,1,-6,2,-8c179,135,182,130,182,124v2,-6,4,-11,6,-17c190,102,192,96,194,91v2,-1,1,-3,3,-4c197,86,197,86,198,85v-1,-1,,-1,,-1c199,82,199,81,200,79v,,1,-1,1,-2c201,77,201,76,202,76v,-2,,-3,1,-4c203,70,204,69,204,68v,-2,1,-3,2,-5c206,62,206,61,208,60v,1,-1,2,-1,4c206,65,207,67,206,68v-1,2,-2,4,-2,7c202,76,203,78,202,79v,,,1,-1,1c201,81,201,82,200,82v,3,-2,5,-3,7c195,94,193,99,192,104v-1,2,-3,4,-3,7c188,112,189,114,188,115v,,,1,-1,1c187,117,187,118,186,118v,3,-1,7,-2,10c183,129,183,131,183,133v-2,,1,2,-1,3c183,136,182,137,182,138v-1,3,-2,7,-2,10c180,149,179,150,179,151v,1,-1,1,,2c179,155,178,156,179,158v-1,1,,2,,3c178,162,178,163,178,164v-1,,,1,,3c178,167,178,168,178,169v,2,,4,,5c177,176,179,178,178,179v2,1,1,4,1,6c179,187,179,188,180,189v,4,3,8,3,12c185,200,183,198,183,197v-1,-2,,-3,,-5c181,190,183,190,182,188v,-2,-1,-3,-1,-4c180,178,181,172,180,166v1,-1,,-3,,-4c180,161,181,160,181,158v1,-2,,-5,1,-8c183,148,182,145,183,143v,-3,2,-5,1,-8c186,134,184,131,186,130v-2,-1,2,-1,,-3c186,127,187,126,187,125v1,-3,2,-5,3,-9c191,113,193,111,194,108v1,-3,1,-6,3,-9c199,96,201,93,201,90v3,-3,2,-6,5,-8c205,80,208,79,207,77v1,-2,2,-3,2,-4c210,72,209,71,210,70v,-1,1,-1,,-2c211,66,211,65,212,64v1,-1,,1,,1c212,66,212,66,212,67v,1,-1,2,-1,4c210,71,212,74,210,74v-1,2,-1,3,-1,4c208,79,208,81,207,82v1,1,-2,1,-1,3c205,87,204,89,203,92v-2,4,-4,9,-6,14c195,107,198,109,195,110v,1,-1,2,-1,3c193,115,192,117,192,120v-1,2,-3,4,-3,7c187,128,189,130,188,131v,1,-1,2,-1,4c187,135,186,136,187,137v,,,1,-1,1c186,139,186,140,186,140v-1,1,,1,-1,2c185,145,184,147,184,150v,1,,2,,4c183,155,184,157,184,158v-1,1,,3,-1,4c183,163,184,165,183,165v1,2,1,4,,5c183,171,184,173,183,174v,2,1,5,,7c185,187,184,192,186,197v1,3,2,5,2,7c190,205,188,208,190,210v2,-2,-1,-5,,-7c190,202,189,200,190,200v,-2,-1,-3,-1,-4c189,194,190,192,190,190v-2,-1,1,-3,-1,-3c189,186,189,186,190,185v-1,,-1,-1,,-1c189,181,190,179,190,177v-1,-3,2,-4,1,-7c190,169,193,169,191,167v,-1,1,-2,,-3c192,161,192,159,193,156v1,-2,,-5,2,-7c194,148,195,147,196,146v-1,-2,2,-3,1,-5c198,140,197,138,198,137v1,-2,1,-4,2,-5c200,130,201,129,201,127v1,-1,-1,-3,2,-4c201,121,205,120,204,118v1,-1,,-3,1,-4c205,113,205,112,206,112v-1,-1,,-2,,-3c206,106,208,103,208,100v2,-3,2,-7,3,-10c212,87,212,84,213,81v1,-1,,-3,1,-5c215,75,214,73,216,72v-1,3,,6,-2,9c215,83,213,83,214,85v-1,1,,3,-1,4c213,95,210,100,209,105v-1,1,-1,3,-1,4c208,111,207,112,208,114v-1,1,-1,2,-1,4c206,119,205,120,206,122v-3,,-1,2,-2,3c204,127,203,128,203,129v-1,3,-2,5,-3,8c201,139,200,140,200,143v-2,1,-1,4,-3,6c197,151,196,153,196,156v-2,4,-1,8,-3,13c194,171,193,173,193,176v,2,,4,-1,7c194,186,191,187,193,190v-1,2,-1,5,-1,7c193,200,194,203,193,205v2,4,1,8,4,11c196,216,196,215,196,215v-1,,,,-1,1c196,218,198,217,198,220v1,-2,1,-3,,-6c198,213,197,210,197,209v-1,-2,-1,-4,-1,-6c196,201,196,200,197,198v-2,-1,,-2,-1,-3c197,195,195,193,196,193v-1,-2,1,-3,,-6c196,186,197,184,196,182v2,-1,-1,-3,2,-4c196,174,198,171,198,167v1,-2,,-6,2,-9c199,155,201,152,201,148v1,,1,-1,,-3c202,145,203,144,203,143v,-1,,-2,,-4c205,136,205,132,206,129v1,-3,2,-6,3,-9c208,118,209,117,210,115v,-1,,-3,1,-4c211,107,213,105,213,101v1,-1,1,-3,1,-4c216,95,215,93,216,92v1,-3,1,-7,2,-10c217,80,219,79,218,77v1,-1,-1,-4,,-5c217,70,218,69,218,67v,-2,,-3,,-5c220,62,218,64,219,65v-1,,1,2,,3c219,69,219,70,219,71v,1,1,2,,3c220,76,219,78,219,80v,2,,4,-1,6c219,88,218,89,218,92v,2,-2,3,-1,5c215,99,216,101,215,103v-1,1,,4,-2,5c213,112,212,116,211,120v-2,3,-2,7,-3,11c208,133,206,134,207,136v-2,1,-1,2,-1,4c205,140,205,141,205,142v-1,2,-1,4,-1,6c204,149,204,150,203,150v,1,1,2,-1,3c203,155,202,157,202,159v-2,,1,2,-1,3c202,163,201,163,201,164v-1,2,,5,-1,6c201,172,200,174,199,176v1,4,1,8,,11c199,189,199,190,199,191v-1,1,1,2,,3c199,196,199,198,199,199v1,3,,4,1,8c200,209,199,211,201,214v-1,2,1,6,2,7c202,222,203,222,203,223v-1,,,1,,2c204,225,205,226,206,227v1,-2,-2,-6,-1,-9c203,215,204,213,203,209v,-1,,-2,,-4c203,204,203,202,203,201v,-1,,-3,,-4c203,195,204,194,203,193v2,-2,,-6,2,-8c205,183,205,180,206,178v1,-6,2,-11,4,-16c209,161,211,161,210,160v,,,-1,1,-2c212,157,211,156,212,155v-1,-2,2,-2,1,-4c214,150,213,149,214,148v2,-5,3,-10,5,-15c218,130,219,127,221,125v,-3,,-5,1,-7c222,116,223,115,223,114v-1,-2,1,-2,,-3c223,111,223,110,224,110v-1,-2,1,-3,,-5c224,104,224,103,224,102v,-6,1,-11,,-17c225,85,225,88,224,88v2,2,1,3,2,4c224,93,227,95,226,95v-1,1,,3,,4c225,100,226,101,225,102v,1,1,2,,3c225,106,226,108,225,108v2,2,-1,2,,4c224,113,225,114,224,115v,1,,2,,3c223,120,223,122,222,124v,2,,5,-1,7c221,132,221,133,220,134v2,1,,2,,3c219,139,219,141,218,143v1,2,-2,2,-1,3c218,148,216,148,217,150v-2,,,2,-2,2c216,154,214,154,214,155v,1,1,2,,2c213,157,214,158,214,159v-2,,-1,1,-1,3c211,163,212,166,211,168v-1,,-1,1,-1,3c209,171,209,173,210,174v-1,1,-1,2,-2,3c210,178,207,178,208,180v-1,2,,4,-2,6c207,188,207,190,206,191v,2,1,4,,5c206,199,206,202,206,206v-1,3,,7,1,10c208,221,209,222,210,226v1,-1,,-3,-1,-6c209,218,209,217,209,215v,-2,1,-4,,-6c209,207,210,206,209,204v2,-1,1,-3,1,-4c210,199,212,198,211,197v,-1,1,-2,,-4c211,192,212,191,211,189v1,-1,2,-2,2,-3c214,185,212,183,214,183v,-2,1,-4,1,-7c215,176,216,175,216,174v,-1,1,-2,1,-3c219,169,218,167,219,165v-1,-2,1,-2,1,-3c219,160,222,160,221,159v1,-1,,-2,1,-3c223,155,222,154,223,153v1,-2,2,-4,2,-6c225,146,226,145,226,144v,-1,,-1,1,-2c227,137,230,134,230,130v1,-1,,-2,1,-3c233,126,230,125,232,124v-1,-1,,-2,1,-3c233,120,231,118,233,118v1,-1,-1,-3,1,-3c234,114,234,112,234,111v,-2,,-4,1,-6c235,104,235,103,235,102v,-1,-1,-2,,-3c235,97,236,95,235,93v,-1,,-3,1,-4c235,88,235,87,235,86v-1,-2,1,-4,-1,-7c237,80,235,83,237,84v-1,1,,3,-1,5c236,90,237,92,236,93v1,2,1,4,,5c237,99,236,100,237,101v-1,,,2,-1,2c237,106,236,108,236,110v,1,-1,1,,2c237,114,235,114,235,115v1,1,1,1,,2c237,119,234,120,235,122v-1,3,-1,6,-2,9c232,133,231,136,231,139v-1,2,-2,3,-2,5c229,145,229,147,228,148v,1,-1,3,-1,4c226,153,226,155,225,156v-1,3,-2,6,-3,8c220,167,220,170,219,173v,1,-1,1,-1,2c218,175,219,176,218,176v,,-1,,,1c217,178,217,180,216,181v,2,,3,-1,5c215,187,215,187,214,188v1,1,1,1,,2c214,193,213,196,213,199v,3,-2,6,,9c212,211,212,214,212,218v1,3,,6,2,9c214,228,214,227,215,227v-1,-1,,-1,,-2c216,225,214,223,215,223v,-3,1,-4,,-7c216,215,215,212,216,210v1,,-1,-2,,-3c216,206,217,206,216,204v2,-3,2,-7,3,-11c219,191,221,190,221,187v,,1,-1,1,-2c223,184,222,183,223,182v-1,-2,3,-3,1,-5c227,176,225,175,226,174v-1,-1,1,-2,,-3c228,170,227,167,228,166v1,-2,1,-4,2,-6c231,156,232,153,234,149v,-2,,-4,2,-6c236,142,236,140,237,138v,-2,1,-4,1,-6c238,131,238,129,239,127v1,-3,1,-7,2,-11c241,112,242,109,242,105v-1,-1,1,-1,,-3c243,102,241,100,242,100v,-2,-1,-5,,-6c244,93,242,95,243,96v1,1,,2,1,3c243,101,244,103,243,104v2,2,,3,1,6c243,111,243,113,243,115v-1,1,-1,3,,5c242,121,241,123,242,125v-2,1,,3,-1,5c240,131,241,133,240,134v,2,-1,4,-1,6c239,141,237,142,238,144v-2,1,,4,-2,5c235,150,236,152,235,154v-1,1,-1,3,-2,4c232,160,234,162,231,163v,2,,3,-1,5c231,170,229,171,230,173v-1,1,-2,1,-2,3c229,177,226,177,227,178v,1,,2,-1,3c227,183,226,183,226,184v-2,3,-4,7,-4,11c221,196,221,198,221,200v-1,1,-1,2,-1,3c221,204,218,204,220,206v-3,3,-1,7,-3,11c219,219,217,220,218,222v-2,1,,3,-1,4c217,227,219,229,217,230v2,3,1,5,2,7c221,236,219,233,221,232v-1,-3,,-4,,-6c220,223,222,222,220,219v2,-1,2,-3,2,-5c223,212,223,210,223,208v,-2,2,-4,1,-6c225,200,224,198,225,196v1,-2,,-4,2,-6c225,189,228,189,227,187v,-1,1,-2,1,-2c228,183,230,181,230,179v1,-1,1,-4,2,-5c232,171,234,170,233,168v2,-1,,-2,1,-3c234,164,235,163,235,162v1,-1,,-2,1,-3c234,158,238,158,236,157v1,-1,,-3,2,-3c239,153,237,152,238,151v,-2,3,-3,1,-5c239,144,239,145,241,144v-1,-3,1,-5,1,-8c243,134,243,131,244,128v,-1,,-2,1,-4c244,123,245,122,245,120v1,-2,1,-5,,-8c247,111,246,109,246,108v1,-1,-1,-3,,-4c246,101,245,98,245,95v,-1,1,-2,,-4c246,90,244,88,245,87v-2,-2,-1,-4,-2,-5c244,81,241,78,244,78v,5,1,9,3,14c246,94,247,96,248,99v-2,1,,4,,6c247,107,248,109,248,112v,1,,2,-1,3c248,116,248,117,247,118v1,2,,4,,6c248,126,246,128,246,130v,4,-2,7,-2,12c243,144,243,146,242,147v,1,,3,,3c241,151,241,152,241,153v-2,1,,2,-2,3c239,157,239,158,238,158v1,2,,3,,3c237,162,238,164,237,164v1,2,-2,4,-1,6c234,171,235,174,234,176v-1,1,-1,2,-2,3c233,181,231,182,231,184v-1,1,,2,-1,3c229,188,230,189,229,191v,1,1,2,-1,3c229,195,227,196,228,197v-1,2,-2,4,-1,7c226,206,225,208,226,211v-1,1,-1,2,-1,3c225,215,224,216,225,217v-1,2,-1,3,-1,4c224,222,223,223,223,224v-1,4,1,10,,14c225,241,224,244,226,245v1,1,1,,1,c228,244,228,244,227,243v1,-1,,-3,,-4c227,238,228,237,227,237v1,-1,1,-1,1,-2c228,234,228,232,228,231v2,-1,-1,-4,1,-4c228,225,229,224,229,222v1,-1,-1,-3,1,-4c229,217,231,216,230,214v2,-1,,-3,1,-4c232,209,232,208,231,206v2,-2,2,-5,2,-7c234,197,235,196,234,195v2,-1,1,-3,1,-4c237,190,237,189,236,187v1,-1,2,-2,1,-4c239,182,238,181,239,180v-1,-1,,-2,1,-2c239,177,240,177,240,176v,-1,1,-3,1,-4c240,170,243,169,242,167v1,-2,1,-6,2,-8c244,157,244,156,245,155v-1,-2,1,-3,1,-5c246,149,246,148,247,148v-1,-1,-1,-2,-1,-3c247,144,247,143,248,142v,-3,1,-6,1,-9c250,130,250,127,250,124v1,-3,,-6,1,-9c249,112,252,109,250,106v1,,1,1,1,1c252,109,251,109,252,110v-1,2,,3,,5c251,116,252,118,252,120v,1,,3,,4c252,130,251,136,250,142v,3,-2,6,-2,9c248,152,248,152,248,153v-1,1,-1,1,-1,2c246,156,247,158,247,159v-2,2,-2,3,-1,5c244,165,246,167,244,168v,1,,3,-1,4c244,173,243,173,243,174v,1,,2,,2c241,179,241,182,240,185v-1,3,-1,6,-2,8c237,194,238,196,236,197v1,1,,2,,2c236,200,236,201,235,202v,1,,3,,4c233,207,235,209,234,210v-1,3,-1,6,-2,9c232,220,232,221,231,221v1,1,1,2,1,3c231,225,231,226,232,228v-2,3,-1,6,-2,9c230,238,230,240,230,241v,2,1,4,,5c230,247,232,246,232,247v,1,,2,,3c231,251,233,251,233,253v1,-1,2,1,2,1c236,253,234,250,235,249v,-2,-1,-4,,-5c234,240,235,238,234,234v1,-2,,-4,1,-5c235,227,235,226,235,224v-1,-2,,-3,1,-4c236,219,236,218,236,217v1,,,-1,1,-2c237,213,237,212,238,210v-1,-1,,-3,1,-4c238,204,239,203,239,201v1,,,-2,1,-2c240,198,240,198,240,197v2,-3,2,-6,2,-10c243,185,244,182,244,179v2,-3,2,-7,3,-9c248,167,248,164,249,161v,-2,2,-3,2,-5c251,155,251,154,250,154v1,-1,1,-2,1,-2c252,149,253,146,253,142v1,-2,1,-6,1,-9c255,132,254,130,254,128v1,-1,1,-2,1,-4c255,122,254,120,256,119v-2,-3,,-3,-1,-5c254,110,254,107,253,104v2,-1,1,2,2,2c255,108,255,109,255,109v,3,,3,2,6c255,116,257,118,256,118v,2,1,3,1,4c257,125,257,127,256,130v1,2,-1,4,,7c256,138,255,139,256,140v-1,1,-1,2,,4c254,145,255,149,254,150v1,3,-2,5,-1,8c252,158,252,160,252,161v,,,1,,2c251,163,251,164,252,164v-1,1,-1,1,-1,2c251,166,250,167,250,167v1,2,-1,2,,4c248,172,249,175,248,177v,2,-1,4,-2,7c245,186,245,188,245,190v-2,2,-1,5,-3,7c243,204,240,210,239,217v,1,-1,2,-1,2c239,221,238,221,238,222v-1,2,-1,4,,5c236,229,238,231,237,233v,1,1,3,,5c237,240,238,242,237,244v,1,1,4,,5c239,252,239,255,240,258v1,2,2,2,4,3c245,262,246,261,247,264v,-2,,-3,-1,-5c247,258,246,256,245,255v1,-1,-1,-4,1,-5c244,248,245,247,244,245v1,-2,1,-4,,-7c245,238,243,236,245,235v,-1,,-2,,-3c245,230,245,227,246,226v,-3,1,-4,,-7c248,217,247,215,248,213v,-1,,-2,,-3c247,208,249,208,249,207v,-2,1,-2,,-4c249,202,250,202,249,200v2,-2,1,-4,3,-6c251,191,253,189,251,187v3,-5,3,-10,4,-15c255,171,256,171,256,170v-1,,,-1,1,-1c255,167,257,167,257,165v,-1,,-2,,-4c259,161,257,159,258,158v1,-1,1,-2,2,-3c258,153,260,152,259,151v1,-2,1,-3,1,-4c260,146,261,145,261,144v-1,-3,1,-5,,-8c262,134,260,130,262,129v-2,-3,-1,-5,-3,-8c260,120,259,119,259,118v,-2,-1,-3,,-4c257,107,255,101,252,94v2,,2,3,3,4c256,99,255,100,256,102v2,2,2,5,3,7c260,111,260,112,261,112v,1,1,2,2,4c263,120,265,123,265,127v1,3,3,5,4,8c271,141,272,145,273,150v-1,1,1,3,,4c273,156,273,157,273,158v1,3,,5,1,8c274,168,274,171,275,174v-1,,1,2,-1,3c276,179,273,179,275,181v-1,4,-1,9,-2,14c273,195,273,196,274,197v-1,,-1,,-1,1c272,199,273,201,273,202v,1,-1,1,-1,2c272,204,272,205,271,205v2,2,-1,2,1,4c271,209,271,210,271,210v,1,-1,1,-1,2c270,213,271,214,270,215v,2,,5,-1,7c268,223,269,225,268,226v,1,1,2,,3c268,231,267,232,268,233v-1,1,-2,2,-1,3c265,240,266,245,265,250v,1,,1,,2c266,253,265,254,266,254v,3,-1,7,1,11c266,268,268,272,268,275v,1,1,2,1,3c270,278,270,279,270,279v,2,1,3,2,3c273,281,272,282,272,281v-1,-1,-1,-1,-1,-2c271,278,271,277,270,276v1,-2,-1,-4,-1,-6c268,266,270,262,268,257v1,-1,-1,-5,1,-6c268,249,269,248,268,247v1,-1,2,-2,,-4c270,239,269,234,271,230v-1,-3,1,-4,,-7c272,222,272,222,272,221v,,1,-1,1,-1c274,219,273,217,274,217v1,-10,5,-18,4,-29c280,186,279,181,281,178v,-1,-1,-2,,-3c281,174,280,173,281,172v-1,-1,-1,-2,-1,-3c281,168,279,167,280,166v-1,-6,-2,-12,-5,-18c276,146,276,149,277,150v1,1,1,2,2,3c280,157,281,160,282,164v-1,2,1,4,,6c283,172,282,174,283,176v-1,2,,4,-1,6c281,183,282,186,280,187v1,2,1,3,,4c280,192,281,194,280,195v1,3,-1,5,-1,8c279,204,279,206,279,207v,1,-2,2,-1,4c277,213,277,215,277,218v-1,2,-3,4,-2,6c274,226,274,228,273,230v,5,-2,8,-1,13c272,245,271,247,272,249v-1,1,-1,2,,4c270,253,271,255,271,256v,1,,2,,3c273,261,270,261,272,263v,2,1,4,,6c272,270,273,271,273,272v1,1,-1,1,,2c275,279,276,280,278,286v2,-1,1,-3,2,-5c281,280,281,279,281,277v2,-1,2,-2,2,-3c285,273,285,271,286,270v1,-1,2,-3,3,-4c291,264,292,261,295,259v1,2,-2,3,-2,6c290,266,292,269,289,270v,2,-2,4,-2,6c287,277,286,278,285,279v1,1,,2,,2c286,284,284,285,285,287v2,5,6,3,7,8c291,295,291,296,290,296v-1,-1,-2,,-2,-1c286,295,284,295,283,294v-2,2,-2,-2,-3,-2c278,292,276,291,274,290v-1,1,-1,1,-1,c271,291,270,290,268,291v-1,-1,-4,1,-5,c260,292,258,295,255,292v,-2,2,-1,3,-2c259,290,260,289,261,289v,,-1,-2,,-2c263,286,264,287,266,286v-1,,-2,-1,-3,c262,285,261,285,259,286v-1,-1,-4,2,-6,-1c256,283,258,284,260,283v-1,-1,-3,,-5,-1c252,283,251,281,249,283v-2,,-5,,-7,1c240,283,237,286,236,283v2,,2,-1,2,-2c239,281,240,280,240,281v2,-1,4,-1,5,-1c249,279,252,280,255,280v,-2,-2,-1,-3,-2c251,278,250,278,249,278v-1,-2,-3,-1,-5,-2c243,277,243,276,243,276v-1,-1,-2,,-2,c240,276,239,275,239,275v-2,-1,-4,,-5,-2c231,273,229,273,226,273v,-2,-2,1,-2,-1c223,272,222,272,222,271v-2,,-3,,-5,-1c215,271,215,269,213,270v-1,,-2,-1,-3,-1c209,268,207,269,206,268v-1,,-2,,-2,c203,267,203,268,202,267v-3,,-6,,-9,-1c192,266,191,266,189,265v-1,,-2,,-4,c184,264,183,265,182,263v-1,1,-2,,-4,c178,263,177,262,177,262v-1,,-2,,-2,c174,262,173,261,171,261v-1,,-2,,-3,-1c167,259,165,260,165,259v-2,-1,-3,,-4,-1c160,257,159,257,158,256v-5,-1,-9,-4,-13,-5c142,250,141,247,138,247v-1,-2,-4,-2,-6,-4c128,243,124,241,120,239v-3,,-4,-2,-7,-3c112,235,110,235,108,233v-1,-1,-3,-1,-4,-2c103,232,103,230,102,231v-1,-1,-2,,-3,-1c98,228,102,230,102,230v-1,-1,-1,-2,-3,-3c99,225,97,227,97,226v-3,-1,-5,-1,-7,-2c89,223,90,223,90,223v1,,2,,2,1c94,223,94,224,95,225v3,-1,5,,7,c107,226,111,225,116,226v4,,9,1,14,c132,227,135,225,137,226v2,,4,,6,1c144,226,144,227,145,226v,,,-1,1,c146,226,147,226,148,226v,,1,-1,1,-1c150,226,154,226,156,226v3,1,7,1,11,1c170,229,174,228,178,229v2,,4,,5,1c185,229,186,232,189,231v1,1,3,,5,2c196,232,197,233,199,233v2,2,5,2,7,4c208,235,209,238,211,237v,,-1,,-1,-1c210,236,209,236,209,235v-1,-1,-2,,-2,-2c205,233,203,231,201,231v-1,-1,-3,-1,-5,-2c195,229,194,228,194,228v-1,-1,-3,,-3,-1c189,227,187,225,185,226v-1,-2,-4,-1,-5,-2c176,224,172,223,169,222v-4,,-7,-1,-10,-1c156,221,152,221,149,220v-2,1,-3,-1,-5,1c143,220,141,221,139,221v-1,-1,-3,-1,-4,-1c133,219,131,221,130,219v-4,2,-6,1,-10,2c117,221,114,221,111,222v-4,,-6,-1,-10,c99,221,95,223,92,222v-3,,-6,-1,-9,c80,221,77,221,74,220v-1,1,-3,,-5,c69,219,67,221,66,219v-4,1,-6,-1,-9,-1c57,216,58,216,59,217v1,,2,,2,1c64,217,65,219,68,218v3,1,8,,11,1c84,218,87,220,92,219v3,2,8,-1,12,1c106,218,107,220,110,218v2,,3,,5,c117,218,119,218,121,218v,1,2,-1,3,c124,218,125,217,125,217v2,1,4,,5,c132,217,134,218,136,218v3,,6,,10,-1c148,218,151,217,153,218v3,,5,,8,c163,219,166,218,168,219v3,,5,1,8,2c178,220,180,222,183,221v2,2,4,2,7,3c191,225,192,224,193,225v1,,2,2,4,c197,227,199,226,200,227v1,,2,2,3,1c204,228,202,227,202,227v-1,,-1,,-2,c199,225,198,224,197,225v-1,-2,-2,-3,-4,-2c193,221,191,222,190,221v-4,-2,-9,-3,-14,-5c174,217,172,216,170,215v-1,,-2,1,-3,c166,214,165,216,164,215v-4,,-7,-2,-12,c151,214,149,214,146,214v-1,-1,-4,1,-6,c138,214,136,215,134,214v-2,,-4,2,-6,1c124,215,119,216,115,216v-1,-1,-2,,-3,c111,215,110,217,109,217v-2,-1,-4,,-6,1c101,216,98,219,96,218v-2,,-4,,-6,c89,217,86,218,84,218v-2,,-3,-1,-5,c78,217,78,217,77,217v-1,,-1,-1,-2,-1c74,217,73,215,72,216v-2,-1,-5,,-6,-3c70,213,73,215,77,215v2,-1,2,,4,-1c81,217,83,214,83,215v2,-1,2,1,3,c87,216,88,215,89,216v2,,4,-1,6,-1c97,215,99,215,101,215v4,-1,8,,12,-3c114,214,117,212,118,213v2,,3,,5,-1c123,213,124,212,125,213v1,-1,1,,2,-1c129,212,130,212,132,212v1,,4,1,4,-1c137,211,137,212,138,211v1,1,2,,2,1c143,211,146,212,149,211v2,-1,2,2,4,c153,212,155,210,156,212v2,-1,4,,7,-1c166,213,171,212,175,213v1,,-1,-1,-1,-1c173,212,172,212,172,211v-2,,-3,,-4,-1c166,210,165,211,164,209v-1,1,-1,,-2,c161,209,160,209,160,208v-3,,-5,-1,-8,-1c149,207,146,208,143,206v-1,2,-2,,-4,1c137,206,135,207,133,207v-2,-1,-4,,-6,-1c124,208,122,207,120,208v-3,-1,-5,-1,-8,-1c110,207,108,207,106,206v-3,1,-5,,-7,2c97,206,95,208,94,207v-1,,-3,-1,-4,c87,206,84,207,81,207v-2,,-3,,-5,c75,205,73,207,72,206v-3,,-5,-2,-8,-1c62,204,61,204,59,203v,-2,-2,,-3,-1c54,202,53,200,52,200v-2,,-3,-1,-4,-1c47,198,46,199,46,198v-1,-1,-2,-1,-2,-1c42,196,41,196,40,195v-2,-2,-6,-2,-6,-5c35,190,36,190,36,192v2,-1,2,,3,1c41,193,42,194,44,195v3,1,6,4,10,4c55,200,57,201,59,201v1,,2,,2,1c62,202,64,201,64,203v2,-1,3,1,6,c71,204,73,203,74,204v3,,4,1,6,c82,204,84,204,86,204v2,,4,-1,6,c94,204,95,204,97,204v4,1,8,-1,12,c110,203,111,205,112,204v,1,2,-1,3,c116,204,118,204,120,205v3,-2,6,,9,-2c132,205,136,204,139,205v4,-1,7,-1,11,-1c151,205,153,204,155,204v1,1,3,1,4,1c160,206,163,205,164,206v1,2,3,1,4,1c172,209,176,211,180,211v4,2,8,4,12,5c190,214,189,212,188,212v-1,1,-2,-2,-3,-1c185,211,184,211,183,210v-1,,-1,-2,-2,-1c180,208,179,209,179,208v-2,,-3,-1,-5,-2c173,207,173,205,172,206v-1,-1,-2,,-3,c169,205,168,205,167,205v-1,,-1,-1,-2,c162,203,158,203,155,203v-3,-1,-6,-1,-10,-2c143,202,142,200,140,202v-1,-2,-3,,-5,-1c132,201,129,201,125,201v-3,,-7,1,-10,-1c108,203,103,201,96,202v-3,-1,-6,-1,-10,-1c83,201,80,201,77,200v-1,1,-2,-1,-4,c72,200,70,202,70,200v10,-3,20,-5,30,-8c103,193,106,191,108,192v3,-2,4,,7,-1c116,192,119,190,120,191v4,-1,7,1,11,c133,192,134,191,136,192v2,-1,4,1,5,c143,192,144,194,146,193v2,2,4,,5,2c153,193,154,196,156,195v1,1,2,,3,c159,195,160,196,161,195v1,1,3,1,4,2c166,197,167,199,168,197v1,1,1,2,2,2c171,198,171,200,173,200v,,1,1,2,c176,201,178,202,179,202v2,-1,-1,-1,-1,-2c177,200,177,198,177,198v-2,-1,-4,-1,-5,-2c170,196,169,195,167,194v-1,,-3,,-4,-1c161,192,159,193,158,192v-1,1,-2,-2,-3,-1c154,191,154,190,153,190v-3,-1,-7,,-10,-2c139,189,136,188,133,187v-4,,-7,,-11,c119,186,115,187,112,187v-4,,-7,1,-11,c101,188,99,187,98,188v-2,-1,-4,1,-5,c91,188,89,189,87,188v-5,2,-9,2,-13,2c72,190,69,192,67,191v-1,,-2,,-2,-1c63,191,62,191,62,190v-3,1,-4,1,-6,c53,192,52,188,50,190v-2,-2,-5,,-6,-2c42,188,40,188,38,187v,-1,1,-2,1,-1c40,186,41,186,41,187v2,-2,2,1,4,c48,187,50,188,53,188v2,,3,,4,c59,189,60,187,62,188v3,,5,1,8,c73,188,76,187,79,187v1,,3,,4,-1c85,187,86,185,86,186v3,-1,6,,9,-1c98,185,101,184,104,184v1,1,3,,4,-1c109,185,111,184,113,183v1,1,3,,4,1c118,184,119,183,120,184v4,-1,6,,9,c131,184,131,185,133,185v1,,2,,4,1c140,185,142,186,145,186v1,1,3,,4,1c150,187,152,187,153,188v,-1,1,,2,c155,189,156,188,156,189v2,,3,,4,c161,190,163,189,164,191v1,,2,,3,c166,189,164,189,162,188v-3,,-4,-2,-7,-1c154,186,153,187,153,186v,,-1,-1,-2,c150,185,149,186,148,185v-1,1,-2,-2,-3,c144,183,143,184,142,183v-6,1,-10,-1,-15,-1c124,182,122,182,119,182v-2,,-4,-2,-8,1c109,181,105,182,102,181v-1,1,-3,,-5,2c96,182,93,182,91,182v-2,,-5,2,-6,c82,184,81,181,78,184v-2,-2,-5,,-6,-1c70,183,68,184,66,184v-2,2,-1,-1,-3,c62,183,62,184,61,183v-4,1,-7,-1,-10,c49,181,47,183,46,182v-2,,-4,-1,-6,c37,181,34,182,31,180v-2,,-3,-1,-5,-1c25,177,22,179,21,176v2,-1,2,2,3,1c25,177,26,177,27,178v2,-1,3,1,5,c34,179,36,179,38,179v2,,3,1,5,1c46,181,50,180,53,181v1,-1,2,-1,3,c57,181,58,181,59,181v2,,3,,5,1c68,181,72,181,76,180v4,,7,1,11,-1c89,180,91,179,93,180v2,-1,4,,7,-2c103,180,107,178,111,179v2,-1,4,,7,-1c120,179,122,179,124,179v2,1,4,,6,1c133,179,134,181,136,180v1,1,3,,3,1c141,179,141,182,143,181v1,1,4,,5,1c150,183,152,183,155,183v1,,1,1,3,1c158,185,160,184,160,185v1,-1,,-1,-1,-1c159,183,158,184,157,183v-1,-1,-3,-1,-4,-2c152,181,151,181,151,180v-1,,-1,-1,-2,c147,180,146,179,145,178v-3,-1,-7,,-9,-2c134,176,133,176,131,175v-1,1,-3,1,-4,c124,175,121,175,118,175v-4,,-6,-1,-10,-1c107,173,105,175,104,174v-2,,-4,,-5,c96,174,93,174,90,173v-4,1,-7,,-10,1c77,172,74,173,71,172v-3,-1,-6,,-9,-1c60,171,58,171,57,170v-2,1,-3,,-5,c46,169,40,168,35,166v-4,,-6,-2,-9,-2c25,163,23,163,22,162v-2,,-3,-2,-5,-1c16,159,14,159,12,158v-1,,-2,-1,-3,-1c8,157,8,155,7,155v-1,-2,1,,2,c10,155,11,156,12,156v1,2,3,1,5,3c18,160,20,159,21,160v2,,2,1,4,1c27,163,30,163,33,164v1,-1,1,1,2,c36,164,36,165,37,165v1,,1,1,2,c40,165,40,166,41,166v3,1,6,,8,2c51,167,52,167,53,168v2,,4,,5,c61,168,64,168,66,169v3,,6,1,9,1c76,169,77,171,79,170v1,,3,,4,1c88,170,92,171,97,171v2,1,5,,7,c106,171,108,172,111,171v2,1,4,1,7,1c119,171,120,173,121,172v1,1,2,-1,3,c127,171,129,174,131,173v1,,2,,3,c135,174,136,174,138,173v3,2,8,2,11,4c150,177,152,176,152,177v1,1,2,,2,1c154,179,155,178,156,178v1,1,3,3,5,2c161,179,160,179,159,179v,-1,-1,-1,-2,-1c156,176,155,177,154,175v-1,-1,-3,,-4,-1c149,173,147,174,146,173v-2,-2,-5,-3,-8,-3c137,170,136,169,135,169v-2,1,-2,-2,-4,-1c128,167,125,167,122,167v-1,-1,-1,-1,-3,-1c119,165,118,166,117,165v-2,,-3,-1,-5,-1c110,164,108,165,107,163v-6,1,-10,-1,-16,c89,163,86,163,83,163v-2,,-5,,-8,1c73,163,70,164,67,163v-3,1,-4,-1,-7,c57,163,54,164,52,163v-3,,-5,-1,-7,c44,161,43,163,42,162v-1,-1,-2,-1,-3,c39,160,37,161,37,161v-1,-1,-2,-1,-3,c32,158,29,160,27,157v-3,1,-4,-2,-7,-1c16,153,11,153,7,149v3,-1,4,2,5,2c14,151,15,153,17,152v1,3,4,1,5,2c24,154,25,156,27,156v,,1,,2,1c30,156,31,157,32,157v,1,2,,2,1c35,158,36,158,37,158v3,1,6,1,10,2c50,160,54,160,57,160v2,,4,1,6,1c64,161,66,160,68,161v3,,7,,11,-1c80,161,81,159,82,160v1,,1,,2,c86,160,88,160,89,161v2,-1,2,,4,-1c95,160,98,161,101,160v2,1,5,1,8,1c111,162,114,161,117,162v2,,4,2,7,2c126,164,129,164,131,165v2,,3,1,4,1c136,167,137,167,139,167v1,,2,1,4,1c144,169,145,169,146,169v2,1,4,2,7,3c151,170,150,169,148,168v-2,-1,-5,-2,-9,-2c137,164,134,164,132,163v-1,,-2,,-3,-1c129,162,128,163,127,162v-1,-1,-3,,-4,-1c120,161,118,160,114,161v-2,-2,-5,-1,-6,-3c102,158,97,158,91,156v-3,1,-7,1,-10,-1c80,157,79,155,78,155v-1,1,-1,,-2,1c74,155,72,155,71,155v-2,-1,-4,1,-5,-1c64,155,62,154,61,154v-4,-1,-7,-2,-11,-1c49,152,48,151,46,151v,,-1,-1,-2,c44,150,43,150,42,150v-1,-1,-2,,-3,-1c37,149,36,147,35,148v-2,-1,-3,-2,-4,-3c29,146,28,144,27,144v,-1,-2,,-2,-1c24,143,24,142,23,142v-1,-1,-2,,-4,-1c17,138,14,139,12,136v2,-1,4,2,6,3c19,139,20,141,21,140v1,,2,1,3,1c28,144,33,144,36,147v2,,3,,4,c41,147,42,148,43,148v2,1,5,1,7,2c52,150,54,151,57,151v2,1,4,1,6,1c64,152,66,153,67,152v,2,2,,3,1c73,152,75,154,77,153v5,,9,1,14,1c93,154,95,155,97,155v2,,4,1,6,c105,156,107,155,109,156v1,1,2,1,3,1c113,157,114,158,115,157v2,1,4,1,6,1c123,159,125,159,127,159v3,1,6,1,9,2c137,162,137,162,138,163v,,1,-1,1,-1c139,162,139,163,140,163v2,,3,,5,1c143,162,141,162,140,160v-1,,-1,-2,-2,-1c137,157,136,160,135,157v,,-2,1,-2,-1c132,156,131,157,130,155v-1,,-3,,-4,-2c122,153,119,152,116,150v-1,1,-2,,-3,c112,149,111,150,110,150v-2,,-3,-2,-5,-1c104,148,103,147,102,148v-2,,-2,-2,-3,-1c97,147,95,146,93,147v,-2,-2,,-3,-2c90,145,89,145,88,145v-2,,-4,,-6,-1c80,144,79,143,76,144v-1,-2,-4,,-5,-2c68,143,65,141,61,141v-3,,-6,,-9,-1c50,140,49,138,47,139v-2,,-3,-1,-4,-1c41,138,39,138,38,136v-1,,-2,,-3,1c35,136,34,135,33,136v-1,-2,-3,-1,-4,-3c28,134,27,133,27,132v-1,1,-1,,-2,c23,131,22,131,20,130v-2,,-3,-1,-4,-2c13,127,10,126,7,124v-1,,-2,-2,-3,-3c2,122,1,121,,118v1,,2,3,3,2c4,121,5,121,6,122v1,1,3,,3,2c11,124,12,125,13,125v1,,2,2,3,1c17,127,18,127,19,128v3,1,5,1,7,3c28,131,31,132,33,133v2,,4,2,7,2c42,136,45,135,47,137v2,-1,5,,7,1c59,138,64,139,69,139v,1,1,,2,c71,140,72,140,72,140v1,1,3,,4,1c79,140,81,141,83,142v1,-1,3,,4,c88,142,89,142,91,143v1,,2,1,3,1c95,144,95,143,96,143v,1,,1,1,1c97,144,97,143,98,144v1,,2,,3,c102,145,104,144,105,146v2,-1,4,1,7,c113,147,114,147,115,147v1,1,2,,2,1c117,148,118,149,119,148v1,1,2,,3,2c123,150,124,150,126,150v1,1,2,1,4,2c131,152,132,154,133,154v2,1,3,,4,2c139,155,140,158,141,157v-1,-3,-4,-3,-5,-5c133,152,132,150,130,149v-3,-2,-5,-3,-8,-4c121,144,119,144,118,143v-1,-1,-3,-1,-4,-1c113,141,111,141,109,141v-1,-2,-2,-1,-4,-2c103,140,103,137,101,139v-1,-2,-3,-2,-4,-1c96,136,94,137,92,136v,,-1,,-2,c90,136,90,135,90,135v-1,-1,-2,,-2,-1c87,135,85,134,84,133v-1,1,-1,-1,-2,c81,133,80,133,80,132v-2,,-3,-2,-4,-1c74,131,73,129,71,130v-1,-1,-2,-3,-4,-2c66,127,65,127,63,126v,,-1,,-2,c61,125,60,126,59,125v-1,,-2,-2,-4,-2c53,121,49,122,47,119v,,-1,,-2,c45,117,44,119,43,118v-1,-1,-2,-2,-4,-2c37,114,34,113,32,111v-3,-1,-5,-3,-8,-5c22,104,19,104,17,100v-3,,-5,-2,-7,-5c8,95,7,93,6,92,5,92,4,90,3,89v1,-2,2,1,2,2c6,90,7,91,7,92v1,,3,2,4,3c12,96,14,97,15,98v1,2,3,1,4,3c21,102,22,102,23,104v1,,2,1,3,2c26,105,27,106,28,107v3,1,5,3,8,5c39,113,42,115,45,115v1,1,3,2,4,3c51,119,52,119,54,120v1,,3,1,4,2c59,122,60,123,61,122v,,1,2,2,1c64,123,66,125,67,125v2,-1,3,2,5,1c73,128,75,127,77,128v1,2,3,,4,2c82,130,83,130,84,131v1,,2,-1,3,c87,132,89,130,89,133v2,-1,2,-1,3,c96,133,99,136,103,135v7,3,15,5,22,8c128,145,131,147,135,148v-1,-2,-3,-2,-4,-3c129,144,128,143,127,142v-3,-2,-6,-3,-8,-4c113,135,108,131,101,130v-1,-2,-3,-2,-4,-2c96,126,94,127,93,126v-3,-1,-6,-2,-9,-3c83,122,82,124,81,122v-1,1,-1,,-2,c78,120,76,121,75,120v-2,-1,-4,,-5,-2c69,117,68,117,66,116v-1,1,-1,-1,-2,-1c63,115,62,114,61,115v-1,-2,-2,-2,-3,-3c55,111,52,109,49,109v-2,-3,-6,-4,-8,-6c39,103,38,102,36,101v,-3,-3,-1,-3,-3c31,98,30,96,28,96,27,94,25,95,24,93v-1,,-2,-2,-4,-3c19,89,18,88,17,87,15,86,14,85,12,84,11,83,10,82,9,80,8,78,6,79,5,77,4,76,3,74,2,72v1,,1,1,2,2c7,77,9,79,12,82v1,2,3,1,5,3c18,86,19,87,21,88v3,2,6,5,9,6c31,95,33,96,34,97v2,,3,2,5,2c42,101,45,103,48,104v2,1,3,3,5,3c54,109,56,108,57,110v2,,3,1,5,2c63,112,65,113,67,114v1,,3,1,4,1c73,117,75,116,76,118v3,1,5,2,8,3c85,120,85,122,86,121v1,1,2,1,2,2c90,121,91,124,93,123v1,2,3,1,4,2c98,126,100,126,101,126v3,2,6,3,9,3c111,131,113,131,114,132v2,,3,3,4,2c120,135,121,136,123,137v1,,3,2,4,2c127,136,125,136,124,135v-1,,-1,-2,-2,-2c122,133,121,132,120,131v-3,-2,-8,-4,-11,-7c103,122,98,119,93,116v-2,-1,-4,-1,-6,-2c85,113,83,112,81,111v-2,-1,-3,-2,-5,-2c75,107,74,107,73,107v-1,1,-2,-1,-3,-1c67,104,63,103,59,101v-2,-1,-3,-2,-5,-3c53,98,52,97,51,97v-1,,-1,-3,-2,-2c45,93,41,90,37,89,36,87,34,87,32,85,31,84,29,83,27,82,24,80,20,76,17,74,15,72,14,71,12,69,10,69,9,65,7,65,6,61,2,58,2,54v2,,2,2,2,3c5,56,5,59,5,60v2,-1,2,2,3,2c8,63,9,64,10,64v1,2,3,4,5,5c16,70,17,72,19,72v3,4,7,5,10,8c30,81,32,82,34,84v1,,3,1,4,2c42,88,45,91,49,92v3,2,6,4,9,6c60,97,60,99,61,99v2,-1,2,2,3,1c65,101,67,101,69,103v2,-1,3,2,5,2c75,106,76,105,77,105v,1,1,1,2,1c83,110,88,110,91,113v1,,2,,2,c93,114,94,113,95,114v1,,1,1,3,1c98,117,100,115,100,117v1,,2,1,3,1c104,118,103,118,103,117v-1,,-1,-1,-2,c100,115,99,114,98,115v-2,-2,-5,-2,-6,-4c90,110,88,109,86,108v-1,-1,-3,,-3,-2c81,107,81,105,80,106v-1,-1,-2,-2,-2,-2c77,103,77,103,76,103v-1,-2,-3,-1,-4,-2c70,99,67,99,64,97,62,96,59,96,57,93v-2,,-3,-2,-4,-2c52,90,51,89,49,89,44,86,39,83,35,79,32,78,30,75,28,74,27,72,25,72,24,70v-1,,-2,-1,-3,-3c22,66,23,69,24,69v1,,2,1,2,2c29,72,30,74,32,75v4,4,8,4,11,8c46,83,47,86,49,86v2,2,4,2,6,4c59,92,63,94,67,95v,3,3,,3,2c71,97,72,98,73,99v2,,4,2,6,3c81,102,83,104,85,104v1,1,2,1,3,2c89,106,90,107,91,107v2,2,4,3,6,4c99,111,100,114,102,114v2,1,4,3,6,3c109,119,110,119,111,120v1,-1,1,2,3,1c114,121,113,121,113,119v-1,1,-1,,-2,-1c110,119,109,116,108,116v-1,-2,-2,-2,-4,-2c103,113,103,112,101,112v-2,-3,-4,-3,-6,-4c93,105,90,105,88,103,81,100,75,96,68,93,65,91,61,89,58,88,56,87,55,86,53,85v-2,,-3,-3,-5,-3c47,81,45,79,43,79,42,77,40,77,39,75v-2,,-3,-2,-5,-3c33,71,31,70,30,69,27,65,23,65,21,61,19,60,18,58,16,57,15,55,13,55,12,52v2,,2,1,3,2c16,54,17,55,17,56v1,,2,2,3,2c21,58,21,59,22,60v3,1,6,6,9,7c35,70,38,72,41,74v2,1,3,3,5,4c48,78,49,80,51,80v1,2,4,2,5,4c57,83,58,85,59,85v1,,2,1,2,1c65,88,68,90,71,91v1,2,2,1,3,2c75,94,76,93,76,94v2,,4,2,5,3c85,97,88,101,92,101,85,97,79,93,73,89v-1,-1,-2,,-3,-1c69,87,69,86,67,87v,-2,-1,-1,-2,-2c64,84,64,84,63,84,61,83,60,82,58,81,57,80,56,80,56,80v-1,,-2,-3,-3,-2c50,75,47,74,44,71v-1,,-1,-2,-2,-2c41,68,40,69,39,68,38,67,37,64,35,64,34,62,32,61,31,60v-2,,-3,-4,-5,-4c26,54,25,55,24,53v-1,,-1,-2,-2,-1c22,50,21,51,20,49v-1,,-1,-2,-2,-2c18,44,16,43,14,41v2,-1,2,3,4,3c18,46,20,46,21,48v1,2,3,2,4,4c27,53,28,56,30,56v1,2,3,2,4,4c35,61,35,61,36,62v1,,1,2,2,2c41,67,45,69,48,71v3,1,6,5,9,6c58,79,60,79,62,80v1,1,3,2,5,3c70,84,73,86,76,88v2,1,4,1,5,3c83,91,84,93,86,93v1,3,3,2,4,4c92,98,93,100,95,100,94,97,92,97,91,95v-1,1,-1,-3,-2,-1c88,92,87,92,87,91,86,90,84,90,83,89,82,87,80,86,78,84,77,83,75,82,73,81,72,80,70,78,68,78,67,76,65,76,63,75,62,73,61,73,60,73v,-1,-1,-2,-2,-2c56,70,55,68,53,68,50,65,46,64,43,61v-2,,-3,-3,-5,-3c37,56,35,55,33,53,30,50,27,48,24,45,23,43,21,42,20,40v-2,1,-1,-3,-3,-2c16,38,16,36,15,36,12,33,9,30,6,25v2,-1,3,3,4,4c12,28,12,31,14,32v2,2,4,4,6,7c22,39,23,41,24,42v1,,2,2,3,2c29,48,32,48,34,51v3,1,4,4,7,5c43,59,46,59,48,62v3,,5,4,8,4c57,67,58,68,60,69v1,1,2,2,3,1c65,69,62,70,62,69v-1,,-1,-1,-2,-1c59,66,57,66,56,65,55,63,53,63,52,61v-2,,-3,-3,-4,-3c42,53,37,51,32,44,31,43,30,43,29,42v-2,,-2,-3,-3,-2c25,38,24,38,23,37v,-1,,-1,-1,-1c22,35,21,35,20,34,18,31,16,31,15,27v-3,,-3,-5,-6,-6c9,19,11,21,11,21v1,1,1,2,2,3c14,23,14,27,15,26v1,1,1,1,2,2c20,30,22,33,25,36v5,4,10,10,16,13c44,52,46,54,49,56v2,1,3,1,4,4c55,60,56,61,57,63v2,-1,3,2,5,2c63,66,64,68,66,68v1,1,1,2,2,1c69,70,69,71,70,71v2,1,3,2,4,3c75,74,74,71,73,72v,-1,-1,-2,-2,-2c70,68,69,67,68,65,66,62,63,60,61,57,58,54,56,50,54,48,51,45,49,43,47,40,45,38,43,37,42,35v-2,,-2,-3,-3,-2c38,32,37,32,37,30,33,27,30,24,27,21v,,,-1,,-1c28,20,28,20,28,21v1,,2,1,2,2c32,23,33,25,34,26v3,3,6,4,9,8c44,33,44,36,45,36v,1,1,,2,2c48,38,49,41,51,41v2,3,5,5,7,9c61,53,63,55,66,59v1,1,3,2,4,5c72,64,72,67,74,68v2,3,5,7,7,9c84,79,86,83,89,84v1,4,3,5,5,7xm65,72v,,1,1,1,c66,72,65,70,64,71v,1,1,1,1,1xm76,78v-1,1,-1,,-1,-1c74,78,72,75,72,77v1,-1,3,4,4,1xm102,94v,1,-1,2,-2,1c102,96,102,100,104,100v-2,-4,-1,-7,-3,-12c103,88,100,85,101,87v,3,,4,1,7xm102,105v-1,-1,-2,-2,-3,-2c100,104,100,105,102,105xm156,119v2,2,-1,4,1,4c157,122,157,120,158,120v-2,-2,1,-4,-1,-4c157,117,157,119,156,119xm156,128v,1,-1,4,1,4c156,130,156,129,157,127v-1,-1,1,-3,-1,-3c156,125,156,127,156,128xm145,133v,,1,-3,-1,-2c145,132,143,134,145,133xm136,143v-1,-2,1,-4,-2,-4c134,140,134,143,136,143xm146,143v,-1,,-4,-1,-2c145,142,145,143,146,143xm156,142v,-1,,-4,-1,-2c156,141,155,142,156,142xm89,199v3,,6,,9,c100,200,103,198,106,199v3,-1,6,,9,-1c121,199,127,199,134,197v2,2,6,1,9,2c146,198,149,199,152,199v2,1,3,,5,1c158,200,160,201,161,201v2,,3,,4,1c166,202,167,203,168,202v,,3,1,2,-1c168,201,166,200,164,199v-2,1,-3,-1,-4,c159,198,157,199,156,198v-1,,-2,,-2,-1c153,198,152,197,151,198v-1,-1,-2,-2,-4,-1c145,195,142,195,140,195v-1,,-2,,-2,-1c137,195,136,195,135,195v-1,-1,-3,,-4,-1c128,194,125,194,122,194v-3,-1,-6,1,-9,c110,195,107,194,104,195v-1,,-3,,-4,c98,195,96,196,95,195v-3,2,-5,2,-8,2c85,200,82,197,81,200v3,-2,5,,8,-1xm263,135v,3,,7,1,10c263,146,265,149,264,150v,2,1,4,,5c264,157,265,159,264,160v2,2,-1,3,1,5c264,166,265,168,264,170v1,1,,3,,4c263,175,264,176,264,177v,1,-1,1,-1,2c262,179,264,181,263,181v,1,,2,,2c262,187,261,190,261,193v-2,2,-1,6,-3,9c259,203,258,203,258,204v,1,,1,,2c258,208,257,209,257,211v-1,2,-1,6,-2,8c255,221,255,223,254,224v2,2,-1,3,1,5c254,232,254,235,254,239v,1,-1,3,,4c253,245,254,247,254,249v1,1,,1,-1,2c254,252,255,253,254,253v,2,,4,1,6c254,260,255,262,256,264v-1,,1,1,,1c255,266,257,267,257,268v2,,,-2,,-3c257,264,258,263,257,262v,-2,,-5,-1,-7c257,254,256,252,257,251v-1,-2,1,-3,,-5c258,243,256,240,258,237v,-3,1,-6,,-9c259,226,259,222,261,220v-1,-2,,-3,1,-4c261,215,262,214,262,214v,-1,,-2,,-2c263,210,262,208,263,208v,-1,,-2,,-3c264,205,264,204,264,203v,-1,,-3,1,-4c266,198,265,196,266,195v-1,-1,,-2,,-3c265,191,266,191,266,190v1,-1,,-3,1,-4c266,182,267,180,267,177v,-3,1,-5,1,-9c267,166,268,163,267,160v,-3,,-6,-1,-9c265,149,267,148,266,146v,-1,-1,-3,,-4c265,139,266,136,264,133v,-2,1,-3,,-5c265,127,263,125,264,124v-2,-2,-1,-3,-2,-5c262,118,262,115,260,115v2,7,3,14,3,20xm267,138v-1,1,1,3,,3c268,143,268,144,267,145v1,2,1,3,1,4c269,155,269,160,271,166v-1,2,-1,4,,6c270,174,269,176,270,178v-1,2,,4,-1,6c268,186,270,188,268,190v2,1,,2,,3c267,193,269,195,268,196v,2,-1,4,-1,6c265,202,268,204,266,204v,1,1,1,,2c265,206,266,207,265,207v,2,,4,,6c263,214,265,215,264,216v,1,-1,2,-1,3c264,221,262,223,262,225v-1,,1,2,,2c263,229,260,229,262,231v-2,1,-1,4,-2,6c260,241,260,245,260,249v,2,-1,4,,6c259,257,261,260,259,262v1,1,1,2,2,4c261,267,260,268,261,269v1,3,1,7,4,7c264,274,265,273,264,271v1,-1,-1,-3,,-4c263,265,263,264,263,262v1,-1,-1,-3,,-4c264,256,261,254,263,253v,-1,-1,-3,,-4c261,245,264,243,263,239v1,-2,,-5,2,-7c265,230,265,229,265,227v1,-1,1,-3,1,-4c265,221,268,221,267,219v,-1,,-2,,-2c267,216,268,215,267,214v2,-1,1,-2,1,-4c269,209,269,207,270,206v-1,-3,,-6,1,-8c270,196,272,195,271,194v,-2,,-4,1,-5c272,186,271,183,272,180v-1,-2,,-3,1,-4c273,174,272,173,272,171v,-3,,-6,,-9c271,161,272,160,272,158v-1,-2,-1,-3,,-5c271,150,271,147,270,144v-1,-2,,-3,-2,-5c267,137,268,134,266,134v1,2,,2,1,4xm103,229v2,1,4,2,6,2c110,232,112,230,112,231v1,,3,1,3,c114,231,114,230,113,230v2,-1,3,,5,1c119,231,121,231,123,232v3,-1,7,,10,c135,232,136,233,138,232v1,1,3,,3,1c142,234,143,232,144,233v1,1,4,-1,5,c151,233,153,233,154,233v1,1,2,-1,3,c158,233,159,233,160,233v1,,3,,6,-1c167,233,170,233,172,233v2,1,5,1,7,1c180,235,181,235,183,235v1,1,3,,3,2c188,235,189,236,190,236v2,,3,-1,4,1c195,237,196,237,197,237v1,1,2,1,3,1c201,236,197,236,195,236v,-2,-2,,-2,-2c191,235,191,233,189,234v-2,-1,-4,-1,-6,-1c182,232,181,232,179,232v,,-1,,-2,c177,232,177,231,176,232v-2,-2,-4,-1,-6,-2c169,230,168,230,166,230v-1,,-2,-2,-3,-1c161,229,158,229,156,229v,-1,-2,,-3,-1c152,228,150,229,149,228v-3,2,-5,,-9,1c134,227,127,229,120,228v-2,1,-3,,-4,c115,228,114,227,113,227v-1,1,-2,1,-2,c107,227,104,227,100,226v1,2,3,1,3,3xm261,160v-2,1,,3,-2,4c260,166,258,167,259,169v-1,1,,3,-2,4c258,175,257,177,256,179v1,1,,1,,2c256,182,257,183,255,184v1,1,1,2,,2c254,187,255,188,254,189v,5,-1,9,-2,13c252,204,252,205,252,207v-1,1,-1,3,-2,4c251,216,248,220,249,225v-2,2,-1,6,-2,8c247,235,247,236,247,238v,1,-1,2,,4c246,243,248,246,247,247v,,,1,1,2c248,250,248,251,248,252v,1,1,3,1,4c249,258,250,260,249,261v2,2,1,7,4,7c253,269,254,269,254,268v,,-1,,-1,-1c253,265,253,261,251,259v1,-2,,-4,,-6c251,253,251,252,251,252v-1,-1,,-1,-1,-2c251,249,251,248,250,247v2,-4,,-9,2,-12c250,230,252,228,251,224v2,-1,1,-4,2,-5c253,217,254,216,254,214v1,-2,,-4,1,-5c255,207,256,205,256,203v,-1,1,-1,,-2c256,200,257,200,256,198v2,-1,1,-3,2,-5c258,189,260,187,260,183v,-1,,-2,,-2c262,180,260,179,261,178v1,-2,,-4,1,-5c263,169,261,165,263,162v-1,-2,,-3,,-5c263,156,262,154,263,154v-1,-1,1,-3,-1,-2c262,155,260,157,261,160xm125,239v,-1,-1,-2,,-3c126,238,128,239,129,240v2,,3,1,4,1c134,242,136,241,137,242v2,,3,,4,1c143,241,144,244,146,243v1,1,2,2,4,1c150,245,151,244,152,244v1,1,1,1,2,1c156,245,157,245,158,246v2,,4,-1,5,1c166,246,167,248,170,247v2,1,5,2,7,2c179,250,182,249,184,250v3,1,5,2,8,1c195,253,199,252,202,254v3,-1,6,1,9,1c212,256,214,255,215,256v1,,2,1,3,c218,257,219,256,220,257v2,1,6,1,8,3c230,260,231,261,232,261v2,,3,3,5,2c236,261,235,261,234,260v-1,,-1,-1,-2,-1c231,259,231,259,230,258v-3,,-5,-2,-8,-2c222,254,220,254,220,253v-3,,-5,-1,-7,-1c212,250,211,251,210,250v,,-1,-1,-1,-1c208,250,207,249,207,249v-2,,-4,,-5,-1c201,249,201,247,200,248v-2,1,-2,-1,-3,c196,246,193,247,192,246v-1,,-1,,-2,c190,245,188,246,188,246v-1,-2,-3,,-4,-1c181,245,178,244,175,245v-1,-1,-2,-1,-3,-1c170,245,169,242,167,243v-1,1,-1,,-1,c165,242,164,243,163,243v-1,-1,-3,,-4,-1c157,241,156,242,155,242v-2,-1,-3,-1,-5,c148,240,145,241,142,240v-1,-1,-3,,-4,-1c137,239,136,238,134,238v-2,-1,-5,-2,-8,-2c125,235,124,235,123,234v-3,1,-5,-1,-9,c114,234,114,233,114,234v3,2,7,4,11,5xm143,238v4,,6,1,10,1c154,240,155,239,155,239v2,,2,1,3,c159,239,159,239,159,240v2,,3,-1,4,c166,241,170,241,174,242v1,-1,2,,4,-1c179,242,181,241,183,242v1,,2,,4,1c188,243,190,243,191,244v2,-1,3,,4,c196,246,198,244,200,245v3,,5,2,8,1c210,248,212,248,214,248v,1,2,,2,1c217,250,218,250,219,250v1,2,2,1,3,2c222,251,222,252,223,253v,,1,-1,1,c225,253,226,253,227,254v1,,3,2,3,c229,254,228,253,228,252v-1,,-2,1,-2,-1c224,251,223,250,221,250v-2,-3,-5,-3,-7,-5c212,245,211,246,210,244v-2,,-3,-1,-4,-1c205,243,204,243,203,242v-2,-1,-3,-1,-4,-1c196,240,194,239,191,239v,,,,-1,c190,239,190,239,190,239v-1,,-2,,-2,c187,239,186,238,186,238v-1,,-2,,-3,1c182,238,181,237,179,238v-1,-2,-3,,-3,-1c175,237,174,235,173,237v-1,-2,-3,-1,-5,-1c166,236,164,235,162,236v-2,-1,-5,,-8,-1c152,235,149,236,147,236v-2,,-3,-1,-4,c142,236,141,235,139,236v-1,-1,-2,-1,-4,-1c135,235,132,234,132,235v,,1,1,1,c136,237,140,237,143,238xm144,249v2,,3,,4,1c151,251,153,252,155,253v1,,2,1,3,2c159,254,160,254,160,255v1,,2,,2,1c165,256,167,257,170,258v1,,2,,3,1c175,258,176,259,177,260v3,,5,2,8,1c190,263,195,264,201,264v1,1,4,1,5,2c208,266,209,265,210,266v1,1,2,,3,1c218,267,222,270,226,269v2,2,5,,7,1c235,271,237,271,239,272v2,-1,2,1,3,1c243,273,244,273,245,274v1,1,2,,3,c249,274,250,275,250,275v1,,1,,1,-1c249,274,248,272,246,271v-2,,-3,-2,-5,-3c238,267,236,265,233,265v-1,-1,-2,-1,-4,-1c228,262,226,263,225,261v-1,1,-1,,-2,c222,260,221,262,221,260v-3,1,-4,,-6,-1c215,258,213,259,213,258v-2,2,-2,-2,-3,c208,257,206,257,204,257v-1,,-1,-1,-2,c202,256,200,257,200,256v-3,1,-4,-2,-6,-1c191,254,187,254,184,253v-4,,-7,-2,-11,-2c172,250,169,251,168,250v-2,,-4,,-6,-1c161,248,159,249,157,248v-2,-1,-4,1,-5,-1c150,247,148,247,146,246v-1,1,-1,-1,-3,c143,245,141,245,141,246v1,1,3,1,3,3xm207,240v,1,3,1,2,c207,241,206,238,204,239v1,2,2,,3,1xm248,269v1,,1,2,2,1c249,268,247,268,246,267v,2,1,1,2,2xm259,272v-1,-1,-1,-2,-2,-2c257,271,257,273,259,272xe" fillcolor="#dbdbdb [1302]" stroked="f">
                   <v:path arrowok="t" o:connecttype="custom" o:connectlocs="229008,94875;327154,271538;307524,85060;376227,196292;415485,405671;435114,255180;464558,209378;497274,173391;526717,189749;546347,284624;601963,170120;621592,278081;654307,258451;592148,516903;598691,569247;664122,422028;716467,212650;687023,523446;673937,624864;772083,304253;745910,543075;723010,758997;791712,480916;785169,575791;758997,808070;824427,526717;844057,516903;870229,830970;889858,814613;772083,925845;333697,752454;363141,726281;477644,700109;523446,680480;454744,670665;549618,644493;369684,598691;124318,585605;71974,529989;441658,552890;428571,539804;219193,497274;88332,431843;425300,487459;160305,386041;6543,235551;88332,268266;114504,258451;65431,189749;202835,261723;104689,143948;229008,209378;507088,458015;860414,592148;870229,477644;860414,781897;621592,772083;811341,824427;579062,814613;408942,781897;503817,768811;654307,837514" o:connectangles="0,0,0,0,0,0,0,0,0,0,0,0,0,0,0,0,0,0,0,0,0,0,0,0,0,0,0,0,0,0,0,0,0,0,0,0,0,0,0,0,0,0,0,0,0,0,0,0,0,0,0,0,0,0,0,0,0,0,0,0,0,0"/>
                   <o:lock v:ext="edit" verticies="t"/>
                 </v:shape>
-                <v:rect id="Rectangle_x0020_29" o:spid="_x0000_s1035" style="position:absolute;width:1243584;height:1243584;visibility:visible;mso-wrap-style:square;v-text-anchor:middle" o:gfxdata="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" filled="f" stroked="f" strokeweight="1pt"/>
+                <v:rect id="Rectangle 29" o:spid="_x0000_s1035" style="position:absolute;width:12435;height:12435;visibility:visible;mso-wrap-style:square;v-text-anchor:middle" o:gfxdata="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" filled="f" stroked="f" strokeweight="1pt"/>
               </v:group>
-              <v:shapetype id="_x0000_t202" coordsize="21600,21600" o:spt="202" path="m0,0l0,21600,21600,21600,21600,0xe">
+              <v:shapetype id="_x0000_t202" coordsize="21600,21600" o:spt="202" path="m,l,21600r21600,l21600,xe">
                 <v:stroke joinstyle="miter"/>
                 <v:path gradientshapeok="t" o:connecttype="rect"/>
               </v:shapetype>
-              <v:shape id="Text_x0020_Box_x0020_30" o:spid="_x0000_s1036" type="#_x0000_t202" style="position:absolute;left:199943;top:133296;width:1009650;height:610870;visibility:visible;mso-wrap-style:square;v-text-anchor:top" o:gfxdata="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" filled="f" stroked="f" strokeweight=".5pt">
+              <v:shape id="Text Box 30" o:spid="_x0000_s1036" type="#_x0000_t202" style="position:absolute;left:1999;top:1332;width:10096;height:6109;visibility:visible;mso-wrap-style:square;v-text-anchor:top" o:gfxdata="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" filled="f" stroked="f" strokeweight=".5pt">
                 <v:textbox style="mso-fit-shape-to-text:t" inset="0,0,0,0">
                   <w:txbxContent>
                     <w:p>
@@ -20654,7 +21431,7 @@
                           <w:sz w:val="78"/>
                           <w:szCs w:val="78"/>
                         </w:rPr>
-                        <w:t>1</w:t>
+                        <w:t>16</w:t>
                       </w:r>
                       <w:r>
                         <w:rPr>
@@ -20687,7 +21464,7 @@
 </file>
 
 <file path=word/footnotes.xml><?xml version="1.0" encoding="utf-8"?>
-<w:footnotes xmlns:wpc="http://schemas.microsoft.com/office/word/2010/wordprocessingCanvas" xmlns:mo="http://schemas.microsoft.com/office/mac/office/2008/main" xmlns:mc="http://schemas.openxmlformats.org/markup-compatibility/2006" xmlns:mv="urn:schemas-microsoft-com:mac:vml" xmlns:o="urn:schemas-microsoft-com:office:office" xmlns:r="http://schemas.openxmlformats.org/officeDocument/2006/relationships" xmlns:m="http://schemas.openxmlformats.org/officeDocument/2006/math" xmlns:v="urn:schemas-microsoft-com:vml" xmlns:wp14="http://schemas.microsoft.com/office/word/2010/wordprocessingDrawing" xmlns:wp="http://schemas.openxmlformats.org/drawingml/2006/wordprocessingDrawing" xmlns:w10="urn:schemas-microsoft-com:office:word" xmlns:w="http://schemas.openxmlformats.org/wordprocessingml/2006/main" xmlns:w14="http://schemas.microsoft.com/office/word/2010/wordml" xmlns:w15="http://schemas.microsoft.com/office/word/2012/wordml" xmlns:wpg="http://schemas.microsoft.com/office/word/2010/wordprocessingGroup" xmlns:wpi="http://schemas.microsoft.com/office/word/2010/wordprocessingInk" xmlns:wne="http://schemas.microsoft.com/office/word/2006/wordml" xmlns:wps="http://schemas.microsoft.com/office/word/2010/wordprocessingShape" mc:Ignorable="w14 w15 wp14">
+<w:footnotes xmlns:wpc="http://schemas.microsoft.com/office/word/2010/wordprocessingCanvas" xmlns:mc="http://schemas.openxmlformats.org/markup-compatibility/2006" xmlns:o="urn:schemas-microsoft-com:office:office" xmlns:r="http://schemas.openxmlformats.org/officeDocument/2006/relationships" xmlns:m="http://schemas.openxmlformats.org/officeDocument/2006/math" xmlns:v="urn:schemas-microsoft-com:vml" xmlns:wp14="http://schemas.microsoft.com/office/word/2010/wordprocessingDrawing" xmlns:wp="http://schemas.openxmlformats.org/drawingml/2006/wordprocessingDrawing" xmlns:w10="urn:schemas-microsoft-com:office:word" xmlns:w="http://schemas.openxmlformats.org/wordprocessingml/2006/main" xmlns:w14="http://schemas.microsoft.com/office/word/2010/wordml" xmlns:w15="http://schemas.microsoft.com/office/word/2012/wordml" xmlns:wpg="http://schemas.microsoft.com/office/word/2010/wordprocessingGroup" xmlns:wpi="http://schemas.microsoft.com/office/word/2010/wordprocessingInk" xmlns:wne="http://schemas.microsoft.com/office/word/2006/wordml" xmlns:wps="http://schemas.microsoft.com/office/word/2010/wordprocessingShape" mc:Ignorable="w14 w15 wp14">
   <w:footnote w:type="separator" w:id="-1">
     <w:p>
       <w:r>
@@ -20718,7 +21495,7 @@
     </w:rPrDefault>
     <w:pPrDefault/>
   </w:docDefaults>
-  <w:latentStyles w:defLockedState="0" w:defUIPriority="99" w:defSemiHidden="0" w:defUnhideWhenUsed="0" w:defQFormat="0" w:count="380">
+  <w:latentStyles w:defLockedState="0" w:defUIPriority="99" w:defSemiHidden="0" w:defUnhideWhenUsed="0" w:defQFormat="0" w:count="371">
     <w:lsdException w:name="Normal" w:uiPriority="0" w:qFormat="1"/>
     <w:lsdException w:name="heading 1" w:uiPriority="9" w:qFormat="1"/>
     <w:lsdException w:name="heading 2" w:semiHidden="1" w:uiPriority="9" w:unhideWhenUsed="1" w:qFormat="1"/>
@@ -20875,15 +21652,6 @@
     <w:lsdException w:name="Balloon Text" w:semiHidden="1" w:unhideWhenUsed="1"/>
     <w:lsdException w:name="Table Grid" w:uiPriority="39"/>
     <w:lsdException w:name="Table Theme" w:semiHidden="1" w:unhideWhenUsed="1"/>
-    <w:lsdException w:name="Note Level 1" w:semiHidden="1" w:unhideWhenUsed="1"/>
-    <w:lsdException w:name="Note Level 2" w:semiHidden="1" w:unhideWhenUsed="1"/>
-    <w:lsdException w:name="Note Level 3" w:semiHidden="1" w:unhideWhenUsed="1"/>
-    <w:lsdException w:name="Note Level 4" w:semiHidden="1" w:unhideWhenUsed="1"/>
-    <w:lsdException w:name="Note Level 5" w:semiHidden="1" w:unhideWhenUsed="1"/>
-    <w:lsdException w:name="Note Level 6" w:semiHidden="1" w:unhideWhenUsed="1"/>
-    <w:lsdException w:name="Note Level 7" w:semiHidden="1" w:unhideWhenUsed="1"/>
-    <w:lsdException w:name="Note Level 8" w:semiHidden="1" w:unhideWhenUsed="1"/>
-    <w:lsdException w:name="Note Level 9" w:semiHidden="1" w:unhideWhenUsed="1"/>
     <w:lsdException w:name="Placeholder Text" w:semiHidden="1"/>
     <w:lsdException w:name="No Spacing" w:uiPriority="1" w:qFormat="1"/>
     <w:lsdException w:name="Light Shading" w:uiPriority="60"/>
@@ -21192,6 +21960,7 @@
   <w:style w:type="character" w:default="1" w:styleId="DefaultParagraphFont">
     <w:name w:val="Default Paragraph Font"/>
     <w:uiPriority w:val="1"/>
+    <w:semiHidden/>
     <w:unhideWhenUsed/>
   </w:style>
   <w:style w:type="table" w:default="1" w:styleId="TableNormal">
@@ -21607,530 +22376,6 @@
 </w:styles>
 </file>
 
-<file path=word/glossary/document.xml><?xml version="1.0" encoding="utf-8"?>
-<w:glossaryDocument xmlns:wpc="http://schemas.microsoft.com/office/word/2010/wordprocessingCanvas" xmlns:mo="http://schemas.microsoft.com/office/mac/office/2008/main" xmlns:mc="http://schemas.openxmlformats.org/markup-compatibility/2006" xmlns:mv="urn:schemas-microsoft-com:mac:vml" xmlns:o="urn:schemas-microsoft-com:office:office" xmlns:r="http://schemas.openxmlformats.org/officeDocument/2006/relationships" xmlns:m="http://schemas.openxmlformats.org/officeDocument/2006/math" xmlns:v="urn:schemas-microsoft-com:vml" xmlns:wp14="http://schemas.microsoft.com/office/word/2010/wordprocessingDrawing" xmlns:wp="http://schemas.openxmlformats.org/drawingml/2006/wordprocessingDrawing" xmlns:w10="urn:schemas-microsoft-com:office:word" xmlns:w="http://schemas.openxmlformats.org/wordprocessingml/2006/main" xmlns:w14="http://schemas.microsoft.com/office/word/2010/wordml" xmlns:w15="http://schemas.microsoft.com/office/word/2012/wordml" xmlns:wpg="http://schemas.microsoft.com/office/word/2010/wordprocessingGroup" xmlns:wpi="http://schemas.microsoft.com/office/word/2010/wordprocessingInk" xmlns:wne="http://schemas.microsoft.com/office/word/2006/wordml" xmlns:wps="http://schemas.microsoft.com/office/word/2010/wordprocessingShape" mc:Ignorable="w14 w15 wp14"/>
-</file>
-
-<file path=word/glossary/fontTable.xml><?xml version="1.0" encoding="utf-8"?>
-<w:fonts xmlns:mc="http://schemas.openxmlformats.org/markup-compatibility/2006" xmlns:r="http://schemas.openxmlformats.org/officeDocument/2006/relationships" xmlns:w="http://schemas.openxmlformats.org/wordprocessingml/2006/main" xmlns:w14="http://schemas.microsoft.com/office/word/2010/wordml" xmlns:w15="http://schemas.microsoft.com/office/word/2012/wordml" mc:Ignorable="w14 w15">
-  <w:font w:name="Calibri">
-    <w:panose1 w:val="020F0502020204030204"/>
-    <w:charset w:val="00"/>
-    <w:family w:val="auto"/>
-    <w:pitch w:val="variable"/>
-    <w:sig w:usb0="E00002FF" w:usb1="4000ACFF" w:usb2="00000001" w:usb3="00000000" w:csb0="0000019F" w:csb1="00000000"/>
-  </w:font>
-  <w:font w:name="Times New Roman">
-    <w:panose1 w:val="02020603050405020304"/>
-    <w:charset w:val="00"/>
-    <w:family w:val="auto"/>
-    <w:pitch w:val="variable"/>
-    <w:sig w:usb0="E0002AFF" w:usb1="C0007841" w:usb2="00000009" w:usb3="00000000" w:csb0="000001FF" w:csb1="00000000"/>
-  </w:font>
-  <w:font w:name="Calibri Light">
-    <w:panose1 w:val="020F0302020204030204"/>
-    <w:charset w:val="00"/>
-    <w:family w:val="auto"/>
-    <w:pitch w:val="variable"/>
-    <w:sig w:usb0="A00002EF" w:usb1="4000207B" w:usb2="00000000" w:usb3="00000000" w:csb0="0000019F" w:csb1="00000000"/>
-  </w:font>
-  <w:font w:name="Helvetica">
-    <w:panose1 w:val="00000000000000000000"/>
-    <w:charset w:val="00"/>
-    <w:family w:val="auto"/>
-    <w:pitch w:val="variable"/>
-    <w:sig w:usb0="E00002FF" w:usb1="5000785B" w:usb2="00000000" w:usb3="00000000" w:csb0="0000019F" w:csb1="00000000"/>
-  </w:font>
-  <w:font w:name="Arial">
-    <w:panose1 w:val="020B0604020202020204"/>
-    <w:charset w:val="00"/>
-    <w:family w:val="auto"/>
-    <w:pitch w:val="variable"/>
-    <w:sig w:usb0="E0002AFF" w:usb1="C0007843" w:usb2="00000009" w:usb3="00000000" w:csb0="000001FF" w:csb1="00000000"/>
-  </w:font>
-</w:fonts>
-</file>
-
-<file path=word/glossary/settings.xml><?xml version="1.0" encoding="utf-8"?>
-<w:settings xmlns:mc="http://schemas.openxmlformats.org/markup-compatibility/2006" xmlns:o="urn:schemas-microsoft-com:office:office" xmlns:r="http://schemas.openxmlformats.org/officeDocument/2006/relationships" xmlns:m="http://schemas.openxmlformats.org/officeDocument/2006/math" xmlns:v="urn:schemas-microsoft-com:vml" xmlns:w10="urn:schemas-microsoft-com:office:word" xmlns:w="http://schemas.openxmlformats.org/wordprocessingml/2006/main" xmlns:w14="http://schemas.microsoft.com/office/word/2010/wordml" xmlns:w15="http://schemas.microsoft.com/office/word/2012/wordml" xmlns:sl="http://schemas.openxmlformats.org/schemaLibrary/2006/main" mc:Ignorable="w14 w15">
-  <w:view w:val="normal"/>
-  <w:defaultTabStop w:val="720"/>
-  <w:characterSpacingControl w:val="doNotCompress"/>
-  <w:compat>
-    <w:useFELayout/>
-    <w:compatSetting w:name="compatibilityMode" w:uri="http://schemas.microsoft.com/office/word" w:val="15"/>
-    <w:compatSetting w:name="overrideTableStyleFontSizeAndJustification" w:uri="http://schemas.microsoft.com/office/word" w:val="1"/>
-    <w:compatSetting w:name="enableOpenTypeFeatures" w:uri="http://schemas.microsoft.com/office/word" w:val="1"/>
-    <w:compatSetting w:name="doNotFlipMirrorIndents" w:uri="http://schemas.microsoft.com/office/word" w:val="1"/>
-    <w:compatSetting w:name="differentiateMultirowTableHeaders" w:uri="http://schemas.microsoft.com/office/word" w:val="1"/>
-  </w:compat>
-  <w:rsids>
-    <w:rsidRoot w:val="00805579"/>
-    <w:rsid w:val="00805579"/>
-    <w:rsid w:val="00FB3C24"/>
-  </w:rsids>
-  <m:mathPr>
-    <m:mathFont m:val="Cambria Math"/>
-    <m:brkBin m:val="before"/>
-    <m:brkBinSub m:val="--"/>
-    <m:smallFrac m:val="0"/>
-    <m:dispDef/>
-    <m:lMargin m:val="0"/>
-    <m:rMargin m:val="0"/>
-    <m:defJc m:val="centerGroup"/>
-    <m:wrapIndent m:val="1440"/>
-    <m:intLim m:val="subSup"/>
-    <m:naryLim m:val="undOvr"/>
-  </m:mathPr>
-  <w:themeFontLang w:val="en-US"/>
-  <w:clrSchemeMapping w:bg1="light1" w:t1="dark1" w:bg2="light2" w:t2="dark2" w:accent1="accent1" w:accent2="accent2" w:accent3="accent3" w:accent4="accent4" w:accent5="accent5" w:accent6="accent6" w:hyperlink="hyperlink" w:followedHyperlink="followedHyperlink"/>
-  <w:decimalSymbol w:val="."/>
-  <w:listSeparator w:val=","/>
-  <w15:chartTrackingRefBased/>
-</w:settings>
-</file>
-
-<file path=word/glossary/styles.xml><?xml version="1.0" encoding="utf-8"?>
-<w:styles xmlns:mc="http://schemas.openxmlformats.org/markup-compatibility/2006" xmlns:r="http://schemas.openxmlformats.org/officeDocument/2006/relationships" xmlns:w="http://schemas.openxmlformats.org/wordprocessingml/2006/main" xmlns:w14="http://schemas.microsoft.com/office/word/2010/wordml" xmlns:w15="http://schemas.microsoft.com/office/word/2012/wordml" mc:Ignorable="w14 w15">
-  <w:docDefaults>
-    <w:rPrDefault>
-      <w:rPr>
-        <w:rFonts w:asciiTheme="minorHAnsi" w:eastAsiaTheme="minorEastAsia" w:hAnsiTheme="minorHAnsi" w:cstheme="minorBidi"/>
-        <w:sz w:val="24"/>
-        <w:szCs w:val="24"/>
-        <w:lang w:val="en-US" w:eastAsia="en-US" w:bidi="ar-SA"/>
-      </w:rPr>
-    </w:rPrDefault>
-    <w:pPrDefault/>
-  </w:docDefaults>
-  <w:latentStyles w:defLockedState="0" w:defUIPriority="99" w:defSemiHidden="0" w:defUnhideWhenUsed="0" w:defQFormat="0" w:count="380">
-    <w:lsdException w:name="Normal" w:uiPriority="0" w:qFormat="1"/>
-    <w:lsdException w:name="heading 1" w:uiPriority="9" w:qFormat="1"/>
-    <w:lsdException w:name="heading 2" w:semiHidden="1" w:uiPriority="9" w:unhideWhenUsed="1" w:qFormat="1"/>
-    <w:lsdException w:name="heading 3" w:semiHidden="1" w:uiPriority="9" w:unhideWhenUsed="1" w:qFormat="1"/>
-    <w:lsdException w:name="heading 4" w:semiHidden="1" w:uiPriority="9" w:unhideWhenUsed="1" w:qFormat="1"/>
-    <w:lsdException w:name="heading 5" w:semiHidden="1" w:uiPriority="9" w:unhideWhenUsed="1" w:qFormat="1"/>
-    <w:lsdException w:name="heading 6" w:semiHidden="1" w:uiPriority="9" w:unhideWhenUsed="1" w:qFormat="1"/>
-    <w:lsdException w:name="heading 7" w:semiHidden="1" w:uiPriority="9" w:unhideWhenUsed="1" w:qFormat="1"/>
-    <w:lsdException w:name="heading 8" w:semiHidden="1" w:uiPriority="9" w:unhideWhenUsed="1" w:qFormat="1"/>
-    <w:lsdException w:name="heading 9" w:semiHidden="1" w:uiPriority="9" w:unhideWhenUsed="1" w:qFormat="1"/>
-    <w:lsdException w:name="index 1" w:semiHidden="1" w:unhideWhenUsed="1"/>
-    <w:lsdException w:name="index 2" w:semiHidden="1" w:unhideWhenUsed="1"/>
-    <w:lsdException w:name="index 3" w:semiHidden="1" w:unhideWhenUsed="1"/>
-    <w:lsdException w:name="index 4" w:semiHidden="1" w:unhideWhenUsed="1"/>
-    <w:lsdException w:name="index 5" w:semiHidden="1" w:unhideWhenUsed="1"/>
-    <w:lsdException w:name="index 6" w:semiHidden="1" w:unhideWhenUsed="1"/>
-    <w:lsdException w:name="index 7" w:semiHidden="1" w:unhideWhenUsed="1"/>
-    <w:lsdException w:name="index 8" w:semiHidden="1" w:unhideWhenUsed="1"/>
-    <w:lsdException w:name="index 9" w:semiHidden="1" w:unhideWhenUsed="1"/>
-    <w:lsdException w:name="toc 1" w:semiHidden="1" w:uiPriority="39" w:unhideWhenUsed="1"/>
-    <w:lsdException w:name="toc 2" w:semiHidden="1" w:uiPriority="39" w:unhideWhenUsed="1"/>
-    <w:lsdException w:name="toc 3" w:semiHidden="1" w:uiPriority="39" w:unhideWhenUsed="1"/>
-    <w:lsdException w:name="toc 4" w:semiHidden="1" w:uiPriority="39" w:unhideWhenUsed="1"/>
-    <w:lsdException w:name="toc 5" w:semiHidden="1" w:uiPriority="39" w:unhideWhenUsed="1"/>
-    <w:lsdException w:name="toc 6" w:semiHidden="1" w:uiPriority="39" w:unhideWhenUsed="1"/>
-    <w:lsdException w:name="toc 7" w:semiHidden="1" w:uiPriority="39" w:unhideWhenUsed="1"/>
-    <w:lsdException w:name="toc 8" w:semiHidden="1" w:uiPriority="39" w:unhideWhenUsed="1"/>
-    <w:lsdException w:name="toc 9" w:semiHidden="1" w:uiPriority="39" w:unhideWhenUsed="1"/>
-    <w:lsdException w:name="Normal Indent" w:semiHidden="1" w:unhideWhenUsed="1"/>
-    <w:lsdException w:name="footnote text" w:semiHidden="1" w:unhideWhenUsed="1"/>
-    <w:lsdException w:name="annotation text" w:semiHidden="1" w:unhideWhenUsed="1"/>
-    <w:lsdException w:name="header" w:semiHidden="1" w:unhideWhenUsed="1"/>
-    <w:lsdException w:name="footer" w:semiHidden="1" w:unhideWhenUsed="1"/>
-    <w:lsdException w:name="index heading" w:semiHidden="1" w:unhideWhenUsed="1"/>
-    <w:lsdException w:name="caption" w:semiHidden="1" w:uiPriority="35" w:unhideWhenUsed="1" w:qFormat="1"/>
-    <w:lsdException w:name="table of figures" w:semiHidden="1" w:unhideWhenUsed="1"/>
-    <w:lsdException w:name="envelope address" w:semiHidden="1" w:unhideWhenUsed="1"/>
-    <w:lsdException w:name="envelope return" w:semiHidden="1" w:unhideWhenUsed="1"/>
-    <w:lsdException w:name="footnote reference" w:semiHidden="1" w:unhideWhenUsed="1"/>
-    <w:lsdException w:name="annotation reference" w:semiHidden="1" w:unhideWhenUsed="1"/>
-    <w:lsdException w:name="line number" w:semiHidden="1" w:unhideWhenUsed="1"/>
-    <w:lsdException w:name="page number" w:semiHidden="1" w:unhideWhenUsed="1"/>
-    <w:lsdException w:name="endnote reference" w:semiHidden="1" w:unhideWhenUsed="1"/>
-    <w:lsdException w:name="endnote text" w:semiHidden="1" w:unhideWhenUsed="1"/>
-    <w:lsdException w:name="table of authorities" w:semiHidden="1" w:unhideWhenUsed="1"/>
-    <w:lsdException w:name="macro" w:semiHidden="1" w:unhideWhenUsed="1"/>
-    <w:lsdException w:name="toa heading" w:semiHidden="1" w:unhideWhenUsed="1"/>
-    <w:lsdException w:name="List" w:semiHidden="1" w:unhideWhenUsed="1"/>
-    <w:lsdException w:name="List Bullet" w:semiHidden="1" w:unhideWhenUsed="1"/>
-    <w:lsdException w:name="List Number" w:semiHidden="1" w:unhideWhenUsed="1"/>
-    <w:lsdException w:name="List 2" w:semiHidden="1" w:unhideWhenUsed="1"/>
-    <w:lsdException w:name="List 3" w:semiHidden="1" w:unhideWhenUsed="1"/>
-    <w:lsdException w:name="List 4" w:semiHidden="1" w:unhideWhenUsed="1"/>
-    <w:lsdException w:name="List 5" w:semiHidden="1" w:unhideWhenUsed="1"/>
-    <w:lsdException w:name="List Bullet 2" w:semiHidden="1" w:unhideWhenUsed="1"/>
-    <w:lsdException w:name="List Bullet 3" w:semiHidden="1" w:unhideWhenUsed="1"/>
-    <w:lsdException w:name="List Bullet 4" w:semiHidden="1" w:unhideWhenUsed="1"/>
-    <w:lsdException w:name="List Bullet 5" w:semiHidden="1" w:unhideWhenUsed="1"/>
-    <w:lsdException w:name="List Number 2" w:semiHidden="1" w:unhideWhenUsed="1"/>
-    <w:lsdException w:name="List Number 3" w:semiHidden="1" w:unhideWhenUsed="1"/>
-    <w:lsdException w:name="List Number 4" w:semiHidden="1" w:unhideWhenUsed="1"/>
-    <w:lsdException w:name="List Number 5" w:semiHidden="1" w:unhideWhenUsed="1"/>
-    <w:lsdException w:name="Title" w:uiPriority="10" w:qFormat="1"/>
-    <w:lsdException w:name="Closing" w:semiHidden="1" w:unhideWhenUsed="1"/>
-    <w:lsdException w:name="Signature" w:semiHidden="1" w:unhideWhenUsed="1"/>
-    <w:lsdException w:name="Default Paragraph Font" w:semiHidden="1" w:uiPriority="1" w:unhideWhenUsed="1"/>
-    <w:lsdException w:name="Body Text" w:semiHidden="1" w:unhideWhenUsed="1"/>
-    <w:lsdException w:name="Body Text Indent" w:semiHidden="1" w:unhideWhenUsed="1"/>
-    <w:lsdException w:name="List Continue" w:semiHidden="1" w:unhideWhenUsed="1"/>
-    <w:lsdException w:name="List Continue 2" w:semiHidden="1" w:unhideWhenUsed="1"/>
-    <w:lsdException w:name="List Continue 3" w:semiHidden="1" w:unhideWhenUsed="1"/>
-    <w:lsdException w:name="List Continue 4" w:semiHidden="1" w:unhideWhenUsed="1"/>
-    <w:lsdException w:name="List Continue 5" w:semiHidden="1" w:unhideWhenUsed="1"/>
-    <w:lsdException w:name="Message Header" w:semiHidden="1" w:unhideWhenUsed="1"/>
-    <w:lsdException w:name="Subtitle" w:uiPriority="11" w:qFormat="1"/>
-    <w:lsdException w:name="Salutation" w:semiHidden="1" w:unhideWhenUsed="1"/>
-    <w:lsdException w:name="Date" w:semiHidden="1" w:unhideWhenUsed="1"/>
-    <w:lsdException w:name="Body Text First Indent" w:semiHidden="1" w:unhideWhenUsed="1"/>
-    <w:lsdException w:name="Body Text First Indent 2" w:semiHidden="1" w:unhideWhenUsed="1"/>
-    <w:lsdException w:name="Note Heading" w:semiHidden="1" w:unhideWhenUsed="1"/>
-    <w:lsdException w:name="Body Text 2" w:semiHidden="1" w:unhideWhenUsed="1"/>
-    <w:lsdException w:name="Body Text 3" w:semiHidden="1" w:unhideWhenUsed="1"/>
-    <w:lsdException w:name="Body Text Indent 2" w:semiHidden="1" w:unhideWhenUsed="1"/>
-    <w:lsdException w:name="Body Text Indent 3" w:semiHidden="1" w:unhideWhenUsed="1"/>
-    <w:lsdException w:name="Block Text" w:semiHidden="1" w:unhideWhenUsed="1"/>
-    <w:lsdException w:name="Hyperlink" w:semiHidden="1" w:unhideWhenUsed="1"/>
-    <w:lsdException w:name="FollowedHyperlink" w:semiHidden="1" w:unhideWhenUsed="1"/>
-    <w:lsdException w:name="Strong" w:uiPriority="22" w:qFormat="1"/>
-    <w:lsdException w:name="Emphasis" w:uiPriority="20" w:qFormat="1"/>
-    <w:lsdException w:name="Document Map" w:semiHidden="1" w:unhideWhenUsed="1"/>
-    <w:lsdException w:name="Plain Text" w:semiHidden="1" w:unhideWhenUsed="1"/>
-    <w:lsdException w:name="E-mail Signature" w:semiHidden="1" w:unhideWhenUsed="1"/>
-    <w:lsdException w:name="HTML Top of Form" w:semiHidden="1" w:unhideWhenUsed="1"/>
-    <w:lsdException w:name="HTML Bottom of Form" w:semiHidden="1" w:unhideWhenUsed="1"/>
-    <w:lsdException w:name="Normal (Web)" w:semiHidden="1" w:unhideWhenUsed="1"/>
-    <w:lsdException w:name="HTML Acronym" w:semiHidden="1" w:unhideWhenUsed="1"/>
-    <w:lsdException w:name="HTML Address" w:semiHidden="1" w:unhideWhenUsed="1"/>
-    <w:lsdException w:name="HTML Cite" w:semiHidden="1" w:unhideWhenUsed="1"/>
-    <w:lsdException w:name="HTML Code" w:semiHidden="1" w:unhideWhenUsed="1"/>
-    <w:lsdException w:name="HTML Definition" w:semiHidden="1" w:unhideWhenUsed="1"/>
-    <w:lsdException w:name="HTML Keyboard" w:semiHidden="1" w:unhideWhenUsed="1"/>
-    <w:lsdException w:name="HTML Preformatted" w:semiHidden="1" w:unhideWhenUsed="1"/>
-    <w:lsdException w:name="HTML Sample" w:semiHidden="1" w:unhideWhenUsed="1"/>
-    <w:lsdException w:name="HTML Typewriter" w:semiHidden="1" w:unhideWhenUsed="1"/>
-    <w:lsdException w:name="HTML Variable" w:semiHidden="1" w:unhideWhenUsed="1"/>
-    <w:lsdException w:name="Normal Table" w:semiHidden="1" w:unhideWhenUsed="1"/>
-    <w:lsdException w:name="annotation subject" w:semiHidden="1" w:unhideWhenUsed="1"/>
-    <w:lsdException w:name="No List" w:semiHidden="1" w:unhideWhenUsed="1"/>
-    <w:lsdException w:name="Outline List 1" w:semiHidden="1" w:unhideWhenUsed="1"/>
-    <w:lsdException w:name="Outline List 2" w:semiHidden="1" w:unhideWhenUsed="1"/>
-    <w:lsdException w:name="Outline List 3" w:semiHidden="1" w:unhideWhenUsed="1"/>
-    <w:lsdException w:name="Table Simple 1" w:semiHidden="1" w:unhideWhenUsed="1"/>
-    <w:lsdException w:name="Table Simple 2" w:semiHidden="1" w:unhideWhenUsed="1"/>
-    <w:lsdException w:name="Table Simple 3" w:semiHidden="1" w:unhideWhenUsed="1"/>
-    <w:lsdException w:name="Table Classic 1" w:semiHidden="1" w:unhideWhenUsed="1"/>
-    <w:lsdException w:name="Table Classic 2" w:semiHidden="1" w:unhideWhenUsed="1"/>
-    <w:lsdException w:name="Table Classic 3" w:semiHidden="1" w:unhideWhenUsed="1"/>
-    <w:lsdException w:name="Table Classic 4" w:semiHidden="1" w:unhideWhenUsed="1"/>
-    <w:lsdException w:name="Table Colorful 1" w:semiHidden="1" w:unhideWhenUsed="1"/>
-    <w:lsdException w:name="Table Colorful 2" w:semiHidden="1" w:unhideWhenUsed="1"/>
-    <w:lsdException w:name="Table Colorful 3" w:semiHidden="1" w:unhideWhenUsed="1"/>
-    <w:lsdException w:name="Table Columns 1" w:semiHidden="1" w:unhideWhenUsed="1"/>
-    <w:lsdException w:name="Table Columns 2" w:semiHidden="1" w:unhideWhenUsed="1"/>
-    <w:lsdException w:name="Table Columns 3" w:semiHidden="1" w:unhideWhenUsed="1"/>
-    <w:lsdException w:name="Table Columns 4" w:semiHidden="1" w:unhideWhenUsed="1"/>
-    <w:lsdException w:name="Table Columns 5" w:semiHidden="1" w:unhideWhenUsed="1"/>
-    <w:lsdException w:name="Table Grid 1" w:semiHidden="1" w:unhideWhenUsed="1"/>
-    <w:lsdException w:name="Table Grid 2" w:semiHidden="1" w:unhideWhenUsed="1"/>
-    <w:lsdException w:name="Table Grid 3" w:semiHidden="1" w:unhideWhenUsed="1"/>
-    <w:lsdException w:name="Table Grid 4" w:semiHidden="1" w:unhideWhenUsed="1"/>
-    <w:lsdException w:name="Table Grid 5" w:semiHidden="1" w:unhideWhenUsed="1"/>
-    <w:lsdException w:name="Table Grid 6" w:semiHidden="1" w:unhideWhenUsed="1"/>
-    <w:lsdException w:name="Table Grid 7" w:semiHidden="1" w:unhideWhenUsed="1"/>
-    <w:lsdException w:name="Table Grid 8" w:semiHidden="1" w:unhideWhenUsed="1"/>
-    <w:lsdException w:name="Table List 1" w:semiHidden="1" w:unhideWhenUsed="1"/>
-    <w:lsdException w:name="Table List 2" w:semiHidden="1" w:unhideWhenUsed="1"/>
-    <w:lsdException w:name="Table List 3" w:semiHidden="1" w:unhideWhenUsed="1"/>
-    <w:lsdException w:name="Table List 4" w:semiHidden="1" w:unhideWhenUsed="1"/>
-    <w:lsdException w:name="Table List 5" w:semiHidden="1" w:unhideWhenUsed="1"/>
-    <w:lsdException w:name="Table List 6" w:semiHidden="1" w:unhideWhenUsed="1"/>
-    <w:lsdException w:name="Table List 7" w:semiHidden="1" w:unhideWhenUsed="1"/>
-    <w:lsdException w:name="Table List 8" w:semiHidden="1" w:unhideWhenUsed="1"/>
-    <w:lsdException w:name="Table 3D effects 1" w:semiHidden="1" w:unhideWhenUsed="1"/>
-    <w:lsdException w:name="Table 3D effects 2" w:semiHidden="1" w:unhideWhenUsed="1"/>
-    <w:lsdException w:name="Table 3D effects 3" w:semiHidden="1" w:unhideWhenUsed="1"/>
-    <w:lsdException w:name="Table Contemporary" w:semiHidden="1" w:unhideWhenUsed="1"/>
-    <w:lsdException w:name="Table Elegant" w:semiHidden="1" w:unhideWhenUsed="1"/>
-    <w:lsdException w:name="Table Professional" w:semiHidden="1" w:unhideWhenUsed="1"/>
-    <w:lsdException w:name="Table Subtle 1" w:semiHidden="1" w:unhideWhenUsed="1"/>
-    <w:lsdException w:name="Table Subtle 2" w:semiHidden="1" w:unhideWhenUsed="1"/>
-    <w:lsdException w:name="Table Web 1" w:semiHidden="1" w:unhideWhenUsed="1"/>
-    <w:lsdException w:name="Table Web 2" w:semiHidden="1" w:unhideWhenUsed="1"/>
-    <w:lsdException w:name="Table Web 3" w:semiHidden="1" w:unhideWhenUsed="1"/>
-    <w:lsdException w:name="Balloon Text" w:semiHidden="1" w:unhideWhenUsed="1"/>
-    <w:lsdException w:name="Table Grid" w:uiPriority="39"/>
-    <w:lsdException w:name="Table Theme" w:semiHidden="1" w:unhideWhenUsed="1"/>
-    <w:lsdException w:name="Note Level 1" w:semiHidden="1" w:unhideWhenUsed="1"/>
-    <w:lsdException w:name="Note Level 2" w:semiHidden="1" w:unhideWhenUsed="1"/>
-    <w:lsdException w:name="Note Level 3" w:semiHidden="1" w:unhideWhenUsed="1"/>
-    <w:lsdException w:name="Note Level 4" w:semiHidden="1" w:unhideWhenUsed="1"/>
-    <w:lsdException w:name="Note Level 5" w:semiHidden="1" w:unhideWhenUsed="1"/>
-    <w:lsdException w:name="Note Level 6" w:semiHidden="1" w:unhideWhenUsed="1"/>
-    <w:lsdException w:name="Note Level 7" w:semiHidden="1" w:unhideWhenUsed="1"/>
-    <w:lsdException w:name="Note Level 8" w:semiHidden="1" w:unhideWhenUsed="1"/>
-    <w:lsdException w:name="Note Level 9" w:semiHidden="1" w:unhideWhenUsed="1"/>
-    <w:lsdException w:name="Placeholder Text" w:semiHidden="1"/>
-    <w:lsdException w:name="No Spacing" w:uiPriority="1" w:qFormat="1"/>
-    <w:lsdException w:name="Light Shading" w:uiPriority="60"/>
-    <w:lsdException w:name="Light List" w:uiPriority="61"/>
-    <w:lsdException w:name="Light Grid" w:uiPriority="62"/>
-    <w:lsdException w:name="Medium Shading 1" w:uiPriority="63"/>
-    <w:lsdException w:name="Medium Shading 2" w:uiPriority="64"/>
-    <w:lsdException w:name="Medium List 1" w:uiPriority="65"/>
-    <w:lsdException w:name="Medium List 2" w:uiPriority="66"/>
-    <w:lsdException w:name="Medium Grid 1" w:uiPriority="67"/>
-    <w:lsdException w:name="Medium Grid 2" w:uiPriority="68"/>
-    <w:lsdException w:name="Medium Grid 3" w:uiPriority="69"/>
-    <w:lsdException w:name="Dark List" w:uiPriority="70"/>
-    <w:lsdException w:name="Colorful Shading" w:uiPriority="71"/>
-    <w:lsdException w:name="Colorful List" w:uiPriority="72"/>
-    <w:lsdException w:name="Colorful Grid" w:uiPriority="73"/>
-    <w:lsdException w:name="Light Shading Accent 1" w:uiPriority="60"/>
-    <w:lsdException w:name="Light List Accent 1" w:uiPriority="61"/>
-    <w:lsdException w:name="Light Grid Accent 1" w:uiPriority="62"/>
-    <w:lsdException w:name="Medium Shading 1 Accent 1" w:uiPriority="63"/>
-    <w:lsdException w:name="Medium Shading 2 Accent 1" w:uiPriority="64"/>
-    <w:lsdException w:name="Medium List 1 Accent 1" w:uiPriority="65"/>
-    <w:lsdException w:name="Revision" w:semiHidden="1"/>
-    <w:lsdException w:name="List Paragraph" w:uiPriority="34" w:qFormat="1"/>
-    <w:lsdException w:name="Quote" w:uiPriority="29" w:qFormat="1"/>
-    <w:lsdException w:name="Intense Quote" w:uiPriority="30" w:qFormat="1"/>
-    <w:lsdException w:name="Medium List 2 Accent 1" w:uiPriority="66"/>
-    <w:lsdException w:name="Medium Grid 1 Accent 1" w:uiPriority="67"/>
-    <w:lsdException w:name="Medium Grid 2 Accent 1" w:uiPriority="68"/>
-    <w:lsdException w:name="Medium Grid 3 Accent 1" w:uiPriority="69"/>
-    <w:lsdException w:name="Dark List Accent 1" w:uiPriority="70"/>
-    <w:lsdException w:name="Colorful Shading Accent 1" w:uiPriority="71"/>
-    <w:lsdException w:name="Colorful List Accent 1" w:uiPriority="72"/>
-    <w:lsdException w:name="Colorful Grid Accent 1" w:uiPriority="73"/>
-    <w:lsdException w:name="Light Shading Accent 2" w:uiPriority="60"/>
-    <w:lsdException w:name="Light List Accent 2" w:uiPriority="61"/>
-    <w:lsdException w:name="Light Grid Accent 2" w:uiPriority="62"/>
-    <w:lsdException w:name="Medium Shading 1 Accent 2" w:uiPriority="63"/>
-    <w:lsdException w:name="Medium Shading 2 Accent 2" w:uiPriority="64"/>
-    <w:lsdException w:name="Medium List 1 Accent 2" w:uiPriority="65"/>
-    <w:lsdException w:name="Medium List 2 Accent 2" w:uiPriority="66"/>
-    <w:lsdException w:name="Medium Grid 1 Accent 2" w:uiPriority="67"/>
-    <w:lsdException w:name="Medium Grid 2 Accent 2" w:uiPriority="68"/>
-    <w:lsdException w:name="Medium Grid 3 Accent 2" w:uiPriority="69"/>
-    <w:lsdException w:name="Dark List Accent 2" w:uiPriority="70"/>
-    <w:lsdException w:name="Colorful Shading Accent 2" w:uiPriority="71"/>
-    <w:lsdException w:name="Colorful List Accent 2" w:uiPriority="72"/>
-    <w:lsdException w:name="Colorful Grid Accent 2" w:uiPriority="73"/>
-    <w:lsdException w:name="Light Shading Accent 3" w:uiPriority="60"/>
-    <w:lsdException w:name="Light List Accent 3" w:uiPriority="61"/>
-    <w:lsdException w:name="Light Grid Accent 3" w:uiPriority="62"/>
-    <w:lsdException w:name="Medium Shading 1 Accent 3" w:uiPriority="63"/>
-    <w:lsdException w:name="Medium Shading 2 Accent 3" w:uiPriority="64"/>
-    <w:lsdException w:name="Medium List 1 Accent 3" w:uiPriority="65"/>
-    <w:lsdException w:name="Medium List 2 Accent 3" w:uiPriority="66"/>
-    <w:lsdException w:name="Medium Grid 1 Accent 3" w:uiPriority="67"/>
-    <w:lsdException w:name="Medium Grid 2 Accent 3" w:uiPriority="68"/>
-    <w:lsdException w:name="Medium Grid 3 Accent 3" w:uiPriority="69"/>
-    <w:lsdException w:name="Dark List Accent 3" w:uiPriority="70"/>
-    <w:lsdException w:name="Colorful Shading Accent 3" w:uiPriority="71"/>
-    <w:lsdException w:name="Colorful List Accent 3" w:uiPriority="72"/>
-    <w:lsdException w:name="Colorful Grid Accent 3" w:uiPriority="73"/>
-    <w:lsdException w:name="Light Shading Accent 4" w:uiPriority="60"/>
-    <w:lsdException w:name="Light List Accent 4" w:uiPriority="61"/>
-    <w:lsdException w:name="Light Grid Accent 4" w:uiPriority="62"/>
-    <w:lsdException w:name="Medium Shading 1 Accent 4" w:uiPriority="63"/>
-    <w:lsdException w:name="Medium Shading 2 Accent 4" w:uiPriority="64"/>
-    <w:lsdException w:name="Medium List 1 Accent 4" w:uiPriority="65"/>
-    <w:lsdException w:name="Medium List 2 Accent 4" w:uiPriority="66"/>
-    <w:lsdException w:name="Medium Grid 1 Accent 4" w:uiPriority="67"/>
-    <w:lsdException w:name="Medium Grid 2 Accent 4" w:uiPriority="68"/>
-    <w:lsdException w:name="Medium Grid 3 Accent 4" w:uiPriority="69"/>
-    <w:lsdException w:name="Dark List Accent 4" w:uiPriority="70"/>
-    <w:lsdException w:name="Colorful Shading Accent 4" w:uiPriority="71"/>
-    <w:lsdException w:name="Colorful List Accent 4" w:uiPriority="72"/>
-    <w:lsdException w:name="Colorful Grid Accent 4" w:uiPriority="73"/>
-    <w:lsdException w:name="Light Shading Accent 5" w:uiPriority="60"/>
-    <w:lsdException w:name="Light List Accent 5" w:uiPriority="61"/>
-    <w:lsdException w:name="Light Grid Accent 5" w:uiPriority="62"/>
-    <w:lsdException w:name="Medium Shading 1 Accent 5" w:uiPriority="63"/>
-    <w:lsdException w:name="Medium Shading 2 Accent 5" w:uiPriority="64"/>
-    <w:lsdException w:name="Medium List 1 Accent 5" w:uiPriority="65"/>
-    <w:lsdException w:name="Medium List 2 Accent 5" w:uiPriority="66"/>
-    <w:lsdException w:name="Medium Grid 1 Accent 5" w:uiPriority="67"/>
-    <w:lsdException w:name="Medium Grid 2 Accent 5" w:uiPriority="68"/>
-    <w:lsdException w:name="Medium Grid 3 Accent 5" w:uiPriority="69"/>
-    <w:lsdException w:name="Dark List Accent 5" w:uiPriority="70"/>
-    <w:lsdException w:name="Colorful Shading Accent 5" w:uiPriority="71"/>
-    <w:lsdException w:name="Colorful List Accent 5" w:uiPriority="72"/>
-    <w:lsdException w:name="Colorful Grid Accent 5" w:uiPriority="73"/>
-    <w:lsdException w:name="Light Shading Accent 6" w:uiPriority="60"/>
-    <w:lsdException w:name="Light List Accent 6" w:uiPriority="61"/>
-    <w:lsdException w:name="Light Grid Accent 6" w:uiPriority="62"/>
-    <w:lsdException w:name="Medium Shading 1 Accent 6" w:uiPriority="63"/>
-    <w:lsdException w:name="Medium Shading 2 Accent 6" w:uiPriority="64"/>
-    <w:lsdException w:name="Medium List 1 Accent 6" w:uiPriority="65"/>
-    <w:lsdException w:name="Medium List 2 Accent 6" w:uiPriority="66"/>
-    <w:lsdException w:name="Medium Grid 1 Accent 6" w:uiPriority="67"/>
-    <w:lsdException w:name="Medium Grid 2 Accent 6" w:uiPriority="68"/>
-    <w:lsdException w:name="Medium Grid 3 Accent 6" w:uiPriority="69"/>
-    <w:lsdException w:name="Dark List Accent 6" w:uiPriority="70"/>
-    <w:lsdException w:name="Colorful Shading Accent 6" w:uiPriority="71"/>
-    <w:lsdException w:name="Colorful List Accent 6" w:uiPriority="72"/>
-    <w:lsdException w:name="Colorful Grid Accent 6" w:uiPriority="73"/>
-    <w:lsdException w:name="Subtle Emphasis" w:uiPriority="19" w:qFormat="1"/>
-    <w:lsdException w:name="Intense Emphasis" w:uiPriority="21" w:qFormat="1"/>
-    <w:lsdException w:name="Subtle Reference" w:uiPriority="31" w:qFormat="1"/>
-    <w:lsdException w:name="Intense Reference" w:uiPriority="32" w:qFormat="1"/>
-    <w:lsdException w:name="Book Title" w:uiPriority="33" w:qFormat="1"/>
-    <w:lsdException w:name="Bibliography" w:semiHidden="1" w:uiPriority="37" w:unhideWhenUsed="1"/>
-    <w:lsdException w:name="TOC Heading" w:semiHidden="1" w:uiPriority="39" w:unhideWhenUsed="1" w:qFormat="1"/>
-    <w:lsdException w:name="Plain Table 1" w:uiPriority="41"/>
-    <w:lsdException w:name="Plain Table 2" w:uiPriority="42"/>
-    <w:lsdException w:name="Plain Table 3" w:uiPriority="43"/>
-    <w:lsdException w:name="Plain Table 4" w:uiPriority="44"/>
-    <w:lsdException w:name="Plain Table 5" w:uiPriority="45"/>
-    <w:lsdException w:name="Grid Table Light" w:uiPriority="40"/>
-    <w:lsdException w:name="Grid Table 1 Light" w:uiPriority="46"/>
-    <w:lsdException w:name="Grid Table 2" w:uiPriority="47"/>
-    <w:lsdException w:name="Grid Table 3" w:uiPriority="48"/>
-    <w:lsdException w:name="Grid Table 4" w:uiPriority="49"/>
-    <w:lsdException w:name="Grid Table 5 Dark" w:uiPriority="50"/>
-    <w:lsdException w:name="Grid Table 6 Colorful" w:uiPriority="51"/>
-    <w:lsdException w:name="Grid Table 7 Colorful" w:uiPriority="52"/>
-    <w:lsdException w:name="Grid Table 1 Light Accent 1" w:uiPriority="46"/>
-    <w:lsdException w:name="Grid Table 2 Accent 1" w:uiPriority="47"/>
-    <w:lsdException w:name="Grid Table 3 Accent 1" w:uiPriority="48"/>
-    <w:lsdException w:name="Grid Table 4 Accent 1" w:uiPriority="49"/>
-    <w:lsdException w:name="Grid Table 5 Dark Accent 1" w:uiPriority="50"/>
-    <w:lsdException w:name="Grid Table 6 Colorful Accent 1" w:uiPriority="51"/>
-    <w:lsdException w:name="Grid Table 7 Colorful Accent 1" w:uiPriority="52"/>
-    <w:lsdException w:name="Grid Table 1 Light Accent 2" w:uiPriority="46"/>
-    <w:lsdException w:name="Grid Table 2 Accent 2" w:uiPriority="47"/>
-    <w:lsdException w:name="Grid Table 3 Accent 2" w:uiPriority="48"/>
-    <w:lsdException w:name="Grid Table 4 Accent 2" w:uiPriority="49"/>
-    <w:lsdException w:name="Grid Table 5 Dark Accent 2" w:uiPriority="50"/>
-    <w:lsdException w:name="Grid Table 6 Colorful Accent 2" w:uiPriority="51"/>
-    <w:lsdException w:name="Grid Table 7 Colorful Accent 2" w:uiPriority="52"/>
-    <w:lsdException w:name="Grid Table 1 Light Accent 3" w:uiPriority="46"/>
-    <w:lsdException w:name="Grid Table 2 Accent 3" w:uiPriority="47"/>
-    <w:lsdException w:name="Grid Table 3 Accent 3" w:uiPriority="48"/>
-    <w:lsdException w:name="Grid Table 4 Accent 3" w:uiPriority="49"/>
-    <w:lsdException w:name="Grid Table 5 Dark Accent 3" w:uiPriority="50"/>
-    <w:lsdException w:name="Grid Table 6 Colorful Accent 3" w:uiPriority="51"/>
-    <w:lsdException w:name="Grid Table 7 Colorful Accent 3" w:uiPriority="52"/>
-    <w:lsdException w:name="Grid Table 1 Light Accent 4" w:uiPriority="46"/>
-    <w:lsdException w:name="Grid Table 2 Accent 4" w:uiPriority="47"/>
-    <w:lsdException w:name="Grid Table 3 Accent 4" w:uiPriority="48"/>
-    <w:lsdException w:name="Grid Table 4 Accent 4" w:uiPriority="49"/>
-    <w:lsdException w:name="Grid Table 5 Dark Accent 4" w:uiPriority="50"/>
-    <w:lsdException w:name="Grid Table 6 Colorful Accent 4" w:uiPriority="51"/>
-    <w:lsdException w:name="Grid Table 7 Colorful Accent 4" w:uiPriority="52"/>
-    <w:lsdException w:name="Grid Table 1 Light Accent 5" w:uiPriority="46"/>
-    <w:lsdException w:name="Grid Table 2 Accent 5" w:uiPriority="47"/>
-    <w:lsdException w:name="Grid Table 3 Accent 5" w:uiPriority="48"/>
-    <w:lsdException w:name="Grid Table 4 Accent 5" w:uiPriority="49"/>
-    <w:lsdException w:name="Grid Table 5 Dark Accent 5" w:uiPriority="50"/>
-    <w:lsdException w:name="Grid Table 6 Colorful Accent 5" w:uiPriority="51"/>
-    <w:lsdException w:name="Grid Table 7 Colorful Accent 5" w:uiPriority="52"/>
-    <w:lsdException w:name="Grid Table 1 Light Accent 6" w:uiPriority="46"/>
-    <w:lsdException w:name="Grid Table 2 Accent 6" w:uiPriority="47"/>
-    <w:lsdException w:name="Grid Table 3 Accent 6" w:uiPriority="48"/>
-    <w:lsdException w:name="Grid Table 4 Accent 6" w:uiPriority="49"/>
-    <w:lsdException w:name="Grid Table 5 Dark Accent 6" w:uiPriority="50"/>
-    <w:lsdException w:name="Grid Table 6 Colorful Accent 6" w:uiPriority="51"/>
-    <w:lsdException w:name="Grid Table 7 Colorful Accent 6" w:uiPriority="52"/>
-    <w:lsdException w:name="List Table 1 Light" w:uiPriority="46"/>
-    <w:lsdException w:name="List Table 2" w:uiPriority="47"/>
-    <w:lsdException w:name="List Table 3" w:uiPriority="48"/>
-    <w:lsdException w:name="List Table 4" w:uiPriority="49"/>
-    <w:lsdException w:name="List Table 5 Dark" w:uiPriority="50"/>
-    <w:lsdException w:name="List Table 6 Colorful" w:uiPriority="51"/>
-    <w:lsdException w:name="List Table 7 Colorful" w:uiPriority="52"/>
-    <w:lsdException w:name="List Table 1 Light Accent 1" w:uiPriority="46"/>
-    <w:lsdException w:name="List Table 2 Accent 1" w:uiPriority="47"/>
-    <w:lsdException w:name="List Table 3 Accent 1" w:uiPriority="48"/>
-    <w:lsdException w:name="List Table 4 Accent 1" w:uiPriority="49"/>
-    <w:lsdException w:name="List Table 5 Dark Accent 1" w:uiPriority="50"/>
-    <w:lsdException w:name="List Table 6 Colorful Accent 1" w:uiPriority="51"/>
-    <w:lsdException w:name="List Table 7 Colorful Accent 1" w:uiPriority="52"/>
-    <w:lsdException w:name="List Table 1 Light Accent 2" w:uiPriority="46"/>
-    <w:lsdException w:name="List Table 2 Accent 2" w:uiPriority="47"/>
-    <w:lsdException w:name="List Table 3 Accent 2" w:uiPriority="48"/>
-    <w:lsdException w:name="List Table 4 Accent 2" w:uiPriority="49"/>
-    <w:lsdException w:name="List Table 5 Dark Accent 2" w:uiPriority="50"/>
-    <w:lsdException w:name="List Table 6 Colorful Accent 2" w:uiPriority="51"/>
-    <w:lsdException w:name="List Table 7 Colorful Accent 2" w:uiPriority="52"/>
-    <w:lsdException w:name="List Table 1 Light Accent 3" w:uiPriority="46"/>
-    <w:lsdException w:name="List Table 2 Accent 3" w:uiPriority="47"/>
-    <w:lsdException w:name="List Table 3 Accent 3" w:uiPriority="48"/>
-    <w:lsdException w:name="List Table 4 Accent 3" w:uiPriority="49"/>
-    <w:lsdException w:name="List Table 5 Dark Accent 3" w:uiPriority="50"/>
-    <w:lsdException w:name="List Table 6 Colorful Accent 3" w:uiPriority="51"/>
-    <w:lsdException w:name="List Table 7 Colorful Accent 3" w:uiPriority="52"/>
-    <w:lsdException w:name="List Table 1 Light Accent 4" w:uiPriority="46"/>
-    <w:lsdException w:name="List Table 2 Accent 4" w:uiPriority="47"/>
-    <w:lsdException w:name="List Table 3 Accent 4" w:uiPriority="48"/>
-    <w:lsdException w:name="List Table 4 Accent 4" w:uiPriority="49"/>
-    <w:lsdException w:name="List Table 5 Dark Accent 4" w:uiPriority="50"/>
-    <w:lsdException w:name="List Table 6 Colorful Accent 4" w:uiPriority="51"/>
-    <w:lsdException w:name="List Table 7 Colorful Accent 4" w:uiPriority="52"/>
-    <w:lsdException w:name="List Table 1 Light Accent 5" w:uiPriority="46"/>
-    <w:lsdException w:name="List Table 2 Accent 5" w:uiPriority="47"/>
-    <w:lsdException w:name="List Table 3 Accent 5" w:uiPriority="48"/>
-    <w:lsdException w:name="List Table 4 Accent 5" w:uiPriority="49"/>
-    <w:lsdException w:name="List Table 5 Dark Accent 5" w:uiPriority="50"/>
-    <w:lsdException w:name="List Table 6 Colorful Accent 5" w:uiPriority="51"/>
-    <w:lsdException w:name="List Table 7 Colorful Accent 5" w:uiPriority="52"/>
-    <w:lsdException w:name="List Table 1 Light Accent 6" w:uiPriority="46"/>
-    <w:lsdException w:name="List Table 2 Accent 6" w:uiPriority="47"/>
-    <w:lsdException w:name="List Table 3 Accent 6" w:uiPriority="48"/>
-    <w:lsdException w:name="List Table 4 Accent 6" w:uiPriority="49"/>
-    <w:lsdException w:name="List Table 5 Dark Accent 6" w:uiPriority="50"/>
-    <w:lsdException w:name="List Table 6 Colorful Accent 6" w:uiPriority="51"/>
-    <w:lsdException w:name="List Table 7 Colorful Accent 6" w:uiPriority="52"/>
-  </w:latentStyles>
-  <w:style w:type="paragraph" w:default="1" w:styleId="Normal">
-    <w:name w:val="Normal"/>
-    <w:qFormat/>
-  </w:style>
-  <w:style w:type="character" w:default="1" w:styleId="DefaultParagraphFont">
-    <w:name w:val="Default Paragraph Font"/>
-    <w:uiPriority w:val="1"/>
-    <w:semiHidden/>
-    <w:unhideWhenUsed/>
-  </w:style>
-  <w:style w:type="table" w:default="1" w:styleId="TableNormal">
-    <w:name w:val="Normal Table"/>
-    <w:uiPriority w:val="99"/>
-    <w:semiHidden/>
-    <w:unhideWhenUsed/>
-    <w:tblPr>
-      <w:tblInd w:w="0" w:type="dxa"/>
-      <w:tblCellMar>
-        <w:top w:w="0" w:type="dxa"/>
-        <w:left w:w="108" w:type="dxa"/>
-        <w:bottom w:w="0" w:type="dxa"/>
-        <w:right w:w="108" w:type="dxa"/>
-      </w:tblCellMar>
-    </w:tblPr>
-  </w:style>
-  <w:style w:type="numbering" w:default="1" w:styleId="NoList">
-    <w:name w:val="No List"/>
-    <w:uiPriority w:val="99"/>
-    <w:semiHidden/>
-    <w:unhideWhenUsed/>
-  </w:style>
-  <w:style w:type="paragraph" w:customStyle="1" w:styleId="490BB3C7E778DB409FD618A83CBA4996">
-    <w:name w:val="490BB3C7E778DB409FD618A83CBA4996"/>
-    <w:rsid w:val="00805579"/>
-  </w:style>
-</w:styles>
-</file>
-
-<file path=word/glossary/webSettings.xml><?xml version="1.0" encoding="utf-8"?>
-<w:webSettings xmlns:mc="http://schemas.openxmlformats.org/markup-compatibility/2006" xmlns:r="http://schemas.openxmlformats.org/officeDocument/2006/relationships" xmlns:w="http://schemas.openxmlformats.org/wordprocessingml/2006/main" xmlns:w14="http://schemas.microsoft.com/office/word/2010/wordml" xmlns:w15="http://schemas.microsoft.com/office/word/2012/wordml" mc:Ignorable="w14 w15">
-  <w:allowPNG/>
-  <w:doNotSaveAsSingleFile/>
-  <w:pixelsPerInch w:val="96"/>
-</w:webSettings>
-</file>
-
 <file path=word/theme/theme1.xml><?xml version="1.0" encoding="utf-8"?>
 <a:theme xmlns:a="http://schemas.openxmlformats.org/drawingml/2006/main" name="Office Theme">
   <a:themeElements>
@@ -22424,7 +22669,7 @@
 </file>
 
 <file path=customXml/itemProps2.xml><?xml version="1.0" encoding="utf-8"?>
-<ds:datastoreItem xmlns:ds="http://schemas.openxmlformats.org/officeDocument/2006/customXml" ds:itemID="{979C9A95-0560-074E-A007-0B4969CED78C}">
+<ds:datastoreItem xmlns:ds="http://schemas.openxmlformats.org/officeDocument/2006/customXml" ds:itemID="{06119CE8-8555-4ED7-AFF4-1E60A3B1EA4D}">
   <ds:schemaRefs>
     <ds:schemaRef ds:uri="http://schemas.openxmlformats.org/officeDocument/2006/bibliography"/>
   </ds:schemaRefs>

</xml_diff>

<commit_message>
Everything left uncommitted, submitting report to John
</commit_message>
<xml_diff>
--- a/Final Documents/FinalReport.docx
+++ b/Final Documents/FinalReport.docx
@@ -210,6 +210,7 @@
                             <w:dataBinding w:prefixMappings="xmlns:ns0='http://purl.org/dc/elements/1.1/' xmlns:ns1='http://schemas.openxmlformats.org/package/2006/metadata/core-properties' " w:xpath="/ns1:coreProperties[1]/ns0:subject[1]" w:storeItemID="{6C3C8BC8-F283-45AE-878A-BAB7291924A1}"/>
                             <w:text/>
                           </w:sdtPr>
+                          <w:sdtEndPr/>
                           <w:sdtContent>
                             <w:p>
                               <w:pPr>
@@ -248,6 +249,7 @@
                             <w:dataBinding w:prefixMappings="xmlns:ns0='http://purl.org/dc/elements/1.1/' xmlns:ns1='http://schemas.openxmlformats.org/package/2006/metadata/core-properties' " w:xpath="/ns1:coreProperties[1]/ns0:creator[1]" w:storeItemID="{6C3C8BC8-F283-45AE-878A-BAB7291924A1}"/>
                             <w:text/>
                           </w:sdtPr>
+                          <w:sdtEndPr/>
                           <w:sdtContent>
                             <w:p>
                               <w:pPr>
@@ -695,6 +697,7 @@
                                 <w:dataBinding w:prefixMappings="xmlns:ns0='http://purl.org/dc/elements/1.1/' xmlns:ns1='http://schemas.openxmlformats.org/package/2006/metadata/core-properties' " w:xpath="/ns1:coreProperties[1]/ns0:title[1]" w:storeItemID="{6C3C8BC8-F283-45AE-878A-BAB7291924A1}"/>
                                 <w:text/>
                               </w:sdtPr>
+                              <w:sdtEndPr/>
                               <w:sdtContent>
                                 <w:r>
                                   <w:rPr>
@@ -903,6 +906,7 @@
                               <w:dataBinding w:prefixMappings="xmlns:ns0='http://schemas.openxmlformats.org/officeDocument/2006/extended-properties' " w:xpath="/ns0:Properties[1]/ns0:Company[1]" w:storeItemID="{6668398D-A668-4E3E-A5EB-62B293D839F1}"/>
                               <w:text/>
                             </w:sdtPr>
+                            <w:sdtEndPr/>
                             <w:sdtContent>
                               <w:r>
                                 <w:rPr>
@@ -945,6 +949,7 @@
                               <w:dataBinding w:prefixMappings="xmlns:ns0='http://schemas.microsoft.com/office/2006/coverPageProps' " w:xpath="/ns0:CoverPageProperties[1]/ns0:CompanyAddress[1]" w:storeItemID="{55AF091B-3C7A-41E3-B477-F2FDAA23CFDA}"/>
                               <w:text/>
                             </w:sdtPr>
+                            <w:sdtEndPr/>
                             <w:sdtContent>
                               <w:r>
                                 <w:rPr>
@@ -1118,6 +1123,7 @@
                               <w:calendar w:val="gregorian"/>
                             </w:date>
                           </w:sdtPr>
+                          <w:sdtEndPr/>
                           <w:sdtContent>
                             <w:p>
                               <w:pPr>
@@ -1429,21 +1435,7 @@
                 <w:rStyle w:val="Hyperlink"/>
                 <w:noProof/>
               </w:rPr>
-              <w:t>Hard</w:t>
-            </w:r>
-            <w:r>
-              <w:rPr>
-                <w:rStyle w:val="Hyperlink"/>
-                <w:noProof/>
-              </w:rPr>
-              <w:t>w</w:t>
-            </w:r>
-            <w:r>
-              <w:rPr>
-                <w:rStyle w:val="Hyperlink"/>
-                <w:noProof/>
-              </w:rPr>
-              <w:t>are</w:t>
+              <w:t>Hardware</w:t>
             </w:r>
             <w:r>
               <w:rPr>
@@ -2147,9 +2139,12 @@
     <w:p>
       <w:pPr>
         <w:sectPr>
-          <w:footerReference w:type="even" r:id="rId9"/>
-          <w:footerReference w:type="default" r:id="rId10"/>
-          <w:footerReference w:type="first" r:id="rId11"/>
+          <w:headerReference w:type="even" r:id="rId9"/>
+          <w:headerReference w:type="default" r:id="rId10"/>
+          <w:footerReference w:type="even" r:id="rId11"/>
+          <w:footerReference w:type="default" r:id="rId12"/>
+          <w:headerReference w:type="first" r:id="rId13"/>
+          <w:footerReference w:type="first" r:id="rId14"/>
           <w:pgSz w:w="12240" w:h="15840"/>
           <w:pgMar w:top="1440" w:right="1440" w:bottom="1440" w:left="1440" w:header="720" w:footer="720" w:gutter="0"/>
           <w:pgNumType w:start="1"/>
@@ -2552,7 +2547,7 @@
                     </pic:cNvPicPr>
                   </pic:nvPicPr>
                   <pic:blipFill>
-                    <a:blip r:embed="rId12" cstate="print">
+                    <a:blip r:embed="rId15" cstate="print">
                       <a:extLst>
                         <a:ext uri="{28A0092B-C50C-407E-A947-70E740481C1C}">
                           <a14:useLocalDpi xmlns:a14="http://schemas.microsoft.com/office/drawing/2010/main" val="0"/>
@@ -2748,10 +2743,7 @@
         <w:t xml:space="preserve">.  From USB to microUSB, the 5V rail on the </w:t>
       </w:r>
       <w:r>
-        <w:t>NodeMCU</w:t>
-      </w:r>
-      <w:r>
-        <w:t xml:space="preserve"> </w:t>
+        <w:t xml:space="preserve">NodeMCU </w:t>
       </w:r>
       <w:r>
         <w:lastRenderedPageBreak/>
@@ -6989,20 +6981,18 @@
       <w:r>
         <w:t xml:space="preserve"> Nosferatu can control an entire room of lights with one unit and does not need to be replaced if a bulb burns out. Nosferatu also improves over its competitors by having more options for control with the rules that govern turning on and off the lights which can only be improved with future development. These features again make Nosferatu a cheaper and more convenient alternative for home lighting control.</w:t>
       </w:r>
-      <w:bookmarkStart w:id="7" w:name="_GoBack"/>
-      <w:bookmarkEnd w:id="7"/>
     </w:p>
     <w:p>
       <w:pPr>
         <w:pStyle w:val="Heading1"/>
         <w:jc w:val="center"/>
       </w:pPr>
-      <w:bookmarkStart w:id="8" w:name="_Toc437722427"/>
+      <w:bookmarkStart w:id="7" w:name="_Toc437722427"/>
       <w:r>
         <w:lastRenderedPageBreak/>
         <w:t>References</w:t>
       </w:r>
-      <w:bookmarkEnd w:id="8"/>
+      <w:bookmarkEnd w:id="7"/>
     </w:p>
     <w:p>
       <w:pPr>
@@ -7014,7 +7004,7 @@
       <w:r>
         <w:t xml:space="preserve">[1] </w:t>
       </w:r>
-      <w:hyperlink r:id="rId13" w:history="1">
+      <w:hyperlink r:id="rId16" w:history="1">
         <w:r>
           <w:rPr>
             <w:rStyle w:val="Hyperlink"/>
@@ -7035,7 +7025,7 @@
         </w:rPr>
         <w:t xml:space="preserve">[2] </w:t>
       </w:r>
-      <w:hyperlink r:id="rId14" w:history="1">
+      <w:hyperlink r:id="rId17" w:history="1">
         <w:r>
           <w:rPr>
             <w:rStyle w:val="Hyperlink"/>
@@ -7054,33 +7044,33 @@
         <w:pStyle w:val="Heading1"/>
         <w:jc w:val="center"/>
       </w:pPr>
-      <w:bookmarkStart w:id="9" w:name="_Toc437722428"/>
+      <w:bookmarkStart w:id="8" w:name="_Toc437722428"/>
       <w:r>
         <w:lastRenderedPageBreak/>
         <w:t>Appendix</w:t>
       </w:r>
-      <w:bookmarkEnd w:id="9"/>
+      <w:bookmarkEnd w:id="8"/>
     </w:p>
     <w:p>
       <w:pPr>
         <w:pStyle w:val="Heading2"/>
         <w:jc w:val="center"/>
       </w:pPr>
-      <w:bookmarkStart w:id="10" w:name="_Toc437722429"/>
+      <w:bookmarkStart w:id="9" w:name="_Toc437722429"/>
       <w:r>
         <w:t>Hardware Schematics</w:t>
       </w:r>
-      <w:bookmarkEnd w:id="10"/>
+      <w:bookmarkEnd w:id="9"/>
     </w:p>
     <w:p>
       <w:pPr>
         <w:pStyle w:val="Heading3"/>
       </w:pPr>
-      <w:bookmarkStart w:id="11" w:name="_Toc437722430"/>
+      <w:bookmarkStart w:id="10" w:name="_Toc437722430"/>
       <w:r>
         <w:t>Relay Circuit</w:t>
       </w:r>
-      <w:bookmarkEnd w:id="11"/>
+      <w:bookmarkEnd w:id="10"/>
     </w:p>
     <w:p>
       <w:r>
@@ -7105,7 +7095,7 @@
                     </pic:cNvPicPr>
                   </pic:nvPicPr>
                   <pic:blipFill>
-                    <a:blip r:embed="rId15"/>
+                    <a:blip r:embed="rId18"/>
                     <a:stretch>
                       <a:fillRect/>
                     </a:stretch>
@@ -7130,11 +7120,11 @@
       <w:pPr>
         <w:pStyle w:val="Heading3"/>
       </w:pPr>
-      <w:bookmarkStart w:id="12" w:name="_Toc437722431"/>
+      <w:bookmarkStart w:id="11" w:name="_Toc437722431"/>
       <w:r>
         <w:t>Nosferatu Schematic</w:t>
       </w:r>
-      <w:bookmarkEnd w:id="12"/>
+      <w:bookmarkEnd w:id="11"/>
     </w:p>
     <w:p>
       <w:pPr>
@@ -7164,7 +7154,7 @@
                     </pic:cNvPicPr>
                   </pic:nvPicPr>
                   <pic:blipFill>
-                    <a:blip r:embed="rId16"/>
+                    <a:blip r:embed="rId19"/>
                     <a:stretch>
                       <a:fillRect/>
                     </a:stretch>
@@ -7202,12 +7192,12 @@
       <w:pPr>
         <w:pStyle w:val="Heading3"/>
       </w:pPr>
-      <w:bookmarkStart w:id="13" w:name="_Toc437722432"/>
+      <w:bookmarkStart w:id="12" w:name="_Toc437722432"/>
       <w:r>
         <w:lastRenderedPageBreak/>
         <w:t>ESP Schematic</w:t>
       </w:r>
-      <w:bookmarkEnd w:id="13"/>
+      <w:bookmarkEnd w:id="12"/>
     </w:p>
     <w:p>
       <w:r>
@@ -7232,7 +7222,7 @@
                     </pic:cNvPicPr>
                   </pic:nvPicPr>
                   <pic:blipFill>
-                    <a:blip r:embed="rId17">
+                    <a:blip r:embed="rId20">
                       <a:extLst>
                         <a:ext uri="{28A0092B-C50C-407E-A947-70E740481C1C}">
                           <a14:useLocalDpi xmlns:a14="http://schemas.microsoft.com/office/drawing/2010/main" val="0"/>
@@ -7265,7 +7255,7 @@
       </w:r>
     </w:p>
     <w:sectPr>
-      <w:footerReference w:type="default" r:id="rId18"/>
+      <w:footerReference w:type="default" r:id="rId21"/>
       <w:pgSz w:w="12240" w:h="15840"/>
       <w:pgMar w:top="1440" w:right="1440" w:bottom="1440" w:left="1440" w:header="720" w:footer="720" w:gutter="0"/>
       <w:pgNumType w:start="1"/>
@@ -7445,6 +7435,7 @@
     <w:pPr>
       <w:pStyle w:val="Footer"/>
     </w:pPr>
+    <w:bookmarkStart w:id="13" w:name="_GoBack"/>
     <w:r>
       <w:rPr>
         <w:noProof/>
@@ -7452,13 +7443,13 @@
       <mc:AlternateContent>
         <mc:Choice Requires="wpg">
           <w:drawing>
-            <wp:anchor distT="0" distB="0" distL="114300" distR="114300" simplePos="0" relativeHeight="251659264" behindDoc="0" locked="0" layoutInCell="1" allowOverlap="1" wp14:anchorId="6B36683A" wp14:editId="21496D10">
+            <wp:anchor distT="0" distB="0" distL="114300" distR="114300" simplePos="0" relativeHeight="251659264" behindDoc="0" locked="0" layoutInCell="1" allowOverlap="1" wp14:anchorId="6D87D5F4" wp14:editId="70F6886B">
               <wp:simplePos x="0" y="0"/>
               <wp:positionH relativeFrom="page">
-                <wp:align>left</wp:align>
+                <wp:posOffset>6337935</wp:posOffset>
               </wp:positionH>
               <wp:positionV relativeFrom="page">
-                <wp:align>bottom</wp:align>
+                <wp:posOffset>8917940</wp:posOffset>
               </wp:positionV>
               <wp:extent cx="1243584" cy="1243584"/>
               <wp:effectExtent l="0" t="0" r="1270" b="1270"/>
@@ -21085,7 +21076,7 @@
         </mc:Choice>
         <mc:Fallback>
           <w:pict>
-            <v:group w14:anchorId="6B36683A" id="Group_x0020_26" o:spid="_x0000_s1032" alt="Title: Drawing of feather behind page number" style="position:absolute;margin-left:0;margin-top:0;width:97.9pt;height:97.9pt;z-index:251659264;mso-position-horizontal:left;mso-position-horizontal-relative:page;mso-position-vertical:bottom;mso-position-vertical-relative:page;mso-width-relative:margin;mso-height-relative:margin" coordsize="1243584,1243584" o:gfxdata="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">
+            <v:group w14:anchorId="6D87D5F4" id="Group_x0020_26" o:spid="_x0000_s1032" alt="Title: Drawing of feather behind page number" style="position:absolute;margin-left:499.05pt;margin-top:702.2pt;width:97.9pt;height:97.9pt;z-index:251659264;mso-position-horizontal-relative:page;mso-position-vertical-relative:page;mso-width-relative:margin;mso-height-relative:margin" coordsize="1243584,1243584" o:gfxdata="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">
               <v:group id="Group_x0020_27" o:spid="_x0000_s1033" style="position:absolute;width:1243584;height:1243584" coordsize="1244600,1243584" o:gfxdata="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">
                 <v:shape id="Freeform_x0020_6" o:spid="_x0000_s1034" style="position:absolute;left:276225;width:968375;height:968375;visibility:visible;mso-wrap-style:square;v-text-anchor:top" coordsize="296,296" o:gfxdata="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" path="m94,91c95,91,94,88,93,89,92,88,92,87,91,85,90,83,89,83,88,80,86,76,83,72,83,70,80,67,77,64,75,59,71,55,67,49,63,45,61,42,59,40,57,38,55,35,53,34,51,31,53,30,54,33,55,34,57,35,58,36,59,38,60,40,62,40,63,43,64,43,65,46,67,46,69,49,72,52,74,56,76,59,79,61,81,65,82,64,80,62,80,61,79,60,79,59,78,58,78,57,77,55,77,54,77,53,74,53,76,52,73,48,72,46,69,42,63,35,58,28,54,22,52,21,51,18,49,18,49,17,48,17,47,15,47,16,45,15,46,15,48,13,49,17,51,17,52,18,53,20,54,20,56,24,58,25,61,29,64,33,67,35,69,40,71,40,71,44,73,44,74,47,76,48,77,50,78,51,77,51,78,52,79,54,79,53,79,55,80,54,80,57,81,57,81,58,82,58,83,59,84,64,87,70,89,77,92,76,88,73,89,72,88,70,89,69,88,67,88,65,86,61,85,58,83,54,81,49,79,45,77,40,75,36,74,34,73,34,73,32,72,31,71,31,71,30,70,29,69,28,68,25,67,24,65,20,62,19,60,15,57,12,54,10,52,6,54,6,54,9,56,9,57,11,59,11,60,13,62,16,64,18,67,21,69,24,71,27,74,30,73,30,74,32,74,31,75,32,74,33,75,33,76,35,77,37,78,38,82,46,85,53,89,61,91,67,92,72,93,77,95,83,94,88,98,93,99,91,98,90,98,88,98,86,98,85,97,83,96,80,96,77,95,73,95,73,94,72,94,71,94,70,94,69,94,68,94,66,93,67,93,64,93,61,91,60,91,56,89,52,87,48,86,44,85,42,84,41,83,40,82,38,82,36,81,34,79,32,78,31,77,28,76,29,76,26,75,26,74,26,75,25,74,24,72,21,70,19,68,15,68,15,67,14,66,13,65,13,65,12,64,11,63,9,62,8,60,7,58,4,54,4,52,,54,,56,2,58,3,59,5,61,5,63,8,64,9,66,11,68,12,68,14,69,13,70,15,71,15,71,18,72,17,76,25,80,30,85,38,88,43,90,49,93,55,94,58,94,60,95,62,95,63,96,65,95,66,96,67,97,69,96,69,98,74,98,78,100,83,101,82,100,79,100,77,100,76,98,74,99,74,99,73,97,71,98,71,98,70,97,68,97,67,99,67,95,65,97,64,96,63,96,62,96,61,97,61,95,59,96,58,94,53,92,47,90,42,88,37,86,33,85,29,83,26,81,24,81,21,80,21,80,21,80,20,79,20,79,19,79,19,78,19,78,18,78,17,78,17,77,16,77,16,76,16,74,13,72,11,69,8,67,6,64,3,65,2,66,3,67,4,68,4,68,5,69,6,70,7,72,9,74,10,74,11,75,11,76,13,76,14,78,13,78,15,79,16,80,19,82,20,88,29,89,34,94,45,96,50,97,55,99,59,100,61,98,62,99,63,99,65,100,66,99,67,103,74,102,80,104,87,104,90,105,94,106,97,105,98,107,101,107,102,106,103,107,103,108,104,107,104,108,105,108,106,109,104,106,100,107,97,107,95,107,92,106,89,107,84,106,79,105,73,106,71,104,67,105,65,104,62,104,60,103,57,104,56,102,54,102,52,102,51,102,50,101,48,102,47,100,47,101,45,100,44,100,43,100,41,99,39,98,37,98,36,97,32,95,29,94,26,92,23,90,20,88,16,87,14,85,14,84,12,86,11,87,13,88,14,89,14,89,16,90,17,91,17,92,18,92,18,96,25,97,28,100,36,103,42,103,48,105,54,105,55,106,57,106,59,106,60,107,62,107,63,108,64,107,65,107,67,108,68,108,70,108,71,109,73,108,74,107,75,108,76,108,78,108,79,109,81,108,82,109,83,108,84,110,86,109,87,109,90,109,93,110,96,110,98,111,101,110,103,112,108,111,112,115,117,117,117,114,114,115,113,114,112,115,111,114,109,115,108,114,106,114,105,113,103,115,102,115,101,114,99,114,96,114,94,114,92,113,89,114,87,114,85,113,83,114,81,112,78,114,77,113,74,115,70,111,65,113,61,112,58,112,56,111,53,113,53,110,51,111,50,112,49,110,48,111,47,111,46,110,44,110,44,108,40,107,36,105,32,103,29,101,27,100,24,99,23,97,23,97,20,96,20,94,20,95,18,97,17,97,20,99,20,99,23,101,23,101,25,103,24,103,28,104,28,105,30,106,31,107,32,109,36,110,39,112,43,113,45,113,49,115,53,114,55,114,57,115,60,114,61,116,64,115,66,115,69,116,71,115,73,116,75,115,77,116,79,116,81,115,82,116,83,114,83,118,86,116,86,117,88,116,89,116,90,117,91,117,92,117,93,118,96,116,97,117,100,116,102,118,104,116,106,118,109,118,112,117,114,119,119,118,120,121,124,124,123,121,120,122,119,120,117,121,115,121,114,120,112,121,111,120,109,121,107,120,106,119,104,120,101,120,97,120,94,120,93,119,92,120,92,120,91,119,89,120,89,119,87,120,86,119,84,120,81,120,77,121,74,121,71,121,68,122,65,120,62,122,59,121,55,123,53,120,49,120,46,122,46,122,49,122,51,123,52,123,54,123,56,123,59,123,62,123,65,123,69,123,72,123,75,122,77,123,78,122,80,122,82,121,83,123,85,122,88,123,92,122,95,123,96,123,96,123,97,122,98,123,99,122,100,123,101,122,101,123,102,122,103,124,104,123,104,124,106,122,106,122,107,123,108,124,109,123,110,124,111,123,111,123,112,123,113,124,114,123,115,125,118,124,121,125,125,127,129,128,129,129,133,130,132,128,129,128,127,127,126,128,125,127,124,129,124,126,121,128,121,127,117,127,113,126,110,127,108,126,106,127,104,125,102,127,100,126,99,125,97,127,97,126,96,127,95,125,93,126,93,127,91,126,89,127,88,125,85,126,84,127,82,126,80,127,79,126,77,127,73,126,69,126,66,126,64,126,62,125,60,126,58,125,56,126,54,124,52,127,51,125,48,126,47,125,45,126,43,124,39,124,36,123,32,121,27,120,23,117,17,118,17,118,20,119,20,121,23,123,27,125,31,125,34,125,36,127,39,126,40,128,43,127,45,128,49,127,53,128,58,127,59,129,62,128,64,130,66,128,68,129,70,128,74,130,79,129,83,129,87,129,91,128,95,130,97,128,98,128,99,130,100,128,101,129,102,128,104,129,106,129,108,129,117,130,125,132,134,134,135,133,136,134,138,136,137,134,137,134,136,134,135,134,134,134,133,134,131,134,129,132,127,134,126,131,124,133,123,131,121,134,121,132,119,133,117,132,115,132,112,132,110,132,107,133,105,133,102,133,100,133,98,134,95,133,92,133,90,133,88,134,86,133,83,134,82,134,81,133,80,134,80,134,79,133,78,134,77,134,75,134,74,133,70,134,66,133,61,134,57,133,53,132,49,131,40,129,31,125,22,128,22,128,25,129,27,130,30,129,31,131,34,130,34,132,36,132,38,131,38,133,40,133,41,131,41,133,43,134,44,132,44,134,46,134,47,134,48,134,49,135,50,135,51,134,53,135,53,135,55,135,58,135,60,135,64,135,69,137,74,136,77,136,80,136,83,137,85,135,86,136,88,136,89,136,91,136,92,136,95,136,98,135,101,136,103,135,105,134,106,135,108,135,109,134,110,137,115,134,117,135,122,134,122,136,124,135,124,135,125,135,126,136,127,136,129,136,131,136,132,138,136,138,140,140,145,142,147,141,148,142,151,141,153,144,154,145,155,147,155,143,152,145,152,144,150,143,149,143,148,144,145,142,142,142,139,142,136,142,134,141,131,142,127,142,123,141,119,142,118,141,117,141,116,142,115,142,114,141,113,142,111,142,110,142,107,143,106,140,103,142,101,142,100,142,98,142,96,142,94,142,92,143,90,142,88,143,86,143,84,143,80,142,76,142,72,143,71,142,69,142,67,143,66,141,64,142,64,142,63,142,62,141,61,142,60,141,58,141,58,141,57,139,55,141,55,139,52,141,50,139,49,138,45,136,40,135,36,133,33,132,30,130,26,128,22,124,19,122,13,124,13,124,15,125,17,127,16,126,21,128,20,130,23,131,26,133,28,134,30,134,30,135,33,134,34,137,36,137,38,139,42,139,43,141,47,141,51,143,55,143,58,144,60,144,62,144,64,144,66,145,68,145,69,146,73,144,75,145,79,144,80,145,83,145,84,146,86,144,87,145,89,144,90,146,93,144,94,144,96,145,97,145,99,145,101,144,102,144,104,144,106,145,108,144,109,144,116,144,122,145,129,146,128,144,126,145,124,146,123,146,121,146,120,146,116,146,113,146,110,146,107,148,104,147,100,148,98,147,94,149,91,148,88,150,85,149,81,151,81,149,78,150,77,150,76,149,75,150,75,150,74,150,73,150,72,150,71,150,69,150,68,150,66,149,64,150,63,149,61,151,60,149,58,150,56,149,54,150,53,147,45,145,38,142,32,143,31,143,33,144,34,144,36,145,35,146,37,147,39,148,41,149,44,150,47,150,49,152,53,151,54,153,56,151,57,153,58,151,59,152,61,152,62,152,63,152,65,151,65,153,67,152,68,153,71,152,73,152,76,152,78,153,81,151,83,152,85,153,86,151,87,151,88,151,90,151,91,151,93,150,96,150,98,150,101,150,103,149,105,149,107,150,108,149,109,149,110,150,112,148,112,149,114,148,116,149,118,149,120,148,122,148,124,147,127,148,131,147,135,148,137,148,139,148,141,149,142,149,143,149,144,148,145,150,146,149,147,150,151,151,155,152,159,153,162,153,162,154,165,156,167,154,170,157,171,158,171,156,169,156,168,158,168,154,166,156,165,156,164,154,163,155,162,155,161,154,160,155,160,153,155,154,152,152,148,154,147,152,144,153,142,151,141,153,140,153,139,152,137,153,137,153,136,153,132,153,128,153,124,154,122,154,120,154,118,155,116,155,114,155,112,156,110,155,108,156,106,157,104,157,103,157,100,157,99,157,97,157,94,158,93,158,91,158,89,159,85,159,81,159,77,161,76,159,74,160,74,161,73,161,72,160,71,161,70,160,68,161,68,161,67,160,65,161,65,161,63,160,60,161,58,160,56,159,54,160,52,158,48,157,44,156,40,155,37,154,34,152,32,152,29,150,28,150,25,151,25,152,27,152,28,154,31,156,36,158,40,158,43,160,47,161,51,161,54,163,57,162,60,163,63,163,67,162,70,162,73,162,76,162,78,161,82,161,85,160,87,161,89,160,91,160,92,160,94,160,95,159,96,160,98,160,99,159,101,159,103,159,104,158,105,159,106,158,107,158,108,157,108,158,109,157,110,158,112,157,113,157,114,158,115,158,114,158,113,158,113,158,112,158,112,159,111,159,110,159,109,159,107,160,105,160,103,160,100,162,99,162,97,162,96,163,95,162,93,163,93,164,92,163,90,165,87,166,83,166,78,168,78,167,76,167,75,168,74,169,73,168,72,169,70,168,68,170,66,169,63,170,60,169,57,171,55,168,51,169,49,167,45,166,41,165,38,168,37,167,41,168,42,169,44,169,46,170,48,171,51,170,52,172,55,170,56,172,58,171,58,172,60,171,61,172,62,172,65,171,67,171,69,172,71,170,72,170,73,170,74,170,76,169,76,170,79,168,81,168,83,167,84,168,86,167,87,167,88,166,89,166,90,164,92,166,95,164,96,164,98,164,99,163,100,163,101,163,103,162,103,163,105,162,106,162,107,162,108,162,109,161,110,161,111,161,113,161,114,160,115,160,116,160,118,159,120,160,122,159,124,159,127,159,129,159,132,160,133,158,133,158,135,159,135,159,135,159,136,159,136,158,137,158,137,158,138,159,139,158,139,159,144,159,149,159,154,159,155,160,157,160,158,159,159,159,159,160,160,160,161,160,161,160,161,161,163,159,163,161,165,162,166,161,167,161,169,163,170,161,171,163,173,164,171,162,168,163,166,161,163,162,161,161,159,162,158,162,156,161,155,161,153,162,153,161,151,162,150,160,149,161,148,162,147,160,145,162,145,161,141,161,138,162,135,162,133,162,132,163,130,162,129,162,127,164,126,163,122,165,120,165,117,166,114,166,111,168,108,168,108,168,107,169,106,169,106,170,105,169,104,169,102,171,102,171,100,172,97,173,94,174,92,176,89,176,86,178,83,179,81,179,77,181,75,181,71,183,67,182,62,183,61,182,58,183,56,183,54,183,52,184,51,185,50,184,52,184,52,184,53,184,54,184,55,185,56,184,57,184,59,185,61,183,62,184,64,183,65,184,67,183,68,184,71,182,73,182,76,180,78,182,82,180,84,178,90,176,95,174,100,174,101,173,101,173,102,173,102,173,103,173,103,173,104,172,104,172,104,172,105,172,106,171,106,172,107,171,108,171,108,170,109,170,111,170,112,168,113,169,115,168,116,167,120,167,124,165,128,165,132,164,136,164,140,164,143,163,144,164,147,162,148,164,150,164,150,164,151,164,152,164,153,165,158,164,162,166,167,167,168,165,169,166,170,165,171,167,172,166,173,168,177,167,180,170,185,172,185,171,184,170,183,170,182,170,181,170,180,171,180,169,178,170,178,171,177,169,175,170,175,168,170,170,167,168,163,169,160,169,156,169,153,170,151,169,149,170,148,170,146,169,144,170,143,169,142,172,141,170,139,172,138,171,137,172,136,172,133,173,131,173,128,173,127,174,126,174,125,175,123,174,122,175,121,174,118,177,116,176,114,178,112,177,110,179,109,180,107,180,105,182,103,182,100,185,96,186,93,187,91,187,89,189,88,188,87,191,86,190,85,192,85,191,83,192,83,192,81,194,79,194,77,195,77,195,76,196,75,195,74,199,74,197,73,199,72,197,74,197,75,196,76,196,77,196,78,193,79,194,82,193,83,191,85,191,87,190,89,189,91,188,93,187,95,186,99,183,102,182,106,182,107,182,108,180,109,181,110,180,111,180,112,179,114,178,116,177,117,177,120,177,122,176,124,176,125,177,126,175,127,175,128,176,129,175,130,173,133,174,137,173,141,172,145,172,149,171,153,172,155,172,157,171,159,171,161,172,164,171,165,174,173,171,178,175,186,174,187,175,188,175,189,175,190,173,190,174,191,175,192,176,194,178,195,179,194,177,192,177,190,177,189,176,187,176,185,175,182,176,179,176,176,176,174,175,172,175,171,176,170,174,167,176,167,175,166,176,165,175,164,176,164,174,162,175,162,175,160,176,159,175,158,176,156,176,154,176,153,177,152,177,150,177,149,178,146,178,143,179,141,179,135,182,130,182,124,184,118,186,113,188,107,190,102,192,96,194,91,196,90,195,88,197,87,197,86,197,86,198,85,197,84,198,84,198,84,199,82,199,81,200,79,200,79,201,78,201,77,201,77,201,76,202,76,202,74,202,73,203,72,203,70,204,69,204,68,204,66,205,65,206,63,206,62,206,61,208,60,208,61,207,62,207,64,206,65,207,67,206,68,205,70,204,72,204,75,202,76,203,78,202,79,202,79,202,80,201,80,201,81,201,82,200,82,200,85,198,87,197,89,195,94,193,99,192,104,191,106,189,108,189,111,188,112,189,114,188,115,188,115,188,116,187,116,187,117,187,118,186,118,186,121,185,125,184,128,183,129,183,131,183,133,181,133,184,135,182,136,183,136,182,137,182,138,181,141,180,145,180,148,180,149,179,150,179,151,179,152,178,152,179,153,179,155,178,156,179,158,178,159,179,160,179,161,178,162,178,163,178,164,177,164,178,165,178,167,178,167,178,168,178,169,178,171,178,173,178,174,177,176,179,178,178,179,180,180,179,183,179,185,179,187,179,188,180,189,180,193,183,197,183,201,185,200,183,198,183,197,182,195,183,194,183,192,181,190,183,190,182,188,182,186,181,185,181,184,180,178,181,172,180,166,181,165,180,163,180,162,180,161,181,160,181,158,182,156,181,153,182,150,183,148,182,145,183,143,183,140,185,138,184,135,186,134,184,131,186,130,184,129,188,129,186,127,186,127,187,126,187,125,188,122,189,120,190,116,191,113,193,111,194,108,195,105,195,102,197,99,199,96,201,93,201,90,204,87,203,84,206,82,205,80,208,79,207,77,208,75,209,74,209,73,210,72,209,71,210,70,210,69,211,69,210,68,211,66,211,65,212,64,213,63,212,65,212,65,212,66,212,66,212,67,212,68,211,69,211,71,210,71,212,74,210,74,209,76,209,77,209,78,208,79,208,81,207,82,208,83,205,83,206,85,205,87,204,89,203,92,201,96,199,101,197,106,195,107,198,109,195,110,195,111,194,112,194,113,193,115,192,117,192,120,191,122,189,124,189,127,187,128,189,130,188,131,188,132,187,133,187,135,187,135,186,136,187,137,187,137,187,138,186,138,186,139,186,140,186,140,185,141,186,141,185,142,185,145,184,147,184,150,184,151,184,152,184,154,183,155,184,157,184,158,183,159,184,161,183,162,183,163,184,165,183,165,184,167,184,169,183,170,183,171,184,173,183,174,183,176,184,179,183,181,185,187,184,192,186,197,187,200,188,202,188,204,190,205,188,208,190,210,192,208,189,205,190,203,190,202,189,200,190,200,190,198,189,197,189,196,189,194,190,192,190,190,188,189,191,187,189,187,189,186,189,186,190,185,189,185,189,184,190,184,189,181,190,179,190,177,189,174,192,173,191,170,190,169,193,169,191,167,191,166,192,165,191,164,192,161,192,159,193,156,194,154,193,151,195,149,194,148,195,147,196,146,195,144,198,143,197,141,198,140,197,138,198,137,199,135,199,133,200,132,200,130,201,129,201,127,202,126,200,124,203,123,201,121,205,120,204,118,205,117,204,115,205,114,205,113,205,112,206,112,205,111,206,110,206,109,206,106,208,103,208,100,210,97,210,93,211,90,212,87,212,84,213,81,214,80,213,78,214,76,215,75,214,73,216,72,215,75,216,78,214,81,215,83,213,83,214,85,213,86,214,88,213,89,213,95,210,100,209,105,208,106,208,108,208,109,208,111,207,112,208,114,207,115,207,116,207,118,206,119,205,120,206,122,203,122,205,124,204,125,204,127,203,128,203,129,202,132,201,134,200,137,201,139,200,140,200,143,198,144,199,147,197,149,197,151,196,153,196,156,194,160,195,164,193,169,194,171,193,173,193,176,193,178,193,180,192,183,194,186,191,187,193,190,192,192,192,195,192,197,193,200,194,203,193,205,195,209,194,213,197,216,196,216,196,215,196,215,195,215,196,215,195,216,196,218,198,217,198,220,199,218,199,217,198,214,198,213,197,210,197,209,196,207,196,205,196,203,196,201,196,200,197,198,195,197,197,196,196,195,197,195,195,193,196,193,195,191,197,190,196,187,196,186,197,184,196,182,198,181,195,179,198,178,196,174,198,171,198,167,199,165,198,161,200,158,199,155,201,152,201,148,202,148,202,147,201,145,202,145,203,144,203,143,203,142,203,141,203,139,205,136,205,132,206,129,207,126,208,123,209,120,208,118,209,117,210,115,210,114,210,112,211,111,211,107,213,105,213,101,214,100,214,98,214,97,216,95,215,93,216,92,217,89,217,85,218,82,217,80,219,79,218,77,219,76,217,73,218,72,217,70,218,69,218,67,218,65,218,64,218,62,220,62,218,64,219,65,218,65,220,67,219,68,219,69,219,70,219,71,219,72,220,73,219,74,220,76,219,78,219,80,219,82,219,84,218,86,219,88,218,89,218,92,218,94,216,95,217,97,215,99,216,101,215,103,214,104,215,107,213,108,213,112,212,116,211,120,209,123,209,127,208,131,208,133,206,134,207,136,205,137,206,138,206,140,205,140,205,141,205,142,204,144,204,146,204,148,204,149,204,150,203,150,203,151,204,152,202,153,203,155,202,157,202,159,200,159,203,161,201,162,202,163,201,163,201,164,200,166,201,169,200,170,201,172,200,174,199,176,200,180,200,184,199,187,199,189,199,190,199,191,198,192,200,193,199,194,199,196,199,198,199,199,200,202,199,203,200,207,200,209,199,211,201,214,200,216,202,220,203,221,202,222,203,222,203,223,202,223,203,224,203,225,204,225,205,226,206,227,207,225,204,221,205,218,203,215,204,213,203,209,203,208,203,207,203,205,203,204,203,202,203,201,203,200,203,198,203,197,203,195,204,194,203,193,205,191,203,187,205,185,205,183,205,180,206,178,207,172,208,167,210,162,209,161,211,161,210,160,210,160,210,159,211,158,212,157,211,156,212,155,211,153,214,153,213,151,214,150,213,149,214,148,216,143,217,138,219,133,218,130,219,127,221,125,221,122,221,120,222,118,222,116,223,115,223,114,222,112,224,112,223,111,223,111,223,110,224,110,223,108,225,107,224,105,224,104,224,103,224,102,224,96,225,91,224,85,225,85,225,88,224,88,226,90,225,91,226,92,224,93,227,95,226,95,225,96,226,98,226,99,225,100,226,101,225,102,225,103,226,104,225,105,225,106,226,108,225,108,227,110,224,110,225,112,224,113,225,114,224,115,224,116,224,117,224,118,223,120,223,122,222,124,222,126,222,129,221,131,221,132,221,133,220,134,222,135,220,136,220,137,219,139,219,141,218,143,219,145,216,145,217,146,218,148,216,148,217,150,215,150,217,152,215,152,216,154,214,154,214,155,214,156,215,157,214,157,213,157,214,158,214,159,212,159,213,160,213,162,211,163,212,166,211,168,210,168,210,169,210,171,209,171,209,173,210,174,209,175,209,176,208,177,210,178,207,178,208,180,207,182,208,184,206,186,207,188,207,190,206,191,206,193,207,195,206,196,206,199,206,202,206,206,205,209,206,213,207,216,208,221,209,222,210,226,211,225,210,223,209,220,209,218,209,217,209,215,209,213,210,211,209,209,209,207,210,206,209,204,211,203,210,201,210,200,210,199,212,198,211,197,211,196,212,195,211,193,211,192,212,191,211,189,212,188,213,187,213,186,214,185,212,183,214,183,214,181,215,179,215,176,215,176,216,175,216,174,216,173,217,172,217,171,219,169,218,167,219,165,218,163,220,163,220,162,219,160,222,160,221,159,222,158,221,157,222,156,223,155,222,154,223,153,224,151,225,149,225,147,225,146,226,145,226,144,226,143,226,143,227,142,227,137,230,134,230,130,231,129,230,128,231,127,233,126,230,125,232,124,231,123,232,122,233,121,233,120,231,118,233,118,234,117,232,115,234,115,234,114,234,112,234,111,234,109,234,107,235,105,235,104,235,103,235,102,235,101,234,100,235,99,235,97,236,95,235,93,235,92,235,90,236,89,235,88,235,87,235,86,234,84,236,82,234,79,237,80,235,83,237,84,236,85,237,87,236,89,236,90,237,92,236,93,237,95,237,97,236,98,237,99,236,100,237,101,236,101,237,103,236,103,237,106,236,108,236,110,236,111,235,111,236,112,237,114,235,114,235,115,236,116,236,116,235,117,237,119,234,120,235,122,234,125,234,128,233,131,232,133,231,136,231,139,230,141,229,142,229,144,229,145,229,147,228,148,228,149,227,151,227,152,226,153,226,155,225,156,224,159,223,162,222,164,220,167,220,170,219,173,219,174,218,174,218,175,218,175,219,176,218,176,218,176,217,176,218,177,217,178,217,180,216,181,216,183,216,184,215,186,215,187,215,187,214,188,215,189,215,189,214,190,214,193,213,196,213,199,213,202,211,205,213,208,212,211,212,214,212,218,213,221,212,224,214,227,214,228,214,227,215,227,214,226,215,226,215,225,216,225,214,223,215,223,215,220,216,219,215,216,216,215,215,212,216,210,217,210,215,208,216,207,216,206,217,206,216,204,218,201,218,197,219,193,219,191,221,190,221,187,221,187,222,186,222,185,223,184,222,183,223,182,222,180,226,179,224,177,227,176,225,175,226,174,225,173,227,172,226,171,228,170,227,167,228,166,229,164,229,162,230,160,231,156,232,153,234,149,234,147,234,145,236,143,236,142,236,140,237,138,237,136,238,134,238,132,238,131,238,129,239,127,240,124,240,120,241,116,241,112,242,109,242,105,241,104,243,104,242,102,243,102,241,100,242,100,242,98,241,95,242,94,244,93,242,95,243,96,244,97,243,98,244,99,243,101,244,103,243,104,245,106,243,107,244,110,243,111,243,113,243,115,242,116,242,118,243,120,242,121,241,123,242,125,240,126,242,128,241,130,240,131,241,133,240,134,240,136,239,138,239,140,239,141,237,142,238,144,236,145,238,148,236,149,235,150,236,152,235,154,234,155,234,157,233,158,232,160,234,162,231,163,231,165,231,166,230,168,231,170,229,171,230,173,229,174,228,174,228,176,229,177,226,177,227,178,227,179,227,180,226,181,227,183,226,183,226,184,224,187,222,191,222,195,221,196,221,198,221,200,220,201,220,202,220,203,221,204,218,204,220,206,217,209,219,213,217,217,219,219,217,220,218,222,216,223,218,225,217,226,217,227,219,229,217,230,219,233,218,235,219,237,221,236,219,233,221,232,220,229,221,228,221,226,220,223,222,222,220,219,222,218,222,216,222,214,223,212,223,210,223,208,223,206,225,204,224,202,225,200,224,198,225,196,226,194,225,192,227,190,225,189,228,189,227,187,227,186,228,185,228,185,228,183,230,181,230,179,231,178,231,175,232,174,232,171,234,170,233,168,235,167,233,166,234,165,234,164,235,163,235,162,236,161,235,160,236,159,234,158,238,158,236,157,237,156,236,154,238,154,239,153,237,152,238,151,238,149,241,148,239,146,239,144,239,145,241,144,240,141,242,139,242,136,243,134,243,131,244,128,244,127,244,126,245,124,244,123,245,122,245,120,246,118,246,115,245,112,247,111,246,109,246,108,247,107,245,105,246,104,246,101,245,98,245,95,245,94,246,93,245,91,246,90,244,88,245,87,243,85,244,83,243,82,244,81,241,78,244,78,244,83,245,87,247,92,246,94,247,96,248,99,246,100,248,103,248,105,247,107,248,109,248,112,248,113,248,114,247,115,248,116,248,117,247,118,248,120,247,122,247,124,248,126,246,128,246,130,246,134,244,137,244,142,243,144,243,146,242,147,242,148,242,150,242,150,241,151,241,152,241,153,239,154,241,155,239,156,239,157,239,158,238,158,239,160,238,161,238,161,237,162,238,164,237,164,238,166,235,168,236,170,234,171,235,174,234,176,233,177,233,178,232,179,233,181,231,182,231,184,230,185,231,186,230,187,229,188,230,189,229,191,229,192,230,193,228,194,229,195,227,196,228,197,227,199,226,201,227,204,226,206,225,208,226,211,225,212,225,213,225,214,225,215,224,216,225,217,224,219,224,220,224,221,224,222,223,223,223,224,222,228,224,234,223,238,225,241,224,244,226,245,227,246,227,245,227,245,228,244,228,244,227,243,228,242,227,240,227,239,227,238,228,237,227,237,228,236,228,236,228,235,228,234,228,232,228,231,230,230,227,227,229,227,228,225,229,224,229,222,230,221,228,219,230,218,229,217,231,216,230,214,232,213,230,211,231,210,232,209,232,208,231,206,233,204,233,201,233,199,234,197,235,196,234,195,236,194,235,192,235,191,237,190,237,189,236,187,237,186,238,185,237,183,239,182,238,181,239,180,238,179,239,178,240,178,239,177,240,177,240,176,240,175,241,173,241,172,240,170,243,169,242,167,243,165,243,161,244,159,244,157,244,156,245,155,244,153,246,152,246,150,246,149,246,148,247,148,246,147,246,146,246,145,247,144,247,143,248,142,248,139,249,136,249,133,250,130,250,127,250,124,251,121,250,118,251,115,249,112,252,109,250,106,251,106,251,107,251,107,252,109,251,109,252,110,251,112,252,113,252,115,251,116,252,118,252,120,252,121,252,123,252,124,252,130,251,136,250,142,250,145,248,148,248,151,248,152,248,152,248,153,247,154,247,154,247,155,246,156,247,158,247,159,245,161,245,162,246,164,244,165,246,167,244,168,244,169,244,171,243,172,244,173,243,173,243,174,243,175,243,176,243,176,241,179,241,182,240,185,239,188,239,191,238,193,237,194,238,196,236,197,237,198,236,199,236,199,236,200,236,201,235,202,235,203,235,205,235,206,233,207,235,209,234,210,233,213,233,216,232,219,232,220,232,221,231,221,232,222,232,223,232,224,231,225,231,226,232,228,230,231,231,234,230,237,230,238,230,240,230,241,230,243,231,245,230,246,230,247,232,246,232,247,232,248,232,249,232,250,231,251,233,251,233,253,234,252,235,254,235,254,236,253,234,250,235,249,235,247,234,245,235,244,234,240,235,238,234,234,235,232,234,230,235,229,235,227,235,226,235,224,234,222,235,221,236,220,236,219,236,218,236,217,237,217,236,216,237,215,237,213,237,212,238,210,237,209,238,207,239,206,238,204,239,203,239,201,240,201,239,199,240,199,240,198,240,198,240,197,242,194,242,191,242,187,243,185,244,182,244,179,246,176,246,172,247,170,248,167,248,164,249,161,249,159,251,158,251,156,251,155,251,154,250,154,251,153,251,152,251,152,252,149,253,146,253,142,254,140,254,136,254,133,255,132,254,130,254,128,255,127,255,126,255,124,255,122,254,120,256,119,254,116,256,116,255,114,254,110,254,107,253,104,255,103,254,106,255,106,255,108,255,109,255,109,255,112,255,112,257,115,255,116,257,118,256,118,256,120,257,121,257,122,257,125,257,127,256,130,257,132,255,134,256,137,256,138,255,139,256,140,255,141,255,142,256,144,254,145,255,149,254,150,255,153,252,155,253,158,252,158,252,160,252,161,252,161,252,162,252,163,251,163,251,164,252,164,251,165,251,165,251,166,251,166,250,167,250,167,251,169,249,169,250,171,248,172,249,175,248,177,248,179,247,181,246,184,245,186,245,188,245,190,243,192,244,195,242,197,243,204,240,210,239,217,239,218,238,219,238,219,239,221,238,221,238,222,237,224,237,226,238,227,236,229,238,231,237,233,237,234,238,236,237,238,237,240,238,242,237,244,237,245,238,248,237,249,239,252,239,255,240,258,241,260,242,260,244,261,245,262,246,261,247,264,247,262,247,261,246,259,247,258,246,256,245,255,246,254,244,251,246,250,244,248,245,247,244,245,245,243,245,241,244,238,245,238,243,236,245,235,245,234,245,233,245,232,245,230,245,227,246,226,246,223,247,222,246,219,248,217,247,215,248,213,248,212,248,211,248,210,247,208,249,208,249,207,249,205,250,205,249,203,249,202,250,202,249,200,251,198,250,196,252,194,251,191,253,189,251,187,254,182,254,177,255,172,255,171,256,171,256,170,255,170,256,169,257,169,255,167,257,167,257,165,257,164,257,163,257,161,259,161,257,159,258,158,259,157,259,156,260,155,258,153,260,152,259,151,260,149,260,148,260,147,260,146,261,145,261,144,260,141,262,139,261,136,262,134,260,130,262,129,260,126,261,124,259,121,260,120,259,119,259,118,259,116,258,115,259,114,257,107,255,101,252,94,254,94,254,97,255,98,256,99,255,100,256,102,258,104,258,107,259,109,260,111,260,112,261,112,261,113,262,114,263,116,263,120,265,123,265,127,266,130,268,132,269,135,271,141,272,145,273,150,272,151,274,153,273,154,273,156,273,157,273,158,274,161,273,163,274,166,274,168,274,171,275,174,274,174,276,176,274,177,276,179,273,179,275,181,274,185,274,190,273,195,273,195,273,196,274,197,273,197,273,197,273,198,272,199,273,201,273,202,273,203,272,203,272,204,272,204,272,205,271,205,273,207,270,207,272,209,271,209,271,210,271,210,271,211,270,211,270,212,270,213,271,214,270,215,270,217,270,220,269,222,268,223,269,225,268,226,268,227,269,228,268,229,268,231,267,232,268,233,267,234,266,235,267,236,265,240,266,245,265,250,265,251,265,251,265,252,266,253,265,254,266,254,266,257,265,261,267,265,266,268,268,272,268,275,268,276,269,277,269,278,270,278,270,279,270,279,270,281,271,282,272,282,273,281,272,282,272,281,271,280,271,280,271,279,271,278,271,277,270,276,271,274,269,272,269,270,268,266,270,262,268,257,269,256,267,252,269,251,268,249,269,248,268,247,269,246,270,245,268,243,270,239,269,234,271,230,270,227,272,226,271,223,272,222,272,222,272,221,272,221,273,220,273,220,274,219,273,217,274,217,275,207,279,199,278,188,280,186,279,181,281,178,281,177,280,176,281,175,281,174,280,173,281,172,280,171,280,170,280,169,281,168,279,167,280,166,279,160,278,154,275,148,276,146,276,149,277,150,278,151,278,152,279,153,280,157,281,160,282,164,281,166,283,168,282,170,283,172,282,174,283,176,282,178,283,180,282,182,281,183,282,186,280,187,281,189,281,190,280,191,280,192,281,194,280,195,281,198,279,200,279,203,279,204,279,206,279,207,279,208,277,209,278,211,277,213,277,215,277,218,276,220,274,222,275,224,274,226,274,228,273,230,273,235,271,238,272,243,272,245,271,247,272,249,271,250,271,251,272,253,270,253,271,255,271,256,271,257,271,258,271,259,273,261,270,261,272,263,272,265,273,267,272,269,272,270,273,271,273,272,274,273,272,273,273,274,275,279,276,280,278,286,280,285,279,283,280,281,281,280,281,279,281,277,283,276,283,275,283,274,285,273,285,271,286,270,287,269,288,267,289,266,291,264,292,261,295,259,296,261,293,262,293,265,290,266,292,269,289,270,289,272,287,274,287,276,287,277,286,278,285,279,286,280,285,281,285,281,286,284,284,285,285,287,287,292,291,290,292,295,291,295,291,296,290,296,289,295,288,296,288,295,286,295,284,295,283,294,281,296,281,292,280,292,278,292,276,291,274,290,273,291,273,291,273,290,271,291,270,290,268,291,267,290,264,292,263,291,260,292,258,295,255,292,255,290,257,291,258,290,259,290,260,289,261,289,261,289,260,287,261,287,263,286,264,287,266,286,265,286,264,285,263,286,262,285,261,285,259,286,258,285,255,288,253,285,256,283,258,284,260,283,259,282,257,283,255,282,252,283,251,281,249,283,247,283,244,283,242,284,240,283,237,286,236,283,238,283,238,282,238,281,239,281,240,280,240,281,242,280,244,280,245,280,249,279,252,280,255,280,255,278,253,279,252,278,251,278,250,278,249,278,248,276,246,277,244,276,243,277,243,276,243,276,242,275,241,276,241,276,240,276,239,275,239,275,237,274,235,275,234,273,231,273,229,273,226,273,226,271,224,274,224,272,223,272,222,272,222,271,220,271,219,271,217,270,215,271,215,269,213,270,212,270,211,269,210,269,209,268,207,269,206,268,205,268,204,268,204,268,203,267,203,268,202,267,199,267,196,267,193,266,192,266,191,266,189,265,188,265,187,265,185,265,184,264,183,265,182,263,181,264,180,263,178,263,178,263,177,262,177,262,176,262,175,262,175,262,174,262,173,261,171,261,170,261,169,261,168,260,167,259,165,260,165,259,163,258,162,259,161,258,160,257,159,257,158,256,153,255,149,252,145,251,142,250,141,247,138,247,137,245,134,245,132,243,128,243,124,241,120,239,117,239,116,237,113,236,112,235,110,235,108,233,107,232,105,232,104,231,103,232,103,230,102,231,101,230,100,231,99,230,98,228,102,230,102,230,101,229,101,228,99,227,99,225,97,227,97,226,94,225,92,225,90,224,89,223,90,223,90,223,91,223,92,223,92,224,94,223,94,224,95,225,98,224,100,225,102,225,107,226,111,225,116,226,120,226,125,227,130,226,132,227,135,225,137,226,139,226,141,226,143,227,144,226,144,227,145,226,145,226,145,225,146,226,146,226,147,226,148,226,148,226,149,225,149,225,150,226,154,226,156,226,159,227,163,227,167,227,170,229,174,228,178,229,180,229,182,229,183,230,185,229,186,232,189,231,190,232,192,231,194,233,196,232,197,233,199,233,201,235,204,235,206,237,208,235,209,238,211,237,211,237,210,237,210,236,210,236,209,236,209,235,208,234,207,235,207,233,205,233,203,231,201,231,200,230,198,230,196,229,195,229,194,228,194,228,193,227,191,228,191,227,189,227,187,225,185,226,184,224,181,225,180,224,176,224,172,223,169,222,165,222,162,221,159,221,156,221,152,221,149,220,147,221,146,219,144,221,143,220,141,221,139,221,138,220,136,220,135,220,133,219,131,221,130,219,126,221,124,220,120,221,117,221,114,221,111,222,107,222,105,221,101,222,99,221,95,223,92,222,89,222,86,221,83,222,80,221,77,221,74,220,73,221,71,220,69,220,69,219,67,221,66,219,62,220,60,218,57,218,57,216,58,216,59,217,60,217,61,217,61,218,64,217,65,219,68,218,71,219,76,218,79,219,84,218,87,220,92,219,95,221,100,218,104,220,106,218,107,220,110,218,112,218,113,218,115,218,117,218,119,218,121,218,121,219,123,217,124,218,124,218,125,217,125,217,127,218,129,217,130,217,132,217,134,218,136,218,139,218,142,218,146,217,148,218,151,217,153,218,156,218,158,218,161,218,163,219,166,218,168,219,171,219,173,220,176,221,178,220,180,222,183,221,185,223,187,223,190,224,191,225,192,224,193,225,194,225,195,227,197,225,197,227,199,226,200,227,201,227,202,229,203,228,204,228,202,227,202,227,201,227,201,227,200,227,199,225,198,224,197,225,196,223,195,222,193,223,193,221,191,222,190,221,186,219,181,218,176,216,174,217,172,216,170,215,169,215,168,216,167,215,166,214,165,216,164,215,160,215,157,213,152,215,151,214,149,214,146,214,145,213,142,215,140,214,138,214,136,215,134,214,132,214,130,216,128,215,124,215,119,216,115,216,114,215,113,216,112,216,111,215,110,217,109,217,107,216,105,217,103,218,101,216,98,219,96,218,94,218,92,218,90,218,89,217,86,218,84,218,82,218,81,217,79,218,78,217,78,217,77,217,76,217,76,216,75,216,74,217,73,215,72,216,70,215,67,216,66,213,70,213,73,215,77,215,79,214,79,215,81,214,81,217,83,214,83,215,85,214,85,216,86,215,87,216,88,215,89,216,91,216,93,215,95,215,97,215,99,215,101,215,105,214,109,215,113,212,114,214,117,212,118,213,120,213,121,213,123,212,123,213,124,212,125,213,126,212,126,213,127,212,129,212,130,212,132,212,133,212,136,213,136,211,137,211,137,212,138,211,139,212,140,211,140,212,143,211,146,212,149,211,151,210,151,213,153,211,153,212,155,210,156,212,158,211,160,212,163,211,166,213,171,212,175,213,176,213,174,212,174,212,173,212,172,212,172,211,170,211,169,211,168,210,166,210,165,211,164,209,163,210,163,209,162,209,161,209,160,209,160,208,157,208,155,207,152,207,149,207,146,208,143,206,142,208,141,206,139,207,137,206,135,207,133,207,131,206,129,207,127,206,124,208,122,207,120,208,117,207,115,207,112,207,110,207,108,207,106,206,103,207,101,206,99,208,97,206,95,208,94,207,93,207,91,206,90,207,87,206,84,207,81,207,79,207,78,207,76,207,75,205,73,207,72,206,69,206,67,204,64,205,62,204,61,204,59,203,59,201,57,203,56,202,54,202,53,200,52,200,50,200,49,199,48,199,47,198,46,199,46,198,45,197,44,197,44,197,42,196,41,196,40,195,38,193,34,193,34,190,35,190,36,190,36,192,38,191,38,192,39,193,41,193,42,194,44,195,47,196,50,199,54,199,55,200,57,201,59,201,60,201,61,201,61,202,62,202,64,201,64,203,66,202,67,204,70,203,71,204,73,203,74,204,77,204,78,205,80,204,82,204,84,204,86,204,88,204,90,203,92,204,94,204,95,204,97,204,101,205,105,203,109,204,110,203,111,205,112,204,112,205,114,203,115,204,116,204,118,204,120,205,123,203,126,205,129,203,132,205,136,204,139,205,143,204,146,204,150,204,151,205,153,204,155,204,156,205,158,205,159,205,160,206,163,205,164,206,165,208,167,207,168,207,172,209,176,211,180,211,184,213,188,215,192,216,190,214,189,212,188,212,187,213,186,210,185,211,185,211,184,211,183,210,182,210,182,208,181,209,180,208,179,209,179,208,177,208,176,207,174,206,173,207,173,205,172,206,171,205,170,206,169,206,169,205,168,205,167,205,166,205,166,204,165,205,162,203,158,203,155,203,152,202,149,202,145,201,143,202,142,200,140,202,139,200,137,202,135,201,132,201,129,201,125,201,122,201,118,202,115,200,108,203,103,201,96,202,93,201,90,201,86,201,83,201,80,201,77,200,76,201,75,199,73,200,72,200,70,202,70,200,80,197,90,195,100,192,103,193,106,191,108,192,111,190,112,192,115,191,116,192,119,190,120,191,124,190,127,192,131,191,133,192,134,191,136,192,138,191,140,193,141,192,143,192,144,194,146,193,148,195,150,193,151,195,153,193,154,196,156,195,157,196,158,195,159,195,159,195,160,196,161,195,162,196,164,196,165,197,166,197,167,199,168,197,169,198,169,199,170,199,171,198,171,200,173,200,173,200,174,201,175,200,176,201,178,202,179,202,181,201,178,201,178,200,177,200,177,198,177,198,175,197,173,197,172,196,170,196,169,195,167,194,166,194,164,194,163,193,161,192,159,193,158,192,157,193,156,190,155,191,154,191,154,190,153,190,150,189,146,190,143,188,139,189,136,188,133,187,129,187,126,187,122,187,119,186,115,187,112,187,108,187,105,188,101,187,101,188,99,187,98,188,96,187,94,189,93,188,91,188,89,189,87,188,82,190,78,190,74,190,72,190,69,192,67,191,66,191,65,191,65,190,63,191,62,191,62,190,59,191,58,191,56,190,53,192,52,188,50,190,48,188,45,190,44,188,42,188,40,188,38,187,38,186,39,185,39,186,40,186,41,186,41,187,43,185,43,188,45,187,48,187,50,188,53,188,55,188,56,188,57,188,59,189,60,187,62,188,65,188,67,189,70,188,73,188,76,187,79,187,80,187,82,187,83,186,85,187,86,185,86,186,89,185,92,186,95,185,98,185,101,184,104,184,105,185,107,184,108,183,109,185,111,184,113,183,114,184,116,183,117,184,118,184,119,183,120,184,124,183,126,184,129,184,131,184,131,185,133,185,134,185,135,185,137,186,140,185,142,186,145,186,146,187,148,186,149,187,150,187,152,187,153,188,153,187,154,188,155,188,155,189,156,188,156,189,158,189,159,189,160,189,161,190,163,189,164,191,165,191,166,191,167,191,166,189,164,189,162,188,159,188,158,186,155,187,154,186,153,187,153,186,153,186,152,185,151,186,150,185,149,186,148,185,147,186,146,183,145,185,144,183,143,184,142,183,136,184,132,182,127,182,124,182,122,182,119,182,117,182,115,180,111,183,109,181,105,182,102,181,101,182,99,181,97,183,96,182,93,182,91,182,89,182,86,184,85,182,82,184,81,181,78,184,76,182,73,184,72,183,70,183,68,184,66,184,64,186,65,183,63,184,62,183,62,184,61,183,57,184,54,182,51,183,49,181,47,183,46,182,44,182,42,181,40,182,37,181,34,182,31,180,29,180,28,179,26,179,25,177,22,179,21,176,23,175,23,178,24,177,25,177,26,177,27,178,29,177,30,179,32,178,34,179,36,179,38,179,40,179,41,180,43,180,46,181,50,180,53,181,54,180,55,180,56,181,57,181,58,181,59,181,61,181,62,181,64,182,68,181,72,181,76,180,80,180,83,181,87,179,89,180,91,179,93,180,95,179,97,180,100,178,103,180,107,178,111,179,113,178,115,179,118,178,120,179,122,179,124,179,126,180,128,179,130,180,133,179,134,181,136,180,137,181,139,180,139,181,141,179,141,182,143,181,144,182,147,181,148,182,150,183,152,183,155,183,156,183,156,184,158,184,158,185,160,184,160,185,161,184,160,184,159,184,159,183,158,184,157,183,156,182,154,182,153,181,152,181,151,181,151,180,150,180,150,179,149,180,147,180,146,179,145,178,142,177,138,178,136,176,134,176,133,176,131,175,130,176,128,176,127,175,124,175,121,175,118,175,114,175,112,174,108,174,107,173,105,175,104,174,102,174,100,174,99,174,96,174,93,174,90,173,86,174,83,173,80,174,77,172,74,173,71,172,68,171,65,172,62,171,60,171,58,171,57,170,55,171,54,170,52,170,46,169,40,168,35,166,31,166,29,164,26,164,25,163,23,163,22,162,20,162,19,160,17,161,16,159,14,159,12,158,11,158,10,157,9,157,8,157,8,155,7,155,6,153,8,155,9,155,10,155,11,156,12,156,13,158,15,157,17,159,18,160,20,159,21,160,23,160,23,161,25,161,27,163,30,163,33,164,34,163,34,165,35,164,36,164,36,165,37,165,38,165,38,166,39,165,40,165,40,166,41,166,44,167,47,166,49,168,51,167,52,167,53,168,55,168,57,168,58,168,61,168,64,168,66,169,69,169,72,170,75,170,76,169,77,171,79,170,80,170,82,170,83,171,88,170,92,171,97,171,99,172,102,171,104,171,106,171,108,172,111,171,113,172,115,172,118,172,119,171,120,173,121,172,122,173,123,171,124,172,127,171,129,174,131,173,132,173,133,173,134,173,135,174,136,174,138,173,141,175,146,175,149,177,150,177,152,176,152,177,153,178,154,177,154,178,154,179,155,178,156,178,157,179,159,181,161,180,161,179,160,179,159,179,159,178,158,178,157,178,156,176,155,177,154,175,153,174,151,175,150,174,149,173,147,174,146,173,144,171,141,170,138,170,137,170,136,169,135,169,133,170,133,167,131,168,128,167,125,167,122,167,121,166,121,166,119,166,119,165,118,166,117,165,115,165,114,164,112,164,110,164,108,165,107,163,101,164,97,162,91,163,89,163,86,163,83,163,81,163,78,163,75,164,73,163,70,164,67,163,64,164,63,162,60,163,57,163,54,164,52,163,49,163,47,162,45,163,44,161,43,163,42,162,41,161,40,161,39,162,39,160,37,161,37,161,36,160,35,160,34,161,32,158,29,160,27,157,24,158,23,155,20,156,16,153,11,153,7,149,10,148,11,151,12,151,14,151,15,153,17,152,18,155,21,153,22,154,24,154,25,156,27,156,27,156,28,156,29,157,30,156,31,157,32,157,32,158,34,157,34,158,35,158,36,158,37,158,40,159,43,159,47,160,50,160,54,160,57,160,59,160,61,161,63,161,64,161,66,160,68,161,71,161,75,161,79,160,80,161,81,159,82,160,83,160,83,160,84,160,86,160,88,160,89,161,91,160,91,161,93,160,95,160,98,161,101,160,103,161,106,161,109,161,111,162,114,161,117,162,119,162,121,164,124,164,126,164,129,164,131,165,133,165,134,166,135,166,136,167,137,167,139,167,140,167,141,168,143,168,144,169,145,169,146,169,148,170,150,171,153,172,151,170,150,169,148,168,146,167,143,166,139,166,137,164,134,164,132,163,131,163,130,163,129,162,129,162,128,163,127,162,126,161,124,162,123,161,120,161,118,160,114,161,112,159,109,160,108,158,102,158,97,158,91,156,88,157,84,157,81,155,80,157,79,155,78,155,77,156,77,155,76,156,74,155,72,155,71,155,69,154,67,156,66,154,64,155,62,154,61,154,57,153,54,152,50,153,49,152,48,151,46,151,46,151,45,150,44,151,44,150,43,150,42,150,41,149,40,150,39,149,37,149,36,147,35,148,33,147,32,146,31,145,29,146,28,144,27,144,27,143,25,144,25,143,24,143,24,142,23,142,22,141,21,142,19,141,17,138,14,139,12,136,14,135,16,138,18,139,19,139,20,141,21,140,22,140,23,141,24,141,28,144,33,144,36,147,38,147,39,147,40,147,41,147,42,148,43,148,45,149,48,149,50,150,52,150,54,151,57,151,59,152,61,152,63,152,64,152,66,153,67,152,67,154,69,152,70,153,73,152,75,154,77,153,82,153,86,154,91,154,93,154,95,155,97,155,99,155,101,156,103,155,105,156,107,155,109,156,110,157,111,157,112,157,113,157,114,158,115,157,117,158,119,158,121,158,123,159,125,159,127,159,130,160,133,160,136,161,137,162,137,162,138,163,138,163,139,162,139,162,139,162,139,163,140,163,142,163,143,163,145,164,143,162,141,162,140,160,139,160,139,158,138,159,137,157,136,160,135,157,135,157,133,158,133,156,132,156,131,157,130,155,129,155,127,155,126,153,122,153,119,152,116,150,115,151,114,150,113,150,112,149,111,150,110,150,108,150,107,148,105,149,104,148,103,147,102,148,100,148,100,146,99,147,97,147,95,146,93,147,93,145,91,147,90,145,90,145,89,145,88,145,86,145,84,145,82,144,80,144,79,143,76,144,75,142,72,144,71,142,68,143,65,141,61,141,58,141,55,141,52,140,50,140,49,138,47,139,45,139,44,138,43,138,41,138,39,138,38,136,37,136,36,136,35,137,35,136,34,135,33,136,32,134,30,135,29,133,28,134,27,133,27,132,26,133,26,132,25,132,23,131,22,131,20,130,18,130,17,129,16,128,13,127,10,126,7,124,6,124,5,122,4,121,2,122,1,121,,118,1,118,2,121,3,120,4,121,5,121,6,122,7,123,9,122,9,124,11,124,12,125,13,125,14,125,15,127,16,126,17,127,18,127,19,128,22,129,24,129,26,131,28,131,31,132,33,133,35,133,37,135,40,135,42,136,45,135,47,137,49,136,52,137,54,138,59,138,64,139,69,139,69,140,70,139,71,139,71,140,72,140,72,140,73,141,75,140,76,141,79,140,81,141,83,142,84,141,86,142,87,142,88,142,89,142,91,143,92,143,93,144,94,144,95,144,95,143,96,143,96,144,96,144,97,144,97,144,97,143,98,144,99,144,100,144,101,144,102,145,104,144,105,146,107,145,109,147,112,146,113,147,114,147,115,147,116,148,117,147,117,148,117,148,118,149,119,148,120,149,121,148,122,150,123,150,124,150,126,150,127,151,128,151,130,152,131,152,132,154,133,154,135,155,136,154,137,156,139,155,140,158,141,157,140,154,137,154,136,152,133,152,132,150,130,149,127,147,125,146,122,145,121,144,119,144,118,143,117,142,115,142,114,142,113,141,111,141,109,141,108,139,107,140,105,139,103,140,103,137,101,139,100,137,98,137,97,138,96,136,94,137,92,136,92,136,91,136,90,136,90,136,90,135,90,135,89,134,88,135,88,134,87,135,85,134,84,133,83,134,83,132,82,133,81,133,80,133,80,132,78,132,77,130,76,131,74,131,73,129,71,130,70,129,69,127,67,128,66,127,65,127,63,126,63,126,62,126,61,126,61,125,60,126,59,125,58,125,57,123,55,123,53,121,49,122,47,119,47,119,46,119,45,119,45,117,44,119,43,118,42,117,41,116,39,116,37,114,34,113,32,111,29,110,27,108,24,106,22,104,19,104,17,100,14,100,12,98,10,95,8,95,7,93,6,92,5,92,4,90,3,89,4,87,5,90,5,91,6,90,7,91,7,92,8,92,10,94,11,95,12,96,14,97,15,98,16,100,18,99,19,101,21,102,22,102,23,104,24,104,25,105,26,106,26,105,27,106,28,107,31,108,33,110,36,112,39,113,42,115,45,115,46,116,48,117,49,118,51,119,52,119,54,120,55,120,57,121,58,122,59,122,60,123,61,122,61,122,62,124,63,123,64,123,66,125,67,125,69,124,70,127,72,126,73,128,75,127,77,128,78,130,80,128,81,130,82,130,83,130,84,131,85,131,86,130,87,131,87,132,89,130,89,133,91,132,91,132,92,133,96,133,99,136,103,135,110,138,118,140,125,143,128,145,131,147,135,148,134,146,132,146,131,145,129,144,128,143,127,142,124,140,121,139,119,138,113,135,108,131,101,130,100,128,98,128,97,128,96,126,94,127,93,126,90,125,87,124,84,123,83,122,82,124,81,122,80,123,80,122,79,122,78,120,76,121,75,120,73,119,71,120,70,118,69,117,68,117,66,116,65,117,65,115,64,115,63,115,62,114,61,115,60,113,59,113,58,112,55,111,52,109,49,109,47,106,43,105,41,103,39,103,38,102,36,101,36,98,33,100,33,98,31,98,30,96,28,96,27,94,25,95,24,93,23,93,22,91,20,90,19,89,18,88,17,87,15,86,14,85,12,84,11,83,10,82,9,80,8,78,6,79,5,77,4,76,3,74,2,72,3,72,3,73,4,74,7,77,9,79,12,82,13,84,15,83,17,85,18,86,19,87,21,88,24,90,27,93,30,94,31,95,33,96,34,97,36,97,37,99,39,99,42,101,45,103,48,104,50,105,51,107,53,107,54,109,56,108,57,110,59,110,60,111,62,112,63,112,65,113,67,114,68,114,70,115,71,115,73,117,75,116,76,118,79,119,81,120,84,121,85,120,85,122,86,121,87,122,88,122,88,123,90,121,91,124,93,123,94,125,96,124,97,125,98,126,100,126,101,126,104,128,107,129,110,129,111,131,113,131,114,132,116,132,117,135,118,134,120,135,121,136,123,137,124,137,126,139,127,139,127,136,125,136,124,135,123,135,123,133,122,133,122,133,121,132,120,131,117,129,112,127,109,124,103,122,98,119,93,116,91,115,89,115,87,114,85,113,83,112,81,111,79,110,78,109,76,109,75,107,74,107,73,107,72,108,71,106,70,106,67,104,63,103,59,101,57,100,56,99,54,98,53,98,52,97,51,97,50,97,50,94,49,95,45,93,41,90,37,89,36,87,34,87,32,85,31,84,29,83,27,82,24,80,20,76,17,74,15,72,14,71,12,69,10,69,9,65,7,65,6,61,2,58,2,54,4,54,4,56,4,57,5,56,5,59,5,60,7,59,7,62,8,62,8,63,9,64,10,64,11,66,13,68,15,69,16,70,17,72,19,72,22,76,26,77,29,80,30,81,32,82,34,84,35,84,37,85,38,86,42,88,45,91,49,92,52,94,55,96,58,98,60,97,60,99,61,99,63,98,63,101,64,100,65,101,67,101,69,103,71,102,72,105,74,105,75,106,76,105,77,105,77,106,78,106,79,106,83,110,88,110,91,113,92,113,93,113,93,113,93,114,94,113,95,114,96,114,96,115,98,115,98,117,100,115,100,117,101,117,102,118,103,118,104,118,103,118,103,117,102,117,102,116,101,117,100,115,99,114,98,115,96,113,93,113,92,111,90,110,88,109,86,108,85,107,83,108,83,106,81,107,81,105,80,106,79,105,78,104,78,104,77,103,77,103,76,103,75,101,73,102,72,101,70,99,67,99,64,97,62,96,59,96,57,93,55,93,54,91,53,91,52,90,51,89,49,89,44,86,39,83,35,79,32,78,30,75,28,74,27,72,25,72,24,70,23,70,22,69,21,67,22,66,23,69,24,69,25,69,26,70,26,71,29,72,30,74,32,75,36,79,40,79,43,83,46,83,47,86,49,86,51,88,53,88,55,90,59,92,63,94,67,95,67,98,70,95,70,97,71,97,72,98,73,99,75,99,77,101,79,102,81,102,83,104,85,104,86,105,87,105,88,106,89,106,90,107,91,107,93,109,95,110,97,111,99,111,100,114,102,114,104,115,106,117,108,117,109,119,110,119,111,120,112,119,112,122,114,121,114,121,113,121,113,119,112,120,112,119,111,118,110,119,109,116,108,116,107,114,106,114,104,114,103,113,103,112,101,112,99,109,97,109,95,108,93,105,90,105,88,103,81,100,75,96,68,93,65,91,61,89,58,88,56,87,55,86,53,85,51,85,50,82,48,82,47,81,45,79,43,79,42,77,40,77,39,75,37,75,36,73,34,72,33,71,31,70,30,69,27,65,23,65,21,61,19,60,18,58,16,57,15,55,13,55,12,52,14,52,14,53,15,54,16,54,17,55,17,56,18,56,19,58,20,58,21,58,21,59,22,60,25,61,28,66,31,67,35,70,38,72,41,74,43,75,44,77,46,78,48,78,49,80,51,80,52,82,55,82,56,84,57,83,58,85,59,85,60,85,61,86,61,86,65,88,68,90,71,91,72,93,73,92,74,93,75,94,76,93,76,94,78,94,80,96,81,97,85,97,88,101,92,101,85,97,79,93,73,89,72,88,71,89,70,88,69,87,69,86,67,87,67,85,66,86,65,85,64,84,64,84,63,84,61,83,60,82,58,81,57,80,56,80,56,80,55,80,54,77,53,78,50,75,47,74,44,71,43,71,43,69,42,69,41,68,40,69,39,68,38,67,37,64,35,64,34,62,32,61,31,60,29,60,28,56,26,56,26,54,25,55,24,53,23,53,23,51,22,52,22,50,21,51,20,49,19,49,19,47,18,47,18,44,16,43,14,41,16,40,16,44,18,44,18,46,20,46,21,48,22,50,24,50,25,52,27,53,28,56,30,56,31,58,33,58,34,60,35,61,35,61,36,62,37,62,37,64,38,64,41,67,45,69,48,71,51,72,54,76,57,77,58,79,60,79,62,80,63,81,65,82,67,83,70,84,73,86,76,88,78,89,80,89,81,91,83,91,84,93,86,93,87,96,89,95,90,97,92,98,93,100,95,100,94,97,92,97,91,95,90,96,90,92,89,94,88,92,87,92,87,91,86,90,84,90,83,89,82,87,80,86,78,84,77,83,75,82,73,81,72,80,70,78,68,78,67,76,65,76,63,75,62,73,61,73,60,73,60,72,59,71,58,71,56,70,55,68,53,68,50,65,46,64,43,61,41,61,40,58,38,58,37,56,35,55,33,53,30,50,27,48,24,45,23,43,21,42,20,40,18,41,19,37,17,38,16,38,16,36,15,36,12,33,9,30,6,25,8,24,9,28,10,29,12,28,12,31,14,32,16,34,18,36,20,39,22,39,23,41,24,42,25,42,26,44,27,44,29,48,32,48,34,51,37,52,38,55,41,56,43,59,46,59,48,62,51,62,53,66,56,66,57,67,58,68,60,69,61,70,62,71,63,70,65,69,62,70,62,69,61,69,61,68,60,68,59,66,57,66,56,65,55,63,53,63,52,61,50,61,49,58,48,58,42,53,37,51,32,44,31,43,30,43,29,42,27,42,27,39,26,40,25,38,24,38,23,37,23,36,23,36,22,36,22,35,21,35,20,34,18,31,16,31,15,27,12,27,12,22,9,21,9,19,11,21,11,21,12,22,12,23,13,24,14,23,14,27,15,26,16,27,16,27,17,28,20,30,22,33,25,36,30,40,35,46,41,49,44,52,46,54,49,56,51,57,52,57,53,60,55,60,56,61,57,63,59,62,60,65,62,65,63,66,64,68,66,68,67,69,67,70,68,69,69,70,69,71,70,71,72,72,73,73,74,74,75,74,74,71,73,72,73,71,72,70,71,70,70,68,69,67,68,65,66,62,63,60,61,57,58,54,56,50,54,48,51,45,49,43,47,40,45,38,43,37,42,35,40,35,40,32,39,33,38,32,37,32,37,30,33,27,30,24,27,21,27,21,27,20,27,20,28,20,28,20,28,21,29,21,30,22,30,23,32,23,33,25,34,26,37,29,40,30,43,34,44,33,44,36,45,36,45,37,46,36,47,38,48,38,49,41,51,41,53,44,56,46,58,50,61,53,63,55,66,59,67,60,69,61,70,64,72,64,72,67,74,68,76,71,79,75,81,77,84,79,86,83,89,84,90,88,92,89,94,91xm65,72c65,72,66,73,66,72,66,72,65,70,64,71,64,72,65,72,65,72xm76,78c75,79,75,78,75,77,74,78,72,75,72,77,73,76,75,81,76,78xm102,94c102,95,101,96,100,95,102,96,102,100,104,100,102,96,103,93,101,88,103,88,100,85,101,87,101,90,101,91,102,94xm102,105c101,104,100,103,99,103,100,104,100,105,102,105xm156,119c158,121,155,123,157,123,157,122,157,120,158,120,156,118,159,116,157,116,157,117,157,119,156,119xm156,128c156,129,155,132,157,132,156,130,156,129,157,127,156,126,158,124,156,124,156,125,156,127,156,128xm145,133c145,133,146,130,144,131,145,132,143,134,145,133xm136,143c135,141,137,139,134,139,134,140,134,143,136,143xm146,143c146,142,146,139,145,141,145,142,145,143,146,143xm156,142c156,141,156,138,155,140,156,141,155,142,156,142xm89,199c92,199,95,199,98,199,100,200,103,198,106,199,109,198,112,199,115,198,121,199,127,199,134,197,136,199,140,198,143,199,146,198,149,199,152,199,154,200,155,199,157,200,158,200,160,201,161,201,163,201,164,201,165,202,166,202,167,203,168,202,168,202,171,203,170,201,168,201,166,200,164,199,162,200,161,198,160,199,159,198,157,199,156,198,155,198,154,198,154,197,153,198,152,197,151,198,150,197,149,196,147,197,145,195,142,195,140,195,139,195,138,195,138,194,137,195,136,195,135,195,134,194,132,195,131,194,128,194,125,194,122,194,119,193,116,195,113,194,110,195,107,194,104,195,103,195,101,195,100,195,98,195,96,196,95,195,92,197,90,197,87,197,85,200,82,197,81,200,84,198,86,200,89,199xm263,135c263,138,263,142,264,145,263,146,265,149,264,150,264,152,265,154,264,155,264,157,265,159,264,160,266,162,263,163,265,165,264,166,265,168,264,170,265,171,264,173,264,174,263,175,264,176,264,177,264,178,263,178,263,179,262,179,264,181,263,181,263,182,263,183,263,183,262,187,261,190,261,193,259,195,260,199,258,202,259,203,258,203,258,204,258,205,258,205,258,206,258,208,257,209,257,211,256,213,256,217,255,219,255,221,255,223,254,224,256,226,253,227,255,229,254,232,254,235,254,239,254,240,253,242,254,243,253,245,254,247,254,249,255,250,254,250,253,251,254,252,255,253,254,253,254,255,254,257,255,259,254,260,255,262,256,264,255,264,257,265,256,265,255,266,257,267,257,268,259,268,257,266,257,265,257,264,258,263,257,262,257,260,257,257,256,255,257,254,256,252,257,251,256,249,258,248,257,246,258,243,256,240,258,237,258,234,259,231,258,228,259,226,259,222,261,220,260,218,261,217,262,216,261,215,262,214,262,214,262,213,262,212,262,212,263,210,262,208,263,208,263,207,263,206,263,205,264,205,264,204,264,203,264,202,264,200,265,199,266,198,265,196,266,195,265,194,266,193,266,192,265,191,266,191,266,190,267,189,266,187,267,186,266,182,267,180,267,177,267,174,268,172,268,168,267,166,268,163,267,160,267,157,267,154,266,151,265,149,267,148,266,146,266,145,265,143,266,142,265,139,266,136,264,133,264,131,265,130,264,128,265,127,263,125,264,124,262,122,263,121,262,119,262,118,262,115,260,115,262,122,263,129,263,135xm267,138c266,139,268,141,267,141,268,143,268,144,267,145,268,147,268,148,268,149,269,155,269,160,271,166,270,168,270,170,271,172,270,174,269,176,270,178,269,180,270,182,269,184,268,186,270,188,268,190,270,191,268,192,268,193,267,193,269,195,268,196,268,198,267,200,267,202,265,202,268,204,266,204,266,205,267,205,266,206,265,206,266,207,265,207,265,209,265,211,265,213,263,214,265,215,264,216,264,217,263,218,263,219,264,221,262,223,262,225,261,225,263,227,262,227,263,229,260,229,262,231,260,232,261,235,260,237,260,241,260,245,260,249,260,251,259,253,260,255,259,257,261,260,259,262,260,263,260,264,261,266,261,267,260,268,261,269,262,272,262,276,265,276,264,274,265,273,264,271,265,270,263,268,264,267,263,265,263,264,263,262,264,261,262,259,263,258,264,256,261,254,263,253,263,252,262,250,263,249,261,245,264,243,263,239,264,237,263,234,265,232,265,230,265,229,265,227,266,226,266,224,266,223,265,221,268,221,267,219,267,218,267,217,267,217,267,216,268,215,267,214,269,213,268,212,268,210,269,209,269,207,270,206,269,203,270,200,271,198,270,196,272,195,271,194,271,192,271,190,272,189,272,186,271,183,272,180,271,178,272,177,273,176,273,174,272,173,272,171,272,168,272,165,272,162,271,161,272,160,272,158,271,156,271,155,272,153,271,150,271,147,270,144,269,142,270,141,268,139,267,137,268,134,266,134,267,136,266,136,267,138xm103,229c105,230,107,231,109,231,110,232,112,230,112,231,113,231,115,232,115,231,114,231,114,230,113,230,115,229,116,230,118,231,119,231,121,231,123,232,126,231,130,232,133,232,135,232,136,233,138,232,139,233,141,232,141,233,142,234,143,232,144,233,145,234,148,232,149,233,151,233,153,233,154,233,155,234,156,232,157,233,158,233,159,233,160,233,161,233,163,233,166,232,167,233,170,233,172,233,174,234,177,234,179,234,180,235,181,235,183,235,184,236,186,235,186,237,188,235,189,236,190,236,192,236,193,235,194,237,195,237,196,237,197,237,198,238,199,238,200,238,201,236,197,236,195,236,195,234,193,236,193,234,191,235,191,233,189,234,187,233,185,233,183,233,182,232,181,232,179,232,179,232,178,232,177,232,177,232,177,231,176,232,174,230,172,231,170,230,169,230,168,230,166,230,165,230,164,228,163,229,161,229,158,229,156,229,156,228,154,229,153,228,152,228,150,229,149,228,146,230,144,228,140,229,134,227,127,229,120,228,118,229,117,228,116,228,115,228,114,227,113,227,112,228,111,228,111,227,107,227,104,227,100,226,101,228,103,227,103,229xm261,160c259,161,261,163,259,164,260,166,258,167,259,169,258,170,259,172,257,173,258,175,257,177,256,179,257,180,256,180,256,181,256,182,257,183,255,184,256,185,256,186,255,186,254,187,255,188,254,189,254,194,253,198,252,202,252,204,252,205,252,207,251,208,251,210,250,211,251,216,248,220,249,225,247,227,248,231,247,233,247,235,247,236,247,238,247,239,246,240,247,242,246,243,248,246,247,247,247,247,247,248,248,249,248,250,248,251,248,252,248,253,249,255,249,256,249,258,250,260,249,261,251,263,250,268,253,268,253,269,254,269,254,268,254,268,253,268,253,267,253,265,253,261,251,259,252,257,251,255,251,253,251,253,251,252,251,252,250,251,251,251,250,250,251,249,251,248,250,247,252,243,250,238,252,235,250,230,252,228,251,224,253,223,252,220,253,219,253,217,254,216,254,214,255,212,254,210,255,209,255,207,256,205,256,203,256,202,257,202,256,201,256,200,257,200,256,198,258,197,257,195,258,193,258,189,260,187,260,183,260,182,260,181,260,181,262,180,260,179,261,178,262,176,261,174,262,173,263,169,261,165,263,162,262,160,263,159,263,157,263,156,262,154,263,154,262,153,264,151,262,152,262,155,260,157,261,160xm125,239c125,238,124,237,125,236,126,238,128,239,129,240,131,240,132,241,133,241,134,242,136,241,137,242,139,242,140,242,141,243,143,241,144,244,146,243,147,244,148,245,150,244,150,245,151,244,152,244,153,245,153,245,154,245,156,245,157,245,158,246,160,246,162,245,163,247,166,246,167,248,170,247,172,248,175,249,177,249,179,250,182,249,184,250,187,251,189,252,192,251,195,253,199,252,202,254,205,253,208,255,211,255,212,256,214,255,215,256,216,256,217,257,218,256,218,257,219,256,220,257,222,258,226,258,228,260,230,260,231,261,232,261,234,261,235,264,237,263,236,261,235,261,234,260,233,260,233,259,232,259,231,259,231,259,230,258,227,258,225,256,222,256,222,254,220,254,220,253,217,253,215,252,213,252,212,250,211,251,210,250,210,250,209,249,209,249,208,250,207,249,207,249,205,249,203,249,202,248,201,249,201,247,200,248,198,249,198,247,197,248,196,246,193,247,192,246,191,246,191,246,190,246,190,245,188,246,188,246,187,244,185,246,184,245,181,245,178,244,175,245,174,244,173,244,172,244,170,245,169,242,167,243,166,244,166,243,166,243,165,242,164,243,163,243,162,242,160,243,159,242,157,241,156,242,155,242,153,241,152,241,150,242,148,240,145,241,142,240,141,239,139,240,138,239,137,239,136,238,134,238,132,237,129,236,126,236,125,235,124,235,123,234,120,235,118,233,114,234,114,234,114,233,114,234,117,236,121,238,125,239xm143,238c147,238,149,239,153,239,154,240,155,239,155,239,157,239,157,240,158,239,159,239,159,239,159,240,161,240,162,239,163,240,166,241,170,241,174,242,175,241,176,242,178,241,179,242,181,241,183,242,184,242,185,242,187,243,188,243,190,243,191,244,193,243,194,244,195,244,196,246,198,244,200,245,203,245,205,247,208,246,210,248,212,248,214,248,214,249,216,248,216,249,217,250,218,250,219,250,220,252,221,251,222,252,222,251,222,252,223,253,223,253,224,252,224,253,225,253,226,253,227,254,228,254,230,256,230,254,229,254,228,253,228,252,227,252,226,253,226,251,224,251,223,250,221,250,219,247,216,247,214,245,212,245,211,246,210,244,208,244,207,243,206,243,205,243,204,243,203,242,201,241,200,241,199,241,196,240,194,239,191,239,191,239,191,239,190,239,190,239,190,239,190,239,189,239,188,239,188,239,187,239,186,238,186,238,185,238,184,238,183,239,182,238,181,237,179,238,178,236,176,238,176,237,175,237,174,235,173,237,172,235,170,236,168,236,166,236,164,235,162,236,160,235,157,236,154,235,152,235,149,236,147,236,145,236,144,235,143,236,142,236,141,235,139,236,138,235,137,235,135,235,135,235,132,234,132,235,132,235,133,236,133,235,136,237,140,237,143,238xm144,249c146,249,147,249,148,250,151,251,153,252,155,253,156,253,157,254,158,255,159,254,160,254,160,255,161,255,162,255,162,256,165,256,167,257,170,258,171,258,172,258,173,259,175,258,176,259,177,260,180,260,182,262,185,261,190,263,195,264,201,264,202,265,205,265,206,266,208,266,209,265,210,266,211,267,212,266,213,267,218,267,222,270,226,269,228,271,231,269,233,270,235,271,237,271,239,272,241,271,241,273,242,273,243,273,244,273,245,274,246,275,247,274,248,274,249,274,250,275,250,275,251,275,251,275,251,274,249,274,248,272,246,271,244,271,243,269,241,268,238,267,236,265,233,265,232,264,231,264,229,264,228,262,226,263,225,261,224,262,224,261,223,261,222,260,221,262,221,260,218,261,217,260,215,259,215,258,213,259,213,258,211,260,211,256,210,258,208,257,206,257,204,257,203,257,203,256,202,257,202,256,200,257,200,256,197,257,196,254,194,255,191,254,187,254,184,253,180,253,177,251,173,251,172,250,169,251,168,250,166,250,164,250,162,249,161,248,159,249,157,248,155,247,153,249,152,247,150,247,148,247,146,246,145,247,145,245,143,246,143,245,141,245,141,246,142,247,144,247,144,249xm207,240c207,241,210,241,209,240,207,241,206,238,204,239,205,241,206,239,207,240xm248,269c249,269,249,271,250,270,249,268,247,268,246,267,246,269,247,268,248,269xm259,272c258,271,258,270,257,270,257,271,257,273,259,272xe" fillcolor="#dbdbdb [1302]" stroked="f">
                   <v:path arrowok="t" o:connecttype="custom" o:connectlocs="229008,94875;327154,271538;307524,85060;376227,196292;415485,405671;435114,255180;464558,209378;497274,173391;526717,189749;546347,284624;601963,170120;621592,278081;654307,258451;592148,516903;598691,569247;664122,422028;716467,212650;687023,523446;673937,624864;772083,304253;745910,543075;723010,758997;791712,480916;785169,575791;758997,808070;824427,526717;844057,516903;870229,830970;889858,814613;772083,925845;333697,752454;363141,726281;477644,700109;523446,680480;454744,670665;549618,644493;369684,598691;124318,585605;71974,529989;441658,552890;428571,539804;219193,497274;88332,431843;425300,487459;160305,386041;6543,235551;88332,268266;114504,258451;65431,189749;202835,261723;104689,143948;229008,209378;507088,458015;860414,592148;870229,477644;860414,781897;621592,772083;811341,824427;579062,814613;408942,781897;503817,768811;654307,837514" o:connectangles="0,0,0,0,0,0,0,0,0,0,0,0,0,0,0,0,0,0,0,0,0,0,0,0,0,0,0,0,0,0,0,0,0,0,0,0,0,0,0,0,0,0,0,0,0,0,0,0,0,0,0,0,0,0,0,0,0,0,0,0,0,0"/>
@@ -21168,6 +21159,7 @@
         </mc:Fallback>
       </mc:AlternateContent>
     </w:r>
+    <w:bookmarkEnd w:id="13"/>
   </w:p>
   <w:p>
     <w:pPr>
@@ -21195,6 +21187,36 @@
     </w:p>
   </w:footnote>
 </w:footnotes>
+</file>
+
+<file path=word/header1.xml><?xml version="1.0" encoding="utf-8"?>
+<w:hdr xmlns:wpc="http://schemas.microsoft.com/office/word/2010/wordprocessingCanvas" xmlns:mo="http://schemas.microsoft.com/office/mac/office/2008/main" xmlns:mc="http://schemas.openxmlformats.org/markup-compatibility/2006" xmlns:mv="urn:schemas-microsoft-com:mac:vml" xmlns:o="urn:schemas-microsoft-com:office:office" xmlns:r="http://schemas.openxmlformats.org/officeDocument/2006/relationships" xmlns:m="http://schemas.openxmlformats.org/officeDocument/2006/math" xmlns:v="urn:schemas-microsoft-com:vml" xmlns:wp14="http://schemas.microsoft.com/office/word/2010/wordprocessingDrawing" xmlns:wp="http://schemas.openxmlformats.org/drawingml/2006/wordprocessingDrawing" xmlns:w10="urn:schemas-microsoft-com:office:word" xmlns:w="http://schemas.openxmlformats.org/wordprocessingml/2006/main" xmlns:w14="http://schemas.microsoft.com/office/word/2010/wordml" xmlns:w15="http://schemas.microsoft.com/office/word/2012/wordml" xmlns:wpg="http://schemas.microsoft.com/office/word/2010/wordprocessingGroup" xmlns:wpi="http://schemas.microsoft.com/office/word/2010/wordprocessingInk" xmlns:wne="http://schemas.microsoft.com/office/word/2006/wordml" xmlns:wps="http://schemas.microsoft.com/office/word/2010/wordprocessingShape" mc:Ignorable="w14 w15 wp14">
+  <w:p>
+    <w:pPr>
+      <w:pStyle w:val="Header"/>
+    </w:pPr>
+  </w:p>
+</w:hdr>
+</file>
+
+<file path=word/header2.xml><?xml version="1.0" encoding="utf-8"?>
+<w:hdr xmlns:wpc="http://schemas.microsoft.com/office/word/2010/wordprocessingCanvas" xmlns:mo="http://schemas.microsoft.com/office/mac/office/2008/main" xmlns:mc="http://schemas.openxmlformats.org/markup-compatibility/2006" xmlns:mv="urn:schemas-microsoft-com:mac:vml" xmlns:o="urn:schemas-microsoft-com:office:office" xmlns:r="http://schemas.openxmlformats.org/officeDocument/2006/relationships" xmlns:m="http://schemas.openxmlformats.org/officeDocument/2006/math" xmlns:v="urn:schemas-microsoft-com:vml" xmlns:wp14="http://schemas.microsoft.com/office/word/2010/wordprocessingDrawing" xmlns:wp="http://schemas.openxmlformats.org/drawingml/2006/wordprocessingDrawing" xmlns:w10="urn:schemas-microsoft-com:office:word" xmlns:w="http://schemas.openxmlformats.org/wordprocessingml/2006/main" xmlns:w14="http://schemas.microsoft.com/office/word/2010/wordml" xmlns:w15="http://schemas.microsoft.com/office/word/2012/wordml" xmlns:wpg="http://schemas.microsoft.com/office/word/2010/wordprocessingGroup" xmlns:wpi="http://schemas.microsoft.com/office/word/2010/wordprocessingInk" xmlns:wne="http://schemas.microsoft.com/office/word/2006/wordml" xmlns:wps="http://schemas.microsoft.com/office/word/2010/wordprocessingShape" mc:Ignorable="w14 w15 wp14">
+  <w:p>
+    <w:pPr>
+      <w:pStyle w:val="Header"/>
+    </w:pPr>
+  </w:p>
+</w:hdr>
+</file>
+
+<file path=word/header3.xml><?xml version="1.0" encoding="utf-8"?>
+<w:hdr xmlns:wpc="http://schemas.microsoft.com/office/word/2010/wordprocessingCanvas" xmlns:mo="http://schemas.microsoft.com/office/mac/office/2008/main" xmlns:mc="http://schemas.openxmlformats.org/markup-compatibility/2006" xmlns:mv="urn:schemas-microsoft-com:mac:vml" xmlns:o="urn:schemas-microsoft-com:office:office" xmlns:r="http://schemas.openxmlformats.org/officeDocument/2006/relationships" xmlns:m="http://schemas.openxmlformats.org/officeDocument/2006/math" xmlns:v="urn:schemas-microsoft-com:vml" xmlns:wp14="http://schemas.microsoft.com/office/word/2010/wordprocessingDrawing" xmlns:wp="http://schemas.openxmlformats.org/drawingml/2006/wordprocessingDrawing" xmlns:w10="urn:schemas-microsoft-com:office:word" xmlns:w="http://schemas.openxmlformats.org/wordprocessingml/2006/main" xmlns:w14="http://schemas.microsoft.com/office/word/2010/wordml" xmlns:w15="http://schemas.microsoft.com/office/word/2012/wordml" xmlns:wpg="http://schemas.microsoft.com/office/word/2010/wordprocessingGroup" xmlns:wpi="http://schemas.microsoft.com/office/word/2010/wordprocessingInk" xmlns:wne="http://schemas.microsoft.com/office/word/2006/wordml" xmlns:wps="http://schemas.microsoft.com/office/word/2010/wordprocessingShape" mc:Ignorable="w14 w15 wp14">
+  <w:p>
+    <w:pPr>
+      <w:pStyle w:val="Header"/>
+    </w:pPr>
+  </w:p>
+</w:hdr>
 </file>
 
 <file path=word/styles.xml><?xml version="1.0" encoding="utf-8"?>
@@ -22384,7 +22406,7 @@
 </file>
 
 <file path=customXml/itemProps2.xml><?xml version="1.0" encoding="utf-8"?>
-<ds:datastoreItem xmlns:ds="http://schemas.openxmlformats.org/officeDocument/2006/customXml" ds:itemID="{EF228679-F596-A546-B87D-8FEDBDE92E63}">
+<ds:datastoreItem xmlns:ds="http://schemas.openxmlformats.org/officeDocument/2006/customXml" ds:itemID="{B853B329-9EE1-834F-BCC6-8CFED139504B}">
   <ds:schemaRefs>
     <ds:schemaRef ds:uri="http://schemas.openxmlformats.org/officeDocument/2006/bibliography"/>
   </ds:schemaRefs>

</xml_diff>